<commit_message>
related work and methodology
</commit_message>
<xml_diff>
--- a/ML-1819-task-107-team-09.docx
+++ b/ML-1819-task-107-team-09.docx
@@ -1,6 +1,6 @@
 
 <file path=word/document.xml><?xml version="1.0" encoding="utf-8"?>
-<w:document xmlns:wpc="http://schemas.microsoft.com/office/word/2010/wordprocessingCanvas" xmlns:cx="http://schemas.microsoft.com/office/drawing/2014/chartex" xmlns:cx1="http://schemas.microsoft.com/office/drawing/2015/9/8/chartex" xmlns:cx2="http://schemas.microsoft.com/office/drawing/2015/10/21/chartex" xmlns:cx3="http://schemas.microsoft.com/office/drawing/2016/5/9/chartex" xmlns:cx4="http://schemas.microsoft.com/office/drawing/2016/5/10/chartex" xmlns:cx5="http://schemas.microsoft.com/office/drawing/2016/5/11/chartex" xmlns:cx6="http://schemas.microsoft.com/office/drawing/2016/5/12/chartex" xmlns:cx7="http://schemas.microsoft.com/office/drawing/2016/5/13/chartex" xmlns:cx8="http://schemas.microsoft.com/office/drawing/2016/5/14/chartex" xmlns:mc="http://schemas.openxmlformats.org/markup-compatibility/2006" xmlns:aink="http://schemas.microsoft.com/office/drawing/2016/ink" xmlns:am3d="http://schemas.microsoft.com/office/drawing/2017/model3d" xmlns:o="urn:schemas-microsoft-com:office:office" xmlns:r="http://schemas.openxmlformats.org/officeDocument/2006/relationships" xmlns:m="http://schemas.openxmlformats.org/officeDocument/2006/math" xmlns:v="urn:schemas-microsoft-com:vml" xmlns:wp14="http://schemas.microsoft.com/office/word/2010/wordprocessingDrawing" xmlns:wp="http://schemas.openxmlformats.org/drawingml/2006/wordprocessingDrawing" xmlns:w10="urn:schemas-microsoft-com:office:word" xmlns:w="http://schemas.openxmlformats.org/wordprocessingml/2006/main" xmlns:w14="http://schemas.microsoft.com/office/word/2010/wordml" xmlns:w15="http://schemas.microsoft.com/office/word/2012/wordml" xmlns:w16cid="http://schemas.microsoft.com/office/word/2016/wordml/cid" xmlns:w16se="http://schemas.microsoft.com/office/word/2015/wordml/symex" xmlns:wpg="http://schemas.microsoft.com/office/word/2010/wordprocessingGroup" xmlns:wpi="http://schemas.microsoft.com/office/word/2010/wordprocessingInk" xmlns:wne="http://schemas.microsoft.com/office/word/2006/wordml" xmlns:wps="http://schemas.microsoft.com/office/word/2010/wordprocessingShape" mc:Ignorable="w14 w15 w16se w16cid wp14">
+<w:document xmlns:wpc="http://schemas.microsoft.com/office/word/2010/wordprocessingCanvas" xmlns:mo="http://schemas.microsoft.com/office/mac/office/2008/main" xmlns:mc="http://schemas.openxmlformats.org/markup-compatibility/2006" xmlns:mv="urn:schemas-microsoft-com:mac:vml" xmlns:o="urn:schemas-microsoft-com:office:office" xmlns:r="http://schemas.openxmlformats.org/officeDocument/2006/relationships" xmlns:m="http://schemas.openxmlformats.org/officeDocument/2006/math" xmlns:v="urn:schemas-microsoft-com:vml" xmlns:wp14="http://schemas.microsoft.com/office/word/2010/wordprocessingDrawing" xmlns:wp="http://schemas.openxmlformats.org/drawingml/2006/wordprocessingDrawing" xmlns:w10="urn:schemas-microsoft-com:office:word" xmlns:w="http://schemas.openxmlformats.org/wordprocessingml/2006/main" xmlns:w14="http://schemas.microsoft.com/office/word/2010/wordml" xmlns:w15="http://schemas.microsoft.com/office/word/2012/wordml" xmlns:wpg="http://schemas.microsoft.com/office/word/2010/wordprocessingGroup" xmlns:wpi="http://schemas.microsoft.com/office/word/2010/wordprocessingInk" xmlns:wne="http://schemas.microsoft.com/office/word/2006/wordml" xmlns:wps="http://schemas.microsoft.com/office/word/2010/wordprocessingShape" mc:Ignorable="w14 w15 wp14">
   <w:body>
     <w:p>
       <w:pPr>
@@ -640,8 +640,6 @@
         </w:rPr>
         <w:t xml:space="preserve"> activity</w:t>
       </w:r>
-      <w:bookmarkStart w:id="0" w:name="_GoBack"/>
-      <w:bookmarkEnd w:id="0"/>
       <w:r>
         <w:rPr>
           <w:b w:val="0"/>
@@ -741,6 +739,7 @@
           <w:rStyle w:val="FirstName"/>
           <w14:ligatures w14:val="standard"/>
         </w:rPr>
+        <w:lastRenderedPageBreak/>
         <w:t>Nic</w:t>
       </w:r>
       <w:r>
@@ -763,6 +762,7 @@
         </w:rPr>
         <w:t xml:space="preserve"> </w:t>
       </w:r>
+      <w:proofErr w:type="spellStart"/>
       <w:r>
         <w:rPr>
           <w:rStyle w:val="Surname"/>
@@ -770,6 +770,7 @@
         </w:rPr>
         <w:t>Bonello</w:t>
       </w:r>
+      <w:proofErr w:type="spellEnd"/>
       <w:r>
         <w:rPr>
           <w14:ligatures w14:val="standard"/>
@@ -866,13 +867,16 @@
           <w14:ligatures w14:val="standard"/>
         </w:rPr>
       </w:pPr>
+      <w:proofErr w:type="spellStart"/>
       <w:r>
         <w:rPr>
           <w:rStyle w:val="FirstName"/>
           <w14:ligatures w14:val="standard"/>
         </w:rPr>
+        <w:lastRenderedPageBreak/>
         <w:t>Siddharth</w:t>
       </w:r>
+      <w:proofErr w:type="spellEnd"/>
       <w:r>
         <w:rPr>
           <w14:ligatures w14:val="standard"/>
@@ -988,6 +992,7 @@
           <w:rStyle w:val="FirstName"/>
           <w14:ligatures w14:val="standard"/>
         </w:rPr>
+        <w:lastRenderedPageBreak/>
         <w:t>Zihan</w:t>
       </w:r>
       <w:proofErr w:type="spellEnd"/>
@@ -1120,9 +1125,6 @@
     <w:p>
       <w:pPr>
         <w:pStyle w:val="AbsHead"/>
-        <w:rPr>
-          <w14:ligatures w14:val="standard"/>
-        </w:rPr>
         <w:sectPr>
           <w:endnotePr>
             <w:numFmt w:val="decimal"/>
@@ -1141,155 +1143,72 @@
       <w:pPr>
         <w:pStyle w:val="AbsHead"/>
         <w:rPr>
-          <w14:ligatures w14:val="standard"/>
-        </w:rPr>
-      </w:pPr>
-      <w:r>
-        <w:rPr>
-          <w14:ligatures w14:val="standard"/>
-        </w:rPr>
+          <w:b/>
+        </w:rPr>
+      </w:pPr>
+      <w:r>
+        <w:rPr>
+          <w:b/>
+        </w:rPr>
+        <w:lastRenderedPageBreak/>
         <w:t>ABSTRACT</w:t>
       </w:r>
     </w:p>
     <w:p>
       <w:pPr>
-        <w:pStyle w:val="Abstract"/>
-        <w:rPr>
-          <w:rFonts w:cs="Linux Libertine"/>
-          <w14:ligatures w14:val="standard"/>
-        </w:rPr>
-      </w:pPr>
-      <w:r>
-        <w:rPr>
-          <w14:ligatures w14:val="standard"/>
-        </w:rPr>
-        <w:t>The user should fill these values</w:t>
-      </w:r>
-      <w:r>
-        <w:rPr>
-          <w14:ligatures w14:val="standard"/>
-        </w:rPr>
-        <w:t>,</w:t>
-      </w:r>
-      <w:r>
-        <w:rPr>
-          <w14:ligatures w14:val="standard"/>
+        <w:pStyle w:val="AbsHead"/>
+        <w:rPr>
+          <w:b/>
+        </w:rPr>
+      </w:pPr>
+      <w:r>
+        <w:rPr>
+          <w:b/>
+        </w:rPr>
+        <w:t>1</w:t>
+      </w:r>
+      <w:r>
+        <w:rPr>
+          <w:b/>
         </w:rPr>
         <w:t xml:space="preserve"> </w:t>
       </w:r>
       <w:r>
         <w:rPr>
-          <w14:ligatures w14:val="standard"/>
-        </w:rPr>
-        <w:t>after</w:t>
-      </w:r>
-      <w:r>
-        <w:rPr>
-          <w14:ligatures w14:val="standard"/>
+          <w:b/>
+        </w:rPr>
+        <w:t>I</w:t>
+      </w:r>
+      <w:r>
+        <w:rPr>
+          <w:b/>
+        </w:rPr>
+        <w:t>NTRODUCTION</w:t>
+      </w:r>
+      <w:r>
+        <w:rPr>
+          <w:b/>
         </w:rPr>
         <w:t xml:space="preserve"> </w:t>
       </w:r>
       <w:r>
         <w:rPr>
-          <w14:ligatures w14:val="standard"/>
-        </w:rPr>
-        <w:t>which the</w:t>
-      </w:r>
-      <w:r>
-        <w:rPr>
-          <w14:ligatures w14:val="standard"/>
-        </w:rPr>
-        <w:t xml:space="preserve"> template creates </w:t>
-      </w:r>
-      <w:r>
-        <w:rPr>
-          <w14:ligatures w14:val="standard"/>
-        </w:rPr>
-        <w:t>the</w:t>
-      </w:r>
-      <w:r>
-        <w:rPr>
-          <w14:ligatures w14:val="standard"/>
-        </w:rPr>
-        <w:t xml:space="preserve"> desired layout of the paper. </w:t>
-      </w:r>
-      <w:r>
-        <w:rPr>
-          <w14:ligatures w14:val="standard"/>
-        </w:rPr>
-        <w:t>The u</w:t>
-      </w:r>
-      <w:r>
-        <w:rPr>
-          <w14:ligatures w14:val="standard"/>
-        </w:rPr>
-        <w:t>ser can now</w:t>
-      </w:r>
-      <w:r>
-        <w:rPr>
-          <w14:ligatures w14:val="standard"/>
-        </w:rPr>
-        <w:t xml:space="preserve"> create </w:t>
-      </w:r>
-      <w:r>
-        <w:rPr>
-          <w14:ligatures w14:val="standard"/>
-        </w:rPr>
-        <w:t xml:space="preserve">a </w:t>
-      </w:r>
-      <w:r>
-        <w:rPr>
-          <w14:ligatures w14:val="standard"/>
-        </w:rPr>
-        <w:t xml:space="preserve">PDF of </w:t>
+          <w:b/>
+        </w:rPr>
+        <w:t>(10)</w:t>
       </w:r>
     </w:p>
     <w:p>
       <w:pPr>
-        <w:pStyle w:val="AbsHead"/>
-        <w:rPr>
-          <w14:ligatures w14:val="standard"/>
-        </w:rPr>
-      </w:pPr>
-      <w:r>
-        <w:t>1</w:t>
-      </w:r>
-      <w:r>
-        <w:rPr>
-          <w14:ligatures w14:val="standard"/>
-        </w:rPr>
-        <w:t xml:space="preserve"> </w:t>
-      </w:r>
-      <w:r>
-        <w:rPr>
-          <w14:ligatures w14:val="standard"/>
-        </w:rPr>
-        <w:t>I</w:t>
-      </w:r>
-      <w:r>
-        <w:rPr>
-          <w14:ligatures w14:val="standard"/>
-        </w:rPr>
-        <w:t>NTRODUCTION</w:t>
-      </w:r>
-      <w:r>
-        <w:rPr>
-          <w14:ligatures w14:val="standard"/>
-        </w:rPr>
-        <w:t>(10)</w:t>
-      </w:r>
+        <w:pStyle w:val="CCSHead"/>
+        <w:rPr>
+          <w:lang w:eastAsia="it-IT"/>
+          <w14:ligatures w14:val="standard"/>
+        </w:rPr>
+      </w:pPr>
     </w:p>
     <w:p>
       <w:pPr>
-        <w:pStyle w:val="CCSHead"/>
-        <w:rPr>
-          <w:lang w:eastAsia="it-IT"/>
-          <w14:ligatures w14:val="standard"/>
-        </w:rPr>
-      </w:pPr>
-    </w:p>
-    <w:p>
-      <w:pPr>
         <w:pStyle w:val="Image"/>
         <w:rPr>
           <w14:ligatures w14:val="standard"/>
@@ -1298,6 +1217,7 @@
       <w:r>
         <w:rPr>
           <w:noProof/>
+          <w:lang w:val="en-GB" w:eastAsia="zh-CN"/>
           <w14:ligatures w14:val="standard"/>
         </w:rPr>
         <w:drawing>
@@ -1434,14 +1354,32 @@
     <w:p>
       <w:pPr>
         <w:pStyle w:val="AbsHead"/>
-      </w:pPr>
-      <w:r>
+        <w:rPr>
+          <w:b/>
+        </w:rPr>
+      </w:pPr>
+      <w:r>
+        <w:rPr>
+          <w:b/>
+        </w:rPr>
         <w:t xml:space="preserve">2 </w:t>
       </w:r>
       <w:r>
+        <w:rPr>
+          <w:b/>
+        </w:rPr>
         <w:t>RELATED WORK</w:t>
       </w:r>
       <w:r>
+        <w:rPr>
+          <w:b/>
+        </w:rPr>
+        <w:t xml:space="preserve"> </w:t>
+      </w:r>
+      <w:r>
+        <w:rPr>
+          <w:b/>
+        </w:rPr>
         <w:t>(10)</w:t>
       </w:r>
     </w:p>
@@ -1450,16 +1388,51 @@
         <w:pStyle w:val="AbsHead"/>
       </w:pPr>
       <w:r>
-        <w:t>3</w:t>
-      </w:r>
+        <w:t xml:space="preserve">There </w:t>
+      </w:r>
+      <w:r>
+        <w:t>are</w:t>
+      </w:r>
+      <w:r>
+        <w:t xml:space="preserve"> numbers of research</w:t>
+      </w:r>
+      <w:r>
+        <w:t>es</w:t>
+      </w:r>
+      <w:r>
+        <w:t xml:space="preserve"> on predicting personal attr</w:t>
+      </w:r>
+      <w:r>
+        <w:t>ibutes based on social data</w:t>
+      </w:r>
+      <w:r>
+        <w:t xml:space="preserve"> [1]</w:t>
+      </w:r>
+      <w:r>
+        <w:t xml:space="preserve">. </w:t>
+      </w:r>
+      <w:proofErr w:type="spellStart"/>
+      <w:r>
+        <w:t>Kosinski</w:t>
+      </w:r>
+      <w:proofErr w:type="spellEnd"/>
       <w:r>
         <w:t xml:space="preserve"> </w:t>
       </w:r>
       <w:r>
-        <w:t>METHODOLOGY</w:t>
-      </w:r>
-      <w:r>
-        <w:t>(30)</w:t>
+        <w:rPr>
+          <w:i/>
+        </w:rPr>
+        <w:t>et al.</w:t>
+      </w:r>
+      <w:r>
+        <w:t xml:space="preserve"> demonstrated that even simple algorithms can predict personal attributes on the bias of the patterns of Facebook’s “likes,” an indic</w:t>
+      </w:r>
+      <w:r>
+        <w:t>ator of peoples’ preferences [2</w:t>
+      </w:r>
+      <w:r>
+        <w:t xml:space="preserve">]. </w:t>
       </w:r>
     </w:p>
     <w:p>
@@ -1467,910 +1440,802 @@
         <w:pStyle w:val="AbsHead"/>
       </w:pPr>
       <w:r>
-        <w:t>4</w:t>
+        <w:t>Also, this is not limited to academic fields, a</w:t>
       </w:r>
       <w:r>
         <w:t xml:space="preserve"> </w:t>
       </w:r>
       <w:r>
-        <w:t>RESULTS</w:t>
-      </w:r>
-      <w:r>
-        <w:t xml:space="preserve"> &amp; </w:t>
-      </w:r>
-      <w:r>
-        <w:t>DISCUSSION</w:t>
-      </w:r>
-      <w:r>
-        <w:t>(30)</w:t>
+        <w:t>service called Personality Insights</w:t>
+      </w:r>
+      <w:r>
+        <w:t xml:space="preserve"> was designed and developed by IBM, </w:t>
+      </w:r>
+      <w:r>
+        <w:t>personality traits including the Big Five factors, needs, and values</w:t>
+      </w:r>
+      <w:r>
+        <w:t xml:space="preserve"> can be predicted </w:t>
+      </w:r>
+      <w:r>
+        <w:t>by it [3</w:t>
+      </w:r>
+      <w:r>
+        <w:t>].</w:t>
       </w:r>
     </w:p>
     <w:p>
       <w:pPr>
         <w:pStyle w:val="AbsHead"/>
-      </w:pPr>
-      <w:r>
-        <w:t xml:space="preserve">5 </w:t>
-      </w:r>
-      <w:r>
-        <w:t>LIMITATIONS</w:t>
-      </w:r>
-      <w:r>
-        <w:t xml:space="preserve"> &amp; </w:t>
-      </w:r>
-      <w:r>
-        <w:t>OUTLOOK</w:t>
-      </w:r>
-      <w:r>
-        <w:t>(5)</w:t>
+        <w:rPr>
+          <w:b/>
+        </w:rPr>
+      </w:pPr>
+      <w:r>
+        <w:rPr>
+          <w:b/>
+        </w:rPr>
+        <w:t>3</w:t>
+      </w:r>
+      <w:r>
+        <w:rPr>
+          <w:b/>
+        </w:rPr>
+        <w:t xml:space="preserve"> </w:t>
+      </w:r>
+      <w:r>
+        <w:rPr>
+          <w:b/>
+        </w:rPr>
+        <w:t>METHODOLOGY</w:t>
+      </w:r>
+      <w:r>
+        <w:rPr>
+          <w:b/>
+        </w:rPr>
+        <w:t xml:space="preserve"> </w:t>
+      </w:r>
+      <w:r>
+        <w:rPr>
+          <w:b/>
+        </w:rPr>
+        <w:t>(30)</w:t>
       </w:r>
     </w:p>
     <w:p>
       <w:pPr>
-        <w:pStyle w:val="AckHead"/>
-        <w:rPr>
-          <w14:ligatures w14:val="standard"/>
-        </w:rPr>
-      </w:pPr>
-      <w:r>
-        <w:rPr>
-          <w14:ligatures w14:val="standard"/>
-        </w:rPr>
-        <w:t>ACKNOWLEDGMENTS</w:t>
+        <w:pStyle w:val="AbsHead"/>
+        <w:numPr>
+          <w:ilvl w:val="0"/>
+          <w:numId w:val="33"/>
+        </w:numPr>
+        <w:rPr>
+          <w:i/>
+        </w:rPr>
+      </w:pPr>
+      <w:r>
+        <w:rPr>
+          <w:i/>
+        </w:rPr>
+        <w:t>Data collection</w:t>
       </w:r>
     </w:p>
     <w:p>
       <w:pPr>
-        <w:pStyle w:val="AckPara"/>
-        <w:rPr>
-          <w14:ligatures w14:val="standard"/>
-        </w:rPr>
-      </w:pPr>
-      <w:r>
-        <w:rPr>
-          <w:lang w:eastAsia="it-IT"/>
-          <w14:ligatures w14:val="standard"/>
-        </w:rPr>
-        <w:t xml:space="preserve">Insert paragraph text </w:t>
-      </w:r>
-      <w:r>
-        <w:rPr>
-          <w14:ligatures w14:val="standard"/>
-        </w:rPr>
-        <w:t xml:space="preserve">here. </w:t>
-      </w:r>
-      <w:r>
-        <w:rPr>
-          <w:lang w:eastAsia="it-IT"/>
-          <w14:ligatures w14:val="standard"/>
-        </w:rPr>
-        <w:t xml:space="preserve">Insert paragraph text </w:t>
-      </w:r>
-      <w:r>
-        <w:rPr>
-          <w14:ligatures w14:val="standard"/>
-        </w:rPr>
-        <w:t xml:space="preserve">here. </w:t>
-      </w:r>
-      <w:r>
-        <w:rPr>
-          <w:lang w:eastAsia="it-IT"/>
-          <w14:ligatures w14:val="standard"/>
-        </w:rPr>
-        <w:t xml:space="preserve">Insert paragraph text </w:t>
-      </w:r>
-      <w:r>
-        <w:rPr>
-          <w14:ligatures w14:val="standard"/>
-        </w:rPr>
-        <w:t xml:space="preserve">here. </w:t>
-      </w:r>
-      <w:r>
-        <w:rPr>
-          <w:lang w:eastAsia="it-IT"/>
-          <w14:ligatures w14:val="standard"/>
-        </w:rPr>
-        <w:t xml:space="preserve">Insert paragraph text </w:t>
-      </w:r>
-      <w:r>
-        <w:rPr>
-          <w14:ligatures w14:val="standard"/>
-        </w:rPr>
-        <w:t xml:space="preserve">here. </w:t>
-      </w:r>
-      <w:r>
-        <w:rPr>
-          <w:lang w:eastAsia="it-IT"/>
-          <w14:ligatures w14:val="standard"/>
-        </w:rPr>
-        <w:t xml:space="preserve">Insert paragraph text </w:t>
-      </w:r>
-      <w:r>
-        <w:rPr>
-          <w14:ligatures w14:val="standard"/>
-        </w:rPr>
-        <w:t xml:space="preserve">here. </w:t>
-      </w:r>
-      <w:r>
-        <w:rPr>
-          <w:lang w:eastAsia="it-IT"/>
-          <w14:ligatures w14:val="standard"/>
-        </w:rPr>
-        <w:t xml:space="preserve">Insert paragraph text </w:t>
-      </w:r>
-      <w:r>
-        <w:rPr>
-          <w14:ligatures w14:val="standard"/>
-        </w:rPr>
-        <w:t xml:space="preserve">here. </w:t>
-      </w:r>
-      <w:r>
-        <w:rPr>
-          <w:lang w:eastAsia="it-IT"/>
-          <w14:ligatures w14:val="standard"/>
-        </w:rPr>
-        <w:t xml:space="preserve">Insert paragraph text </w:t>
-      </w:r>
-      <w:r>
-        <w:rPr>
-          <w14:ligatures w14:val="standard"/>
-        </w:rPr>
-        <w:t xml:space="preserve">here. </w:t>
-      </w:r>
-      <w:r>
-        <w:rPr>
-          <w:lang w:eastAsia="it-IT"/>
-          <w14:ligatures w14:val="standard"/>
-        </w:rPr>
-        <w:t xml:space="preserve">Insert paragraph text </w:t>
-      </w:r>
-      <w:r>
-        <w:rPr>
-          <w14:ligatures w14:val="standard"/>
-        </w:rPr>
-        <w:t xml:space="preserve">here. </w:t>
-      </w:r>
-      <w:r>
-        <w:rPr>
-          <w:lang w:eastAsia="it-IT"/>
-          <w14:ligatures w14:val="standard"/>
-        </w:rPr>
-        <w:t xml:space="preserve">Insert paragraph text </w:t>
-      </w:r>
-      <w:r>
-        <w:rPr>
-          <w14:ligatures w14:val="standard"/>
-        </w:rPr>
-        <w:t xml:space="preserve">here. </w:t>
-      </w:r>
-      <w:r>
-        <w:rPr>
-          <w:lang w:eastAsia="it-IT"/>
-          <w14:ligatures w14:val="standard"/>
-        </w:rPr>
-        <w:t xml:space="preserve">Insert paragraph text </w:t>
-      </w:r>
-      <w:r>
-        <w:rPr>
-          <w14:ligatures w14:val="standard"/>
-        </w:rPr>
-        <w:t xml:space="preserve">here. </w:t>
-      </w:r>
-      <w:r>
-        <w:rPr>
-          <w:lang w:eastAsia="it-IT"/>
-          <w14:ligatures w14:val="standard"/>
-        </w:rPr>
-        <w:t xml:space="preserve">Insert paragraph text </w:t>
-      </w:r>
-      <w:r>
-        <w:rPr>
-          <w14:ligatures w14:val="standard"/>
-        </w:rPr>
-        <w:t>here.</w:t>
+        <w:pStyle w:val="AbsHead"/>
+      </w:pPr>
+      <w:r>
+        <w:t xml:space="preserve">We looked up online and found a dataset of tweets and related information. This dataset has approximate 12,000 tweets, along with its creator’s gender, the time when it’s published, the side bar colour from the creator’s setting, the total tweet count from the </w:t>
+      </w:r>
+      <w:r>
+        <w:lastRenderedPageBreak/>
+        <w:t>creator, total count of favourite on this tweet, content of this creator’s description and tweet’s content.</w:t>
       </w:r>
     </w:p>
     <w:p>
       <w:pPr>
-        <w:pStyle w:val="ReferenceHead"/>
-        <w:rPr>
-          <w14:ligatures w14:val="standard"/>
-        </w:rPr>
-      </w:pPr>
-      <w:r>
-        <w:rPr>
-          <w14:ligatures w14:val="standard"/>
-        </w:rPr>
-        <w:t>REFERENCES</w:t>
+        <w:pStyle w:val="AbsHead"/>
+        <w:numPr>
+          <w:ilvl w:val="0"/>
+          <w:numId w:val="33"/>
+        </w:numPr>
+        <w:rPr>
+          <w:i/>
+        </w:rPr>
+      </w:pPr>
+      <w:r>
+        <w:rPr>
+          <w:i/>
+        </w:rPr>
+        <w:t xml:space="preserve">Data Processing </w:t>
       </w:r>
     </w:p>
     <w:p>
       <w:pPr>
-        <w:pStyle w:val="Bibentry"/>
-        <w:rPr>
-          <w14:ligatures w14:val="standard"/>
-        </w:rPr>
-      </w:pPr>
-      <w:r>
-        <w:rPr>
-          <w14:ligatures w14:val="standard"/>
-        </w:rPr>
-        <w:t>[1]</w:t>
-      </w:r>
-      <w:r>
-        <w:rPr>
-          <w14:ligatures w14:val="standard"/>
-        </w:rPr>
-        <w:tab/>
-      </w:r>
-      <w:r>
-        <w:rPr>
-          <w:rStyle w:val="FirstName"/>
-          <w14:ligatures w14:val="standard"/>
-        </w:rPr>
-        <w:t>FNM</w:t>
-      </w:r>
-      <w:r>
-        <w:rPr>
-          <w14:ligatures w14:val="standard"/>
-        </w:rPr>
+        <w:pStyle w:val="AbsHead"/>
+        <w:rPr>
+          <w:lang w:val="en-US" w:eastAsia="zh-CN"/>
+        </w:rPr>
+      </w:pPr>
+      <w:r>
+        <w:t xml:space="preserve">Data processing was performed in several steps. We </w:t>
+      </w:r>
+      <w:r>
+        <w:t>decided to plot</w:t>
+      </w:r>
+      <w:r>
+        <w:t xml:space="preserve"> the dataset using two features at a time in order to see if there</w:t>
+      </w:r>
+      <w:r>
         <w:t xml:space="preserve"> </w:t>
       </w:r>
       <w:r>
-        <w:rPr>
-          <w:rStyle w:val="Surname"/>
-          <w14:ligatures w14:val="standard"/>
-        </w:rPr>
-        <w:t>Surname</w:t>
-      </w:r>
-      <w:r>
-        <w:rPr>
-          <w14:ligatures w14:val="standard"/>
-        </w:rPr>
-        <w:t xml:space="preserve"> (</w:t>
-      </w:r>
-      <w:r>
-        <w:rPr>
-          <w:rStyle w:val="Year"/>
-          <w14:ligatures w14:val="standard"/>
-        </w:rPr>
-        <w:t>2018</w:t>
-      </w:r>
-      <w:r>
-        <w:rPr>
-          <w14:ligatures w14:val="standard"/>
-        </w:rPr>
-        <w:t xml:space="preserve">). </w:t>
-      </w:r>
-      <w:r>
-        <w:rPr>
-          <w:rStyle w:val="ArticleTitle"/>
-          <w14:ligatures w14:val="standard"/>
-        </w:rPr>
-        <w:t>Article Title</w:t>
-      </w:r>
-      <w:r>
-        <w:rPr>
-          <w14:ligatures w14:val="standard"/>
-        </w:rPr>
-        <w:t xml:space="preserve">. </w:t>
-      </w:r>
-      <w:r>
-        <w:rPr>
-          <w:rStyle w:val="JournalTitle"/>
-          <w14:ligatures w14:val="standard"/>
-        </w:rPr>
-        <w:t>Journal Title</w:t>
-      </w:r>
-      <w:r>
-        <w:rPr>
-          <w14:ligatures w14:val="standard"/>
-        </w:rPr>
-        <w:t xml:space="preserve">, </w:t>
-      </w:r>
-      <w:r>
-        <w:rPr>
-          <w:rStyle w:val="Volume0"/>
-          <w14:ligatures w14:val="standard"/>
-        </w:rPr>
-        <w:t>10</w:t>
-      </w:r>
-      <w:r>
-        <w:rPr>
-          <w14:ligatures w14:val="standard"/>
-        </w:rPr>
-        <w:t>(</w:t>
-      </w:r>
-      <w:r>
-        <w:rPr>
-          <w:rStyle w:val="Issue"/>
-          <w14:ligatures w14:val="standard"/>
-        </w:rPr>
-        <w:t>3</w:t>
-      </w:r>
-      <w:r>
-        <w:rPr>
-          <w14:ligatures w14:val="standard"/>
-        </w:rPr>
-        <w:t xml:space="preserve">), </w:t>
-      </w:r>
-      <w:r>
-        <w:rPr>
-          <w:rStyle w:val="Pages"/>
-          <w14:ligatures w14:val="standard"/>
-        </w:rPr>
-        <w:t>1</w:t>
-      </w:r>
-      <w:r>
-        <w:rPr>
-          <w:rStyle w:val="Pages"/>
-          <w14:ligatures w14:val="standard"/>
-        </w:rPr>
-        <w:t>–</w:t>
-      </w:r>
-      <w:r>
-        <w:rPr>
-          <w:rStyle w:val="Pages"/>
-          <w14:ligatures w14:val="standard"/>
-        </w:rPr>
-        <w:t>10</w:t>
-      </w:r>
-      <w:r>
-        <w:rPr>
-          <w14:ligatures w14:val="standard"/>
-        </w:rPr>
-        <w:t>.</w:t>
+        <w:t>exist</w:t>
+      </w:r>
+      <w:r>
+        <w:t xml:space="preserve">s a possible </w:t>
+      </w:r>
+      <w:r>
+        <w:rPr>
+          <w:lang w:val="en-US" w:eastAsia="zh-CN"/>
+        </w:rPr>
+        <w:t xml:space="preserve">separating line. In order to do this, we need to process the text content into </w:t>
+      </w:r>
+      <w:r>
+        <w:rPr>
+          <w:lang w:val="en-US" w:eastAsia="zh-CN"/>
+        </w:rPr>
+        <w:t xml:space="preserve">data that can be used to draw graph. </w:t>
       </w:r>
     </w:p>
     <w:p>
       <w:pPr>
-        <w:pStyle w:val="Bibentry"/>
-        <w:rPr>
-          <w14:ligatures w14:val="standard"/>
-        </w:rPr>
-      </w:pPr>
-      <w:r>
-        <w:rPr>
-          <w14:ligatures w14:val="standard"/>
-        </w:rPr>
-        <w:t>[2]</w:t>
-      </w:r>
-      <w:r>
-        <w:rPr>
-          <w14:ligatures w14:val="standard"/>
-        </w:rPr>
-        <w:tab/>
-      </w:r>
-      <w:r>
-        <w:rPr>
-          <w:rStyle w:val="FirstName"/>
-          <w14:ligatures w14:val="standard"/>
-        </w:rPr>
-        <w:t>F.N.M</w:t>
-      </w:r>
-      <w:r>
-        <w:rPr>
-          <w14:ligatures w14:val="standard"/>
-        </w:rPr>
-        <w:t xml:space="preserve"> </w:t>
-      </w:r>
-      <w:r>
-        <w:rPr>
-          <w:rStyle w:val="Surname"/>
-          <w14:ligatures w14:val="standard"/>
-        </w:rPr>
-        <w:t>Surname</w:t>
-      </w:r>
-      <w:r>
-        <w:rPr>
-          <w14:ligatures w14:val="standard"/>
-        </w:rPr>
-        <w:t xml:space="preserve">, </w:t>
-      </w:r>
-      <w:r>
-        <w:rPr>
-          <w:rStyle w:val="ArticleTitle"/>
-          <w14:ligatures w14:val="standard"/>
-        </w:rPr>
-        <w:t>Article Title</w:t>
-      </w:r>
-      <w:r>
-        <w:rPr>
-          <w14:ligatures w14:val="standard"/>
-        </w:rPr>
-        <w:t xml:space="preserve">, </w:t>
-      </w:r>
-      <w:r>
-        <w:rPr>
-          <w:rStyle w:val="URL"/>
-          <w14:ligatures w14:val="standard"/>
-        </w:rPr>
-        <w:t>https://www.acm.org/publications/proceedings-template</w:t>
-      </w:r>
-      <w:r>
-        <w:rPr>
-          <w14:ligatures w14:val="standard"/>
-        </w:rPr>
-        <w:t>.</w:t>
+        <w:pStyle w:val="AbsHead"/>
+        <w:rPr>
+          <w:lang w:val="en-US" w:eastAsia="zh-CN"/>
+        </w:rPr>
+      </w:pPr>
+      <w:r>
+        <w:rPr>
+          <w:lang w:val="en-US" w:eastAsia="zh-CN"/>
+        </w:rPr>
+        <w:t xml:space="preserve">We calculated the length of each tweets, </w:t>
+      </w:r>
+      <w:r>
+        <w:rPr>
+          <w:rFonts w:hint="eastAsia"/>
+          <w:lang w:val="en-US" w:eastAsia="zh-CN"/>
+        </w:rPr>
+        <w:t>convert</w:t>
+      </w:r>
+      <w:r>
+        <w:rPr>
+          <w:lang w:val="en-US" w:eastAsia="zh-CN"/>
+        </w:rPr>
+        <w:t xml:space="preserve"> the </w:t>
+      </w:r>
+      <w:r>
+        <w:rPr>
+          <w:lang w:val="en-US" w:eastAsia="zh-CN"/>
+        </w:rPr>
+        <w:t>h</w:t>
+      </w:r>
+      <w:r>
+        <w:rPr>
+          <w:lang w:val="en-US" w:eastAsia="zh-CN"/>
+        </w:rPr>
+        <w:t>exadecimal</w:t>
+      </w:r>
+      <w:r>
+        <w:rPr>
+          <w:lang w:val="en-US" w:eastAsia="zh-CN"/>
+        </w:rPr>
+        <w:t xml:space="preserve"> color data to decimal. </w:t>
       </w:r>
     </w:p>
     <w:p>
       <w:pPr>
-        <w:pStyle w:val="Bibentry"/>
-        <w:rPr>
-          <w14:ligatures w14:val="standard"/>
-        </w:rPr>
-      </w:pPr>
-      <w:r>
-        <w:rPr>
-          <w14:ligatures w14:val="standard"/>
-        </w:rPr>
-        <w:t>[3]</w:t>
-      </w:r>
-      <w:r>
-        <w:rPr>
-          <w14:ligatures w14:val="standard"/>
-        </w:rPr>
-        <w:tab/>
-      </w:r>
-      <w:r>
-        <w:rPr>
-          <w:rStyle w:val="FirstName"/>
-          <w14:ligatures w14:val="standard"/>
-        </w:rPr>
-        <w:t>F.N.M</w:t>
-      </w:r>
-      <w:r>
-        <w:rPr>
-          <w14:ligatures w14:val="standard"/>
-        </w:rPr>
-        <w:t xml:space="preserve"> </w:t>
-      </w:r>
-      <w:r>
-        <w:rPr>
-          <w:rStyle w:val="Surname"/>
-          <w14:ligatures w14:val="standard"/>
-        </w:rPr>
-        <w:t>Surname</w:t>
-      </w:r>
-      <w:r>
-        <w:rPr>
-          <w14:ligatures w14:val="standard"/>
-        </w:rPr>
-        <w:t xml:space="preserve"> and </w:t>
-      </w:r>
-      <w:r>
-        <w:rPr>
-          <w:rStyle w:val="FirstName"/>
-          <w14:ligatures w14:val="standard"/>
-        </w:rPr>
-        <w:t>F.N.M</w:t>
-      </w:r>
-      <w:r>
-        <w:rPr>
-          <w14:ligatures w14:val="standard"/>
-        </w:rPr>
-        <w:t xml:space="preserve"> </w:t>
-      </w:r>
-      <w:r>
-        <w:rPr>
-          <w:rStyle w:val="Surname"/>
-          <w14:ligatures w14:val="standard"/>
-        </w:rPr>
-        <w:t>Surname</w:t>
-      </w:r>
-      <w:r>
-        <w:rPr>
-          <w14:ligatures w14:val="standard"/>
-        </w:rPr>
-        <w:t>,</w:t>
-      </w:r>
-      <w:r>
-        <w:rPr>
-          <w14:ligatures w14:val="standard"/>
-        </w:rPr>
-        <w:t xml:space="preserve"> </w:t>
-      </w:r>
-      <w:r>
-        <w:rPr>
-          <w:rStyle w:val="Year"/>
-          <w14:ligatures w14:val="standard"/>
-        </w:rPr>
-        <w:t>2018</w:t>
-      </w:r>
-      <w:r>
-        <w:rPr>
-          <w14:ligatures w14:val="standard"/>
-        </w:rPr>
-        <w:t xml:space="preserve"> </w:t>
-      </w:r>
-      <w:r>
-        <w:rPr>
-          <w:rStyle w:val="ArticleTitle"/>
-          <w14:ligatures w14:val="standard"/>
-        </w:rPr>
-        <w:t>Article Title</w:t>
-      </w:r>
-      <w:r>
-        <w:rPr>
-          <w14:ligatures w14:val="standard"/>
-        </w:rPr>
-        <w:t xml:space="preserve">, </w:t>
-      </w:r>
-      <w:r>
-        <w:rPr>
-          <w:rStyle w:val="BookTitle"/>
-          <w14:ligatures w14:val="standard"/>
-        </w:rPr>
-        <w:t>The title of book two</w:t>
-      </w:r>
-      <w:r>
-        <w:rPr>
-          <w14:ligatures w14:val="standard"/>
-        </w:rPr>
-        <w:t xml:space="preserve"> </w:t>
-      </w:r>
-      <w:r>
-        <w:rPr>
-          <w:rStyle w:val="Edition"/>
-          <w14:ligatures w14:val="standard"/>
-        </w:rPr>
-        <w:t>(2nd. ed.)</w:t>
-      </w:r>
-      <w:r>
-        <w:rPr>
-          <w14:ligatures w14:val="standard"/>
-        </w:rPr>
-        <w:t>.</w:t>
-      </w:r>
-      <w:r>
-        <w:rPr>
-          <w:lang w:eastAsia="it-IT"/>
-          <w14:ligatures w14:val="standard"/>
-        </w:rPr>
-        <w:t xml:space="preserve"> </w:t>
-      </w:r>
-      <w:r>
-        <w:rPr>
-          <w:rStyle w:val="Publisher"/>
-          <w14:ligatures w14:val="standard"/>
-        </w:rPr>
-        <w:t>Publisher Name</w:t>
-      </w:r>
-      <w:r>
-        <w:rPr>
-          <w:lang w:eastAsia="it-IT"/>
-          <w14:ligatures w14:val="standard"/>
-        </w:rPr>
-        <w:t xml:space="preserve">, </w:t>
-      </w:r>
-      <w:r>
-        <w:rPr>
-          <w:rStyle w:val="City"/>
-          <w14:ligatures w14:val="standard"/>
-        </w:rPr>
-        <w:t>City</w:t>
-      </w:r>
-      <w:r>
-        <w:rPr>
-          <w14:ligatures w14:val="standard"/>
-        </w:rPr>
-        <w:t xml:space="preserve">, </w:t>
-      </w:r>
-      <w:r>
-        <w:rPr>
-          <w:rStyle w:val="State"/>
-          <w:color w:val="auto"/>
-          <w14:ligatures w14:val="standard"/>
-        </w:rPr>
-        <w:t>State</w:t>
-      </w:r>
-      <w:r>
-        <w:rPr>
-          <w14:ligatures w14:val="standard"/>
-        </w:rPr>
-        <w:t xml:space="preserve">, </w:t>
-      </w:r>
-      <w:r>
-        <w:rPr>
-          <w:rStyle w:val="Country"/>
-          <w14:ligatures w14:val="standard"/>
-        </w:rPr>
-        <w:t>Country</w:t>
-      </w:r>
-      <w:r>
-        <w:rPr>
-          <w14:ligatures w14:val="standard"/>
-        </w:rPr>
-        <w:t>.</w:t>
+        <w:pStyle w:val="AbsHead"/>
+        <w:rPr>
+          <w:rFonts w:hint="eastAsia"/>
+          <w:lang w:val="en-US" w:eastAsia="zh-CN"/>
+        </w:rPr>
+      </w:pPr>
+      <w:r>
+        <w:rPr>
+          <w:lang w:val="en-US" w:eastAsia="zh-CN"/>
+        </w:rPr>
+        <w:t>We plotted the dataset using favorite count and total tweets count, and there’s no correlation shown to separate gender.</w:t>
       </w:r>
     </w:p>
     <w:p>
       <w:pPr>
-        <w:pStyle w:val="Bibentry"/>
-        <w:rPr>
-          <w14:ligatures w14:val="standard"/>
-        </w:rPr>
-      </w:pPr>
-      <w:r>
-        <w:rPr>
-          <w14:ligatures w14:val="standard"/>
-        </w:rPr>
-        <w:t>[4]</w:t>
-      </w:r>
-      <w:r>
-        <w:rPr>
-          <w14:ligatures w14:val="standard"/>
-        </w:rPr>
-        <w:tab/>
-      </w:r>
-      <w:r>
-        <w:rPr>
-          <w:rStyle w:val="EdFirstName"/>
-          <w14:ligatures w14:val="standard"/>
-        </w:rPr>
-        <w:t>Ian</w:t>
-      </w:r>
-      <w:r>
-        <w:rPr>
-          <w14:ligatures w14:val="standard"/>
-        </w:rPr>
-        <w:t xml:space="preserve"> </w:t>
-      </w:r>
-      <w:r>
-        <w:rPr>
-          <w:rStyle w:val="EdSurname"/>
-          <w14:ligatures w14:val="standard"/>
-        </w:rPr>
-        <w:t>Editor</w:t>
-      </w:r>
-      <w:r>
-        <w:rPr>
-          <w14:ligatures w14:val="standard"/>
-        </w:rPr>
-        <w:t xml:space="preserve"> </w:t>
-      </w:r>
-      <w:r>
-        <w:rPr>
-          <w:lang w:eastAsia="it-IT"/>
-          <w14:ligatures w14:val="standard"/>
-        </w:rPr>
-        <w:t xml:space="preserve">(Ed.). </w:t>
-      </w:r>
-      <w:r>
-        <w:rPr>
-          <w:rStyle w:val="Year"/>
-          <w14:ligatures w14:val="standard"/>
-        </w:rPr>
-        <w:t>20</w:t>
-      </w:r>
-      <w:r>
-        <w:rPr>
-          <w:rStyle w:val="Year"/>
-          <w14:ligatures w14:val="standard"/>
-        </w:rPr>
-        <w:t>1</w:t>
-      </w:r>
-      <w:r>
-        <w:rPr>
-          <w:rStyle w:val="Year"/>
-          <w14:ligatures w14:val="standard"/>
-        </w:rPr>
-        <w:t>8</w:t>
-      </w:r>
-      <w:r>
-        <w:rPr>
-          <w:lang w:eastAsia="it-IT"/>
-          <w14:ligatures w14:val="standard"/>
-        </w:rPr>
-        <w:t xml:space="preserve">. </w:t>
-      </w:r>
-      <w:r>
-        <w:rPr>
-          <w:rStyle w:val="BookTitle"/>
+        <w:pStyle w:val="AbsHead"/>
+        <w:numPr>
+          <w:ilvl w:val="0"/>
+          <w:numId w:val="33"/>
+        </w:numPr>
+        <w:rPr>
           <w:i/>
-          <w14:ligatures w14:val="standard"/>
-        </w:rPr>
-        <w:t xml:space="preserve">The title of book </w:t>
-      </w:r>
-      <w:proofErr w:type="gramStart"/>
-      <w:r>
-        <w:rPr>
-          <w:rStyle w:val="BookTitle"/>
+        </w:rPr>
+      </w:pPr>
+      <w:r>
+        <w:rPr>
           <w:i/>
-          <w14:ligatures w14:val="standard"/>
-        </w:rPr>
-        <w:t>two</w:t>
-      </w:r>
-      <w:r>
-        <w:rPr>
-          <w14:ligatures w14:val="standard"/>
-        </w:rPr>
-        <w:t xml:space="preserve"> </w:t>
-      </w:r>
-      <w:r>
-        <w:rPr>
-          <w14:ligatures w14:val="standard"/>
-        </w:rPr>
-        <w:t xml:space="preserve"> </w:t>
-      </w:r>
-      <w:r>
-        <w:rPr>
-          <w:rStyle w:val="Edition"/>
-          <w14:ligatures w14:val="standard"/>
-        </w:rPr>
-        <w:t>(</w:t>
-      </w:r>
-      <w:proofErr w:type="gramEnd"/>
-      <w:r>
-        <w:rPr>
-          <w:rStyle w:val="Edition"/>
-          <w14:ligatures w14:val="standard"/>
-        </w:rPr>
-        <w:t>2nd. ed.)</w:t>
-      </w:r>
-      <w:r>
-        <w:rPr>
-          <w14:ligatures w14:val="standard"/>
-        </w:rPr>
-        <w:t>.</w:t>
-      </w:r>
-      <w:r>
-        <w:rPr>
-          <w:lang w:eastAsia="it-IT"/>
-          <w14:ligatures w14:val="standard"/>
-        </w:rPr>
-        <w:t xml:space="preserve"> </w:t>
-      </w:r>
-      <w:r>
-        <w:rPr>
-          <w:rStyle w:val="Publisher"/>
-          <w14:ligatures w14:val="standard"/>
-        </w:rPr>
-        <w:t xml:space="preserve">University of </w:t>
-      </w:r>
-      <w:r>
-        <w:rPr>
-          <w:rStyle w:val="Publisher"/>
-          <w14:ligatures w14:val="standard"/>
-        </w:rPr>
-        <w:t>XXX</w:t>
-      </w:r>
-      <w:r>
-        <w:rPr>
-          <w:rStyle w:val="Publisher"/>
-          <w14:ligatures w14:val="standard"/>
-        </w:rPr>
-        <w:t xml:space="preserve"> Press</w:t>
-      </w:r>
-      <w:r>
-        <w:rPr>
-          <w:lang w:eastAsia="it-IT"/>
-          <w14:ligatures w14:val="standard"/>
-        </w:rPr>
-        <w:t xml:space="preserve">, </w:t>
-      </w:r>
-      <w:r>
-        <w:rPr>
-          <w:rStyle w:val="City"/>
-          <w14:ligatures w14:val="standard"/>
-        </w:rPr>
-        <w:t>City</w:t>
-      </w:r>
-      <w:r>
-        <w:rPr>
-          <w:lang w:eastAsia="it-IT"/>
-          <w14:ligatures w14:val="standard"/>
-        </w:rPr>
-        <w:t xml:space="preserve">, </w:t>
-      </w:r>
-      <w:r>
-        <w:rPr>
-          <w:rStyle w:val="RefMisc"/>
-          <w14:ligatures w14:val="standard"/>
-        </w:rPr>
-        <w:t>Chapter 100</w:t>
-      </w:r>
-      <w:r>
-        <w:rPr>
-          <w:lang w:eastAsia="it-IT"/>
-          <w14:ligatures w14:val="standard"/>
-        </w:rPr>
-        <w:t xml:space="preserve">. </w:t>
-      </w:r>
-      <w:r>
-        <w:rPr>
-          <w:rStyle w:val="DOI"/>
-          <w14:ligatures w14:val="standard"/>
-        </w:rPr>
-        <w:t>DOI:</w:t>
-      </w:r>
-      <w:r>
-        <w:t xml:space="preserve"> </w:t>
-      </w:r>
-      <w:hyperlink r:id="rId18" w:history="1">
-        <w:r>
-          <w:t>http://dx.doi.org/10.1000/0-000-00000-0</w:t>
-        </w:r>
-      </w:hyperlink>
-      <w:r>
-        <w:rPr>
-          <w14:ligatures w14:val="standard"/>
-        </w:rPr>
-        <w:t>.</w:t>
+        </w:rPr>
+        <w:t>Machine Learning Alg</w:t>
+      </w:r>
+      <w:r>
+        <w:rPr>
+          <w:i/>
+        </w:rPr>
+        <w:t>o</w:t>
+      </w:r>
+      <w:r>
+        <w:rPr>
+          <w:i/>
+        </w:rPr>
+        <w:t>rithm</w:t>
       </w:r>
     </w:p>
     <w:p>
       <w:pPr>
-        <w:pStyle w:val="RefFormatHead"/>
-        <w:rPr>
-          <w14:ligatures w14:val="standard"/>
-        </w:rPr>
-      </w:pPr>
-      <w:r>
-        <w:rPr>
-          <w14:ligatures w14:val="standard"/>
-        </w:rPr>
-        <w:t>ACM Reference format:</w:t>
-      </w:r>
+        <w:pStyle w:val="AbsHead"/>
+        <w:ind w:left="360"/>
+        <w:rPr>
+          <w:i/>
+        </w:rPr>
+      </w:pPr>
     </w:p>
     <w:p>
       <w:pPr>
-        <w:pStyle w:val="RefFormatPara"/>
-        <w:rPr>
-          <w14:ligatures w14:val="standard"/>
-        </w:rPr>
-      </w:pPr>
-      <w:r>
-        <w:rPr>
-          <w14:ligatures w14:val="standard"/>
-        </w:rPr>
-        <w:t xml:space="preserve">FirstName Surname, FirstName Surname and FirstName Surname. 2018. </w:t>
-      </w:r>
-      <w:r>
-        <w:rPr>
-          <w:bCs/>
-          <w14:ligatures w14:val="standard"/>
-        </w:rPr>
-        <w:t xml:space="preserve">Insert Your Title Here: Insert Subtitle Here. In </w:t>
-      </w:r>
-      <w:r>
-        <w:rPr>
-          <w:bCs/>
-          <w:i/>
-          <w14:ligatures w14:val="standard"/>
-        </w:rPr>
-        <w:t xml:space="preserve">Proceedings of ACM Woodstock conference (WOODSTOCK’18). ACM, New York, NY, USA, </w:t>
-      </w:r>
-      <w:r>
-        <w:rPr>
-          <w:bCs/>
-          <w:i/>
-          <w14:ligatures w14:val="standard"/>
-        </w:rPr>
-        <w:t>2</w:t>
-      </w:r>
-      <w:r>
-        <w:rPr>
-          <w:bCs/>
-          <w:i/>
-          <w14:ligatures w14:val="standard"/>
-        </w:rPr>
-        <w:t xml:space="preserve"> pages.</w:t>
-      </w:r>
-      <w:r>
-        <w:rPr>
-          <w14:ligatures w14:val="standard"/>
-        </w:rPr>
-        <w:t xml:space="preserve"> https://doi.org/10.1145/1234567890</w:t>
+        <w:pStyle w:val="AbsHead"/>
+        <w:rPr>
+          <w:b/>
+        </w:rPr>
+      </w:pPr>
+      <w:r>
+        <w:rPr>
+          <w:b/>
+        </w:rPr>
+        <w:t>4</w:t>
+      </w:r>
+      <w:r>
+        <w:rPr>
+          <w:b/>
+        </w:rPr>
+        <w:t xml:space="preserve"> </w:t>
+      </w:r>
+      <w:r>
+        <w:rPr>
+          <w:b/>
+        </w:rPr>
+        <w:t>RESULTS</w:t>
+      </w:r>
+      <w:r>
+        <w:rPr>
+          <w:b/>
+        </w:rPr>
+        <w:t xml:space="preserve"> &amp; </w:t>
+      </w:r>
+      <w:r>
+        <w:rPr>
+          <w:b/>
+        </w:rPr>
+        <w:t>DISCUSSION</w:t>
+      </w:r>
+      <w:r>
+        <w:rPr>
+          <w:b/>
+        </w:rPr>
+        <w:t xml:space="preserve"> </w:t>
+      </w:r>
+      <w:r>
+        <w:rPr>
+          <w:b/>
+        </w:rPr>
+        <w:t>(30)</w:t>
       </w:r>
     </w:p>
     <w:p>
       <w:pPr>
+        <w:pStyle w:val="AbsHead"/>
+        <w:rPr>
+          <w:b/>
+        </w:rPr>
+      </w:pPr>
+      <w:r>
+        <w:rPr>
+          <w:b/>
+        </w:rPr>
+        <w:t xml:space="preserve">5 </w:t>
+      </w:r>
+      <w:r>
+        <w:rPr>
+          <w:b/>
+        </w:rPr>
+        <w:t>LIMITATIONS</w:t>
+      </w:r>
+      <w:r>
+        <w:rPr>
+          <w:b/>
+        </w:rPr>
+        <w:t xml:space="preserve"> &amp; </w:t>
+      </w:r>
+      <w:r>
+        <w:rPr>
+          <w:b/>
+        </w:rPr>
+        <w:t>OUTLOOK</w:t>
+      </w:r>
+      <w:r>
+        <w:rPr>
+          <w:b/>
+        </w:rPr>
+        <w:t xml:space="preserve"> </w:t>
+      </w:r>
+      <w:r>
+        <w:rPr>
+          <w:b/>
+        </w:rPr>
+        <w:t>(5)</w:t>
+      </w:r>
+    </w:p>
+    <w:p>
+      <w:pPr>
+        <w:pStyle w:val="AckHead"/>
+        <w:rPr>
+          <w14:ligatures w14:val="standard"/>
+        </w:rPr>
+      </w:pPr>
+      <w:r>
+        <w:rPr>
+          <w14:ligatures w14:val="standard"/>
+        </w:rPr>
+        <w:t>ACKNOWLEDGMENTS</w:t>
+      </w:r>
+    </w:p>
+    <w:p>
+      <w:pPr>
+        <w:pStyle w:val="AckPara"/>
+        <w:rPr>
+          <w14:ligatures w14:val="standard"/>
+        </w:rPr>
+      </w:pPr>
+      <w:r>
+        <w:rPr>
+          <w:lang w:eastAsia="it-IT"/>
+          <w14:ligatures w14:val="standard"/>
+        </w:rPr>
+        <w:t xml:space="preserve">Insert paragraph text </w:t>
+      </w:r>
+      <w:r>
+        <w:rPr>
+          <w14:ligatures w14:val="standard"/>
+        </w:rPr>
+        <w:t xml:space="preserve">here. </w:t>
+      </w:r>
+      <w:r>
+        <w:rPr>
+          <w:lang w:eastAsia="it-IT"/>
+          <w14:ligatures w14:val="standard"/>
+        </w:rPr>
+        <w:t xml:space="preserve">Insert paragraph text </w:t>
+      </w:r>
+      <w:r>
+        <w:rPr>
+          <w14:ligatures w14:val="standard"/>
+        </w:rPr>
+        <w:t xml:space="preserve">here. </w:t>
+      </w:r>
+      <w:r>
+        <w:rPr>
+          <w:lang w:eastAsia="it-IT"/>
+          <w14:ligatures w14:val="standard"/>
+        </w:rPr>
+        <w:t xml:space="preserve">Insert paragraph text </w:t>
+      </w:r>
+      <w:r>
+        <w:rPr>
+          <w14:ligatures w14:val="standard"/>
+        </w:rPr>
+        <w:t xml:space="preserve">here. </w:t>
+      </w:r>
+      <w:r>
+        <w:rPr>
+          <w:lang w:eastAsia="it-IT"/>
+          <w14:ligatures w14:val="standard"/>
+        </w:rPr>
+        <w:t xml:space="preserve">Insert paragraph text </w:t>
+      </w:r>
+      <w:r>
+        <w:rPr>
+          <w14:ligatures w14:val="standard"/>
+        </w:rPr>
+        <w:t xml:space="preserve">here. </w:t>
+      </w:r>
+      <w:r>
+        <w:rPr>
+          <w:lang w:eastAsia="it-IT"/>
+          <w14:ligatures w14:val="standard"/>
+        </w:rPr>
+        <w:t xml:space="preserve">Insert paragraph text </w:t>
+      </w:r>
+      <w:r>
+        <w:rPr>
+          <w14:ligatures w14:val="standard"/>
+        </w:rPr>
+        <w:t xml:space="preserve">here. </w:t>
+      </w:r>
+      <w:r>
+        <w:rPr>
+          <w:lang w:eastAsia="it-IT"/>
+          <w14:ligatures w14:val="standard"/>
+        </w:rPr>
+        <w:t xml:space="preserve">Insert paragraph text </w:t>
+      </w:r>
+      <w:r>
+        <w:rPr>
+          <w14:ligatures w14:val="standard"/>
+        </w:rPr>
+        <w:t xml:space="preserve">here. </w:t>
+      </w:r>
+      <w:r>
+        <w:rPr>
+          <w:lang w:eastAsia="it-IT"/>
+          <w14:ligatures w14:val="standard"/>
+        </w:rPr>
+        <w:t xml:space="preserve">Insert paragraph text </w:t>
+      </w:r>
+      <w:r>
+        <w:rPr>
+          <w14:ligatures w14:val="standard"/>
+        </w:rPr>
+        <w:t xml:space="preserve">here. </w:t>
+      </w:r>
+      <w:r>
+        <w:rPr>
+          <w:lang w:eastAsia="it-IT"/>
+          <w14:ligatures w14:val="standard"/>
+        </w:rPr>
+        <w:t xml:space="preserve">Insert paragraph text </w:t>
+      </w:r>
+      <w:r>
+        <w:rPr>
+          <w14:ligatures w14:val="standard"/>
+        </w:rPr>
+        <w:t xml:space="preserve">here. </w:t>
+      </w:r>
+      <w:r>
+        <w:rPr>
+          <w:lang w:eastAsia="it-IT"/>
+          <w14:ligatures w14:val="standard"/>
+        </w:rPr>
+        <w:t xml:space="preserve">Insert paragraph text </w:t>
+      </w:r>
+      <w:r>
+        <w:rPr>
+          <w14:ligatures w14:val="standard"/>
+        </w:rPr>
+        <w:t xml:space="preserve">here. </w:t>
+      </w:r>
+      <w:r>
+        <w:rPr>
+          <w:lang w:eastAsia="it-IT"/>
+          <w14:ligatures w14:val="standard"/>
+        </w:rPr>
+        <w:t xml:space="preserve">Insert paragraph text </w:t>
+      </w:r>
+      <w:r>
+        <w:rPr>
+          <w14:ligatures w14:val="standard"/>
+        </w:rPr>
+        <w:t xml:space="preserve">here. </w:t>
+      </w:r>
+      <w:r>
+        <w:rPr>
+          <w:lang w:eastAsia="it-IT"/>
+          <w14:ligatures w14:val="standard"/>
+        </w:rPr>
+        <w:t xml:space="preserve">Insert paragraph text </w:t>
+      </w:r>
+      <w:r>
+        <w:rPr>
+          <w14:ligatures w14:val="standard"/>
+        </w:rPr>
+        <w:t>here.</w:t>
+      </w:r>
+    </w:p>
+    <w:p>
+      <w:pPr>
+        <w:pStyle w:val="ReferenceHead"/>
+        <w:rPr>
+          <w14:ligatures w14:val="standard"/>
+        </w:rPr>
+      </w:pPr>
+      <w:r>
+        <w:rPr>
+          <w14:ligatures w14:val="standard"/>
+        </w:rPr>
+        <w:t>REFERENCES</w:t>
+      </w:r>
+    </w:p>
+    <w:p>
+      <w:pPr>
         <w:pStyle w:val="Bibentry"/>
-        <w:rPr>
-          <w14:ligatures w14:val="standard"/>
-        </w:rPr>
+      </w:pPr>
+      <w:r>
+        <w:t>[1]</w:t>
+      </w:r>
+      <w:r>
+        <w:tab/>
+      </w:r>
+      <w:proofErr w:type="spellStart"/>
+      <w:r>
+        <w:t>Yo</w:t>
+      </w:r>
+      <w:proofErr w:type="spellEnd"/>
+      <w:r>
+        <w:t xml:space="preserve"> </w:t>
+      </w:r>
+      <w:proofErr w:type="spellStart"/>
+      <w:proofErr w:type="gramStart"/>
+      <w:r>
+        <w:t>Take,Sasahara</w:t>
+      </w:r>
+      <w:proofErr w:type="spellEnd"/>
+      <w:proofErr w:type="gramEnd"/>
+      <w:r>
+        <w:t xml:space="preserve"> </w:t>
+      </w:r>
+      <w:proofErr w:type="spellStart"/>
+      <w:r>
+        <w:t>Kazutoshi</w:t>
+      </w:r>
+      <w:proofErr w:type="spellEnd"/>
+      <w:r>
+        <w:t xml:space="preserve">. </w:t>
+      </w:r>
+      <w:r>
+        <w:rPr>
+          <w:i/>
+          <w:iCs/>
+        </w:rPr>
+        <w:t>2017 IEEE International Conference on Big Data (Big Data) Big Data (Big Data), 2017 IEEE International Conference on</w:t>
+      </w:r>
+      <w:r>
+        <w:t>. :3168-3174 Dec, 2017</w:t>
+      </w:r>
+      <w:r>
+        <w:t>.</w:t>
+      </w:r>
+    </w:p>
+    <w:p>
+      <w:pPr>
+        <w:pStyle w:val="Bibentry"/>
+      </w:pPr>
+      <w:r>
+        <w:t>[2]</w:t>
+      </w:r>
+      <w:r>
+        <w:t xml:space="preserve"> </w:t>
+      </w:r>
+      <w:r>
+        <w:t xml:space="preserve"> </w:t>
+      </w:r>
+      <w:r>
+        <w:t xml:space="preserve"> M. </w:t>
+      </w:r>
+      <w:proofErr w:type="spellStart"/>
+      <w:r>
+        <w:t>Kosinski</w:t>
+      </w:r>
+      <w:proofErr w:type="spellEnd"/>
+      <w:r>
+        <w:t xml:space="preserve">, D. Stillwell, and T. Graepel, “Private traits and attributes are predictable from digital records of human </w:t>
+      </w:r>
+      <w:proofErr w:type="spellStart"/>
+      <w:r>
+        <w:t>behavior</w:t>
+      </w:r>
+      <w:proofErr w:type="spellEnd"/>
+      <w:r>
+        <w:t xml:space="preserve">,” Proceedings of the National Academy of Sciences, vol. 110, no. 15, pp. 5802–5805, 2013. </w:t>
+      </w:r>
+      <w:r>
+        <w:rPr>
+          <w:rFonts w:ascii="MS Mincho" w:eastAsia="MS Mincho" w:hAnsi="MS Mincho" w:cs="MS Mincho"/>
+        </w:rPr>
+        <w:t> +</w:t>
+      </w:r>
+    </w:p>
+    <w:p>
+      <w:pPr>
+        <w:pStyle w:val="Bibentry"/>
+        <w:rPr>
+          <w:lang w:val="en-US"/>
+        </w:rPr>
+      </w:pPr>
+      <w:r>
+        <w:t>[3]</w:t>
+      </w:r>
+      <w:proofErr w:type="gramStart"/>
+      <w:r>
+        <w:t xml:space="preserve"> </w:t>
+      </w:r>
+      <w:r>
+        <w:t xml:space="preserve"> </w:t>
+      </w:r>
+      <w:bookmarkStart w:id="0" w:name="_GoBack"/>
+      <w:bookmarkEnd w:id="0"/>
+      <w:r>
+        <w:t xml:space="preserve"> </w:t>
+      </w:r>
+      <w:r>
+        <w:t>“</w:t>
+      </w:r>
+      <w:proofErr w:type="gramEnd"/>
+      <w:r>
+        <w:t>IBM Watson Personality Insights,” https://www.ibm. com/</w:t>
+      </w:r>
+      <w:proofErr w:type="spellStart"/>
+      <w:r>
+        <w:t>watson</w:t>
+      </w:r>
+      <w:proofErr w:type="spellEnd"/>
+      <w:r>
+        <w:t xml:space="preserve">/services/p </w:t>
+      </w:r>
+      <w:proofErr w:type="spellStart"/>
+      <w:r>
+        <w:t>ersonality</w:t>
+      </w:r>
+      <w:proofErr w:type="spellEnd"/>
+      <w:r>
+        <w:t>- insights/.</w:t>
+      </w:r>
+      <w:r>
+        <w:rPr>
+          <w:lang w:val="en-US"/>
+        </w:rPr>
+        <w:t xml:space="preserve"> </w:t>
+      </w:r>
+    </w:p>
+    <w:p>
+      <w:pPr>
+        <w:pStyle w:val="Bibentry"/>
+      </w:pPr>
+      <w:r>
+        <w:t>[4</w:t>
+      </w:r>
+      <w:proofErr w:type="gramStart"/>
+      <w:r>
+        <w:t>]</w:t>
+      </w:r>
+      <w:r>
+        <w:t xml:space="preserve">  Jain</w:t>
+      </w:r>
+      <w:proofErr w:type="gramEnd"/>
+      <w:r>
+        <w:t xml:space="preserve"> </w:t>
+      </w:r>
+      <w:proofErr w:type="spellStart"/>
+      <w:r>
+        <w:t>Amita</w:t>
+      </w:r>
+      <w:proofErr w:type="spellEnd"/>
+      <w:r>
+        <w:t xml:space="preserve">, Singh </w:t>
+      </w:r>
+      <w:proofErr w:type="spellStart"/>
+      <w:r>
+        <w:t>Amishapriya</w:t>
+      </w:r>
+      <w:proofErr w:type="spellEnd"/>
+      <w:r>
+        <w:t xml:space="preserve">, </w:t>
+      </w:r>
+      <w:proofErr w:type="spellStart"/>
+      <w:r>
+        <w:t>Tayal</w:t>
+      </w:r>
+      <w:proofErr w:type="spellEnd"/>
+      <w:r>
+        <w:t xml:space="preserve"> </w:t>
+      </w:r>
+      <w:proofErr w:type="spellStart"/>
+      <w:r>
+        <w:t>Devendra</w:t>
+      </w:r>
+      <w:proofErr w:type="spellEnd"/>
+      <w:r>
+        <w:t xml:space="preserve"> Kumar, </w:t>
+      </w:r>
+      <w:proofErr w:type="spellStart"/>
+      <w:r>
+        <w:t>Vij</w:t>
+      </w:r>
+      <w:proofErr w:type="spellEnd"/>
+      <w:r>
+        <w:t xml:space="preserve"> </w:t>
+      </w:r>
+      <w:proofErr w:type="spellStart"/>
+      <w:r>
+        <w:t>Sonakshi</w:t>
+      </w:r>
+      <w:proofErr w:type="spellEnd"/>
+      <w:r>
+        <w:t>, “</w:t>
+      </w:r>
+      <w:bookmarkStart w:id="1" w:name="citation"/>
+      <w:r>
+        <w:t>Amalgamating Data Analytics and Machine Learning for Predicting Sex Ratio and Infant Mortality Rate to Improve Gender Compositio</w:t>
+      </w:r>
+      <w:bookmarkEnd w:id="1"/>
+      <w:r>
+        <w:t>n,”</w:t>
+      </w:r>
+      <w:r>
+        <w:rPr>
+          <w:rFonts w:ascii="Helvetica" w:eastAsia="Times New Roman" w:hAnsi="Helvetica" w:cs="Times New Roman"/>
+          <w:color w:val="333333"/>
+          <w:sz w:val="20"/>
+          <w:szCs w:val="20"/>
+          <w:lang w:eastAsia="zh-CN"/>
+        </w:rPr>
+        <w:t xml:space="preserve"> </w:t>
+      </w:r>
+      <w:r>
+        <w:t>Global Journal of Enterprise Information System. Jul-Sep2016, Vol. 8 Issue 3, p1-5. 5p.</w:t>
+      </w:r>
+    </w:p>
+    <w:p>
+      <w:pPr>
+        <w:pStyle w:val="Bibentry"/>
+      </w:pPr>
+    </w:p>
+    <w:p>
+      <w:pPr>
+        <w:pStyle w:val="Bibentry"/>
+        <w:rPr>
+          <w:rFonts w:ascii="MS Mincho" w:eastAsia="MS Mincho" w:hAnsi="MS Mincho" w:cs="MS Mincho"/>
+        </w:rPr>
+      </w:pPr>
+      <w:r>
+        <w:t xml:space="preserve"> </w:t>
+      </w:r>
+      <w:r>
+        <w:rPr>
+          <w:rFonts w:ascii="MS Mincho" w:eastAsia="MS Mincho" w:hAnsi="MS Mincho" w:cs="MS Mincho"/>
+        </w:rPr>
+        <w:t> +</w:t>
+      </w:r>
+    </w:p>
+    <w:p>
+      <w:pPr>
+        <w:pStyle w:val="Bibentry"/>
+      </w:pPr>
+    </w:p>
+    <w:p>
+      <w:pPr>
+        <w:pStyle w:val="Bibentry"/>
+      </w:pPr>
+    </w:p>
+    <w:p>
+      <w:pPr>
+        <w:pStyle w:val="Bibentry"/>
+      </w:pPr>
+    </w:p>
+    <w:p>
+      <w:pPr>
+        <w:pStyle w:val="Bibentry"/>
+      </w:pPr>
+    </w:p>
+    <w:p>
+      <w:pPr>
+        <w:pStyle w:val="Bibentry"/>
       </w:pPr>
     </w:p>
     <w:p>
@@ -2631,7 +2496,7 @@
 </file>
 
 <file path=word/endnotes.xml><?xml version="1.0" encoding="utf-8"?>
-<w:endnotes xmlns:wpc="http://schemas.microsoft.com/office/word/2010/wordprocessingCanvas" xmlns:cx="http://schemas.microsoft.com/office/drawing/2014/chartex" xmlns:cx1="http://schemas.microsoft.com/office/drawing/2015/9/8/chartex" xmlns:cx2="http://schemas.microsoft.com/office/drawing/2015/10/21/chartex" xmlns:cx3="http://schemas.microsoft.com/office/drawing/2016/5/9/chartex" xmlns:cx4="http://schemas.microsoft.com/office/drawing/2016/5/10/chartex" xmlns:cx5="http://schemas.microsoft.com/office/drawing/2016/5/11/chartex" xmlns:cx6="http://schemas.microsoft.com/office/drawing/2016/5/12/chartex" xmlns:cx7="http://schemas.microsoft.com/office/drawing/2016/5/13/chartex" xmlns:cx8="http://schemas.microsoft.com/office/drawing/2016/5/14/chartex" xmlns:mc="http://schemas.openxmlformats.org/markup-compatibility/2006" xmlns:aink="http://schemas.microsoft.com/office/drawing/2016/ink" xmlns:am3d="http://schemas.microsoft.com/office/drawing/2017/model3d" xmlns:o="urn:schemas-microsoft-com:office:office" xmlns:r="http://schemas.openxmlformats.org/officeDocument/2006/relationships" xmlns:m="http://schemas.openxmlformats.org/officeDocument/2006/math" xmlns:v="urn:schemas-microsoft-com:vml" xmlns:wp14="http://schemas.microsoft.com/office/word/2010/wordprocessingDrawing" xmlns:wp="http://schemas.openxmlformats.org/drawingml/2006/wordprocessingDrawing" xmlns:w10="urn:schemas-microsoft-com:office:word" xmlns:w="http://schemas.openxmlformats.org/wordprocessingml/2006/main" xmlns:w14="http://schemas.microsoft.com/office/word/2010/wordml" xmlns:w15="http://schemas.microsoft.com/office/word/2012/wordml" xmlns:w16cid="http://schemas.microsoft.com/office/word/2016/wordml/cid" xmlns:w16se="http://schemas.microsoft.com/office/word/2015/wordml/symex" xmlns:wpg="http://schemas.microsoft.com/office/word/2010/wordprocessingGroup" xmlns:wpi="http://schemas.microsoft.com/office/word/2010/wordprocessingInk" xmlns:wne="http://schemas.microsoft.com/office/word/2006/wordml" xmlns:wps="http://schemas.microsoft.com/office/word/2010/wordprocessingShape" mc:Ignorable="w14 w15 w16se w16cid wp14">
+<w:endnotes xmlns:wpc="http://schemas.microsoft.com/office/word/2010/wordprocessingCanvas" xmlns:mo="http://schemas.microsoft.com/office/mac/office/2008/main" xmlns:mc="http://schemas.openxmlformats.org/markup-compatibility/2006" xmlns:mv="urn:schemas-microsoft-com:mac:vml" xmlns:o="urn:schemas-microsoft-com:office:office" xmlns:r="http://schemas.openxmlformats.org/officeDocument/2006/relationships" xmlns:m="http://schemas.openxmlformats.org/officeDocument/2006/math" xmlns:v="urn:schemas-microsoft-com:vml" xmlns:wp14="http://schemas.microsoft.com/office/word/2010/wordprocessingDrawing" xmlns:wp="http://schemas.openxmlformats.org/drawingml/2006/wordprocessingDrawing" xmlns:w10="urn:schemas-microsoft-com:office:word" xmlns:w="http://schemas.openxmlformats.org/wordprocessingml/2006/main" xmlns:w14="http://schemas.microsoft.com/office/word/2010/wordml" xmlns:w15="http://schemas.microsoft.com/office/word/2012/wordml" xmlns:wpg="http://schemas.microsoft.com/office/word/2010/wordprocessingGroup" xmlns:wpi="http://schemas.microsoft.com/office/word/2010/wordprocessingInk" xmlns:wne="http://schemas.microsoft.com/office/word/2006/wordml" xmlns:wps="http://schemas.microsoft.com/office/word/2010/wordprocessingShape" mc:Ignorable="w14 w15 wp14">
   <w:endnote w:type="separator" w:id="-1">
     <w:p>
       <w:r>
@@ -2653,7 +2518,7 @@
 </file>
 
 <file path=word/footer1.xml><?xml version="1.0" encoding="utf-8"?>
-<w:ftr xmlns:wpc="http://schemas.microsoft.com/office/word/2010/wordprocessingCanvas" xmlns:cx="http://schemas.microsoft.com/office/drawing/2014/chartex" xmlns:cx1="http://schemas.microsoft.com/office/drawing/2015/9/8/chartex" xmlns:cx2="http://schemas.microsoft.com/office/drawing/2015/10/21/chartex" xmlns:cx3="http://schemas.microsoft.com/office/drawing/2016/5/9/chartex" xmlns:cx4="http://schemas.microsoft.com/office/drawing/2016/5/10/chartex" xmlns:cx5="http://schemas.microsoft.com/office/drawing/2016/5/11/chartex" xmlns:cx6="http://schemas.microsoft.com/office/drawing/2016/5/12/chartex" xmlns:cx7="http://schemas.microsoft.com/office/drawing/2016/5/13/chartex" xmlns:cx8="http://schemas.microsoft.com/office/drawing/2016/5/14/chartex" xmlns:mc="http://schemas.openxmlformats.org/markup-compatibility/2006" xmlns:aink="http://schemas.microsoft.com/office/drawing/2016/ink" xmlns:am3d="http://schemas.microsoft.com/office/drawing/2017/model3d" xmlns:o="urn:schemas-microsoft-com:office:office" xmlns:r="http://schemas.openxmlformats.org/officeDocument/2006/relationships" xmlns:m="http://schemas.openxmlformats.org/officeDocument/2006/math" xmlns:v="urn:schemas-microsoft-com:vml" xmlns:wp14="http://schemas.microsoft.com/office/word/2010/wordprocessingDrawing" xmlns:wp="http://schemas.openxmlformats.org/drawingml/2006/wordprocessingDrawing" xmlns:w10="urn:schemas-microsoft-com:office:word" xmlns:w="http://schemas.openxmlformats.org/wordprocessingml/2006/main" xmlns:w14="http://schemas.microsoft.com/office/word/2010/wordml" xmlns:w15="http://schemas.microsoft.com/office/word/2012/wordml" xmlns:w16cid="http://schemas.microsoft.com/office/word/2016/wordml/cid" xmlns:w16se="http://schemas.microsoft.com/office/word/2015/wordml/symex" xmlns:wpg="http://schemas.microsoft.com/office/word/2010/wordprocessingGroup" xmlns:wpi="http://schemas.microsoft.com/office/word/2010/wordprocessingInk" xmlns:wne="http://schemas.microsoft.com/office/word/2006/wordml" xmlns:wps="http://schemas.microsoft.com/office/word/2010/wordprocessingShape" mc:Ignorable="w14 w15 w16se w16cid wp14">
+<w:ftr xmlns:wpc="http://schemas.microsoft.com/office/word/2010/wordprocessingCanvas" xmlns:mo="http://schemas.microsoft.com/office/mac/office/2008/main" xmlns:mc="http://schemas.openxmlformats.org/markup-compatibility/2006" xmlns:mv="urn:schemas-microsoft-com:mac:vml" xmlns:o="urn:schemas-microsoft-com:office:office" xmlns:r="http://schemas.openxmlformats.org/officeDocument/2006/relationships" xmlns:m="http://schemas.openxmlformats.org/officeDocument/2006/math" xmlns:v="urn:schemas-microsoft-com:vml" xmlns:wp14="http://schemas.microsoft.com/office/word/2010/wordprocessingDrawing" xmlns:wp="http://schemas.openxmlformats.org/drawingml/2006/wordprocessingDrawing" xmlns:w10="urn:schemas-microsoft-com:office:word" xmlns:w="http://schemas.openxmlformats.org/wordprocessingml/2006/main" xmlns:w14="http://schemas.microsoft.com/office/word/2010/wordml" xmlns:w15="http://schemas.microsoft.com/office/word/2012/wordml" xmlns:wpg="http://schemas.microsoft.com/office/word/2010/wordprocessingGroup" xmlns:wpi="http://schemas.microsoft.com/office/word/2010/wordprocessingInk" xmlns:wne="http://schemas.microsoft.com/office/word/2006/wordml" xmlns:wps="http://schemas.microsoft.com/office/word/2010/wordprocessingShape" mc:Ignorable="w14 w15 wp14">
   <w:p>
     <w:pPr>
       <w:pStyle w:val="Footer"/>
@@ -2676,7 +2541,7 @@
 </file>
 
 <file path=word/footer2.xml><?xml version="1.0" encoding="utf-8"?>
-<w:ftr xmlns:wpc="http://schemas.microsoft.com/office/word/2010/wordprocessingCanvas" xmlns:cx="http://schemas.microsoft.com/office/drawing/2014/chartex" xmlns:cx1="http://schemas.microsoft.com/office/drawing/2015/9/8/chartex" xmlns:cx2="http://schemas.microsoft.com/office/drawing/2015/10/21/chartex" xmlns:cx3="http://schemas.microsoft.com/office/drawing/2016/5/9/chartex" xmlns:cx4="http://schemas.microsoft.com/office/drawing/2016/5/10/chartex" xmlns:cx5="http://schemas.microsoft.com/office/drawing/2016/5/11/chartex" xmlns:cx6="http://schemas.microsoft.com/office/drawing/2016/5/12/chartex" xmlns:cx7="http://schemas.microsoft.com/office/drawing/2016/5/13/chartex" xmlns:cx8="http://schemas.microsoft.com/office/drawing/2016/5/14/chartex" xmlns:mc="http://schemas.openxmlformats.org/markup-compatibility/2006" xmlns:aink="http://schemas.microsoft.com/office/drawing/2016/ink" xmlns:am3d="http://schemas.microsoft.com/office/drawing/2017/model3d" xmlns:o="urn:schemas-microsoft-com:office:office" xmlns:r="http://schemas.openxmlformats.org/officeDocument/2006/relationships" xmlns:m="http://schemas.openxmlformats.org/officeDocument/2006/math" xmlns:v="urn:schemas-microsoft-com:vml" xmlns:wp14="http://schemas.microsoft.com/office/word/2010/wordprocessingDrawing" xmlns:wp="http://schemas.openxmlformats.org/drawingml/2006/wordprocessingDrawing" xmlns:w10="urn:schemas-microsoft-com:office:word" xmlns:w="http://schemas.openxmlformats.org/wordprocessingml/2006/main" xmlns:w14="http://schemas.microsoft.com/office/word/2010/wordml" xmlns:w15="http://schemas.microsoft.com/office/word/2012/wordml" xmlns:w16cid="http://schemas.microsoft.com/office/word/2016/wordml/cid" xmlns:w16se="http://schemas.microsoft.com/office/word/2015/wordml/symex" xmlns:wpg="http://schemas.microsoft.com/office/word/2010/wordprocessingGroup" xmlns:wpi="http://schemas.microsoft.com/office/word/2010/wordprocessingInk" xmlns:wne="http://schemas.microsoft.com/office/word/2006/wordml" xmlns:wps="http://schemas.microsoft.com/office/word/2010/wordprocessingShape" mc:Ignorable="w14 w15 w16se w16cid wp14">
+<w:ftr xmlns:wpc="http://schemas.microsoft.com/office/word/2010/wordprocessingCanvas" xmlns:mo="http://schemas.microsoft.com/office/mac/office/2008/main" xmlns:mc="http://schemas.openxmlformats.org/markup-compatibility/2006" xmlns:mv="urn:schemas-microsoft-com:mac:vml" xmlns:o="urn:schemas-microsoft-com:office:office" xmlns:r="http://schemas.openxmlformats.org/officeDocument/2006/relationships" xmlns:m="http://schemas.openxmlformats.org/officeDocument/2006/math" xmlns:v="urn:schemas-microsoft-com:vml" xmlns:wp14="http://schemas.microsoft.com/office/word/2010/wordprocessingDrawing" xmlns:wp="http://schemas.openxmlformats.org/drawingml/2006/wordprocessingDrawing" xmlns:w10="urn:schemas-microsoft-com:office:word" xmlns:w="http://schemas.openxmlformats.org/wordprocessingml/2006/main" xmlns:w14="http://schemas.microsoft.com/office/word/2010/wordml" xmlns:w15="http://schemas.microsoft.com/office/word/2012/wordml" xmlns:wpg="http://schemas.microsoft.com/office/word/2010/wordprocessingGroup" xmlns:wpi="http://schemas.microsoft.com/office/word/2010/wordprocessingInk" xmlns:wne="http://schemas.microsoft.com/office/word/2006/wordml" xmlns:wps="http://schemas.microsoft.com/office/word/2010/wordprocessingShape" mc:Ignorable="w14 w15 wp14">
   <w:p>
     <w:pPr>
       <w:pStyle w:val="Footer"/>
@@ -2690,7 +2555,7 @@
 </file>
 
 <file path=word/footer3.xml><?xml version="1.0" encoding="utf-8"?>
-<w:ftr xmlns:wpc="http://schemas.microsoft.com/office/word/2010/wordprocessingCanvas" xmlns:cx="http://schemas.microsoft.com/office/drawing/2014/chartex" xmlns:cx1="http://schemas.microsoft.com/office/drawing/2015/9/8/chartex" xmlns:cx2="http://schemas.microsoft.com/office/drawing/2015/10/21/chartex" xmlns:cx3="http://schemas.microsoft.com/office/drawing/2016/5/9/chartex" xmlns:cx4="http://schemas.microsoft.com/office/drawing/2016/5/10/chartex" xmlns:cx5="http://schemas.microsoft.com/office/drawing/2016/5/11/chartex" xmlns:cx6="http://schemas.microsoft.com/office/drawing/2016/5/12/chartex" xmlns:cx7="http://schemas.microsoft.com/office/drawing/2016/5/13/chartex" xmlns:cx8="http://schemas.microsoft.com/office/drawing/2016/5/14/chartex" xmlns:mc="http://schemas.openxmlformats.org/markup-compatibility/2006" xmlns:aink="http://schemas.microsoft.com/office/drawing/2016/ink" xmlns:am3d="http://schemas.microsoft.com/office/drawing/2017/model3d" xmlns:o="urn:schemas-microsoft-com:office:office" xmlns:r="http://schemas.openxmlformats.org/officeDocument/2006/relationships" xmlns:m="http://schemas.openxmlformats.org/officeDocument/2006/math" xmlns:v="urn:schemas-microsoft-com:vml" xmlns:wp14="http://schemas.microsoft.com/office/word/2010/wordprocessingDrawing" xmlns:wp="http://schemas.openxmlformats.org/drawingml/2006/wordprocessingDrawing" xmlns:w10="urn:schemas-microsoft-com:office:word" xmlns:w="http://schemas.openxmlformats.org/wordprocessingml/2006/main" xmlns:w14="http://schemas.microsoft.com/office/word/2010/wordml" xmlns:w15="http://schemas.microsoft.com/office/word/2012/wordml" xmlns:w16cid="http://schemas.microsoft.com/office/word/2016/wordml/cid" xmlns:w16se="http://schemas.microsoft.com/office/word/2015/wordml/symex" xmlns:wpg="http://schemas.microsoft.com/office/word/2010/wordprocessingGroup" xmlns:wpi="http://schemas.microsoft.com/office/word/2010/wordprocessingInk" xmlns:wne="http://schemas.microsoft.com/office/word/2006/wordml" xmlns:wps="http://schemas.microsoft.com/office/word/2010/wordprocessingShape" mc:Ignorable="w14 w15 w16se w16cid wp14">
+<w:ftr xmlns:wpc="http://schemas.microsoft.com/office/word/2010/wordprocessingCanvas" xmlns:mo="http://schemas.microsoft.com/office/mac/office/2008/main" xmlns:mc="http://schemas.openxmlformats.org/markup-compatibility/2006" xmlns:mv="urn:schemas-microsoft-com:mac:vml" xmlns:o="urn:schemas-microsoft-com:office:office" xmlns:r="http://schemas.openxmlformats.org/officeDocument/2006/relationships" xmlns:m="http://schemas.openxmlformats.org/officeDocument/2006/math" xmlns:v="urn:schemas-microsoft-com:vml" xmlns:wp14="http://schemas.microsoft.com/office/word/2010/wordprocessingDrawing" xmlns:wp="http://schemas.openxmlformats.org/drawingml/2006/wordprocessingDrawing" xmlns:w10="urn:schemas-microsoft-com:office:word" xmlns:w="http://schemas.openxmlformats.org/wordprocessingml/2006/main" xmlns:w14="http://schemas.microsoft.com/office/word/2010/wordml" xmlns:w15="http://schemas.microsoft.com/office/word/2012/wordml" xmlns:wpg="http://schemas.microsoft.com/office/word/2010/wordprocessingGroup" xmlns:wpi="http://schemas.microsoft.com/office/word/2010/wordprocessingInk" xmlns:wne="http://schemas.microsoft.com/office/word/2006/wordml" xmlns:wps="http://schemas.microsoft.com/office/word/2010/wordprocessingShape" mc:Ignorable="w14 w15 wp14">
   <w:p>
     <w:pPr>
       <w:pStyle w:val="Footer"/>
@@ -2713,7 +2578,7 @@
 </file>
 
 <file path=word/footer4.xml><?xml version="1.0" encoding="utf-8"?>
-<w:ftr xmlns:wpc="http://schemas.microsoft.com/office/word/2010/wordprocessingCanvas" xmlns:cx="http://schemas.microsoft.com/office/drawing/2014/chartex" xmlns:cx1="http://schemas.microsoft.com/office/drawing/2015/9/8/chartex" xmlns:cx2="http://schemas.microsoft.com/office/drawing/2015/10/21/chartex" xmlns:cx3="http://schemas.microsoft.com/office/drawing/2016/5/9/chartex" xmlns:cx4="http://schemas.microsoft.com/office/drawing/2016/5/10/chartex" xmlns:cx5="http://schemas.microsoft.com/office/drawing/2016/5/11/chartex" xmlns:cx6="http://schemas.microsoft.com/office/drawing/2016/5/12/chartex" xmlns:cx7="http://schemas.microsoft.com/office/drawing/2016/5/13/chartex" xmlns:cx8="http://schemas.microsoft.com/office/drawing/2016/5/14/chartex" xmlns:mc="http://schemas.openxmlformats.org/markup-compatibility/2006" xmlns:aink="http://schemas.microsoft.com/office/drawing/2016/ink" xmlns:am3d="http://schemas.microsoft.com/office/drawing/2017/model3d" xmlns:o="urn:schemas-microsoft-com:office:office" xmlns:r="http://schemas.openxmlformats.org/officeDocument/2006/relationships" xmlns:m="http://schemas.openxmlformats.org/officeDocument/2006/math" xmlns:v="urn:schemas-microsoft-com:vml" xmlns:wp14="http://schemas.microsoft.com/office/word/2010/wordprocessingDrawing" xmlns:wp="http://schemas.openxmlformats.org/drawingml/2006/wordprocessingDrawing" xmlns:w10="urn:schemas-microsoft-com:office:word" xmlns:w="http://schemas.openxmlformats.org/wordprocessingml/2006/main" xmlns:w14="http://schemas.microsoft.com/office/word/2010/wordml" xmlns:w15="http://schemas.microsoft.com/office/word/2012/wordml" xmlns:w16cid="http://schemas.microsoft.com/office/word/2016/wordml/cid" xmlns:w16se="http://schemas.microsoft.com/office/word/2015/wordml/symex" xmlns:wpg="http://schemas.microsoft.com/office/word/2010/wordprocessingGroup" xmlns:wpi="http://schemas.microsoft.com/office/word/2010/wordprocessingInk" xmlns:wne="http://schemas.microsoft.com/office/word/2006/wordml" xmlns:wps="http://schemas.microsoft.com/office/word/2010/wordprocessingShape" mc:Ignorable="w14 w15 w16se w16cid wp14">
+<w:ftr xmlns:wpc="http://schemas.microsoft.com/office/word/2010/wordprocessingCanvas" xmlns:mo="http://schemas.microsoft.com/office/mac/office/2008/main" xmlns:mc="http://schemas.openxmlformats.org/markup-compatibility/2006" xmlns:mv="urn:schemas-microsoft-com:mac:vml" xmlns:o="urn:schemas-microsoft-com:office:office" xmlns:r="http://schemas.openxmlformats.org/officeDocument/2006/relationships" xmlns:m="http://schemas.openxmlformats.org/officeDocument/2006/math" xmlns:v="urn:schemas-microsoft-com:vml" xmlns:wp14="http://schemas.microsoft.com/office/word/2010/wordprocessingDrawing" xmlns:wp="http://schemas.openxmlformats.org/drawingml/2006/wordprocessingDrawing" xmlns:w10="urn:schemas-microsoft-com:office:word" xmlns:w="http://schemas.openxmlformats.org/wordprocessingml/2006/main" xmlns:w14="http://schemas.microsoft.com/office/word/2010/wordml" xmlns:w15="http://schemas.microsoft.com/office/word/2012/wordml" xmlns:wpg="http://schemas.microsoft.com/office/word/2010/wordprocessingGroup" xmlns:wpi="http://schemas.microsoft.com/office/word/2010/wordprocessingInk" xmlns:wne="http://schemas.microsoft.com/office/word/2006/wordml" xmlns:wps="http://schemas.microsoft.com/office/word/2010/wordprocessingShape" mc:Ignorable="w14 w15 wp14">
   <w:p>
     <w:pPr>
       <w:pStyle w:val="Footer"/>
@@ -2727,7 +2592,7 @@
 </file>
 
 <file path=word/footnotes.xml><?xml version="1.0" encoding="utf-8"?>
-<w:footnotes xmlns:wpc="http://schemas.microsoft.com/office/word/2010/wordprocessingCanvas" xmlns:cx="http://schemas.microsoft.com/office/drawing/2014/chartex" xmlns:cx1="http://schemas.microsoft.com/office/drawing/2015/9/8/chartex" xmlns:cx2="http://schemas.microsoft.com/office/drawing/2015/10/21/chartex" xmlns:cx3="http://schemas.microsoft.com/office/drawing/2016/5/9/chartex" xmlns:cx4="http://schemas.microsoft.com/office/drawing/2016/5/10/chartex" xmlns:cx5="http://schemas.microsoft.com/office/drawing/2016/5/11/chartex" xmlns:cx6="http://schemas.microsoft.com/office/drawing/2016/5/12/chartex" xmlns:cx7="http://schemas.microsoft.com/office/drawing/2016/5/13/chartex" xmlns:cx8="http://schemas.microsoft.com/office/drawing/2016/5/14/chartex" xmlns:mc="http://schemas.openxmlformats.org/markup-compatibility/2006" xmlns:aink="http://schemas.microsoft.com/office/drawing/2016/ink" xmlns:am3d="http://schemas.microsoft.com/office/drawing/2017/model3d" xmlns:o="urn:schemas-microsoft-com:office:office" xmlns:r="http://schemas.openxmlformats.org/officeDocument/2006/relationships" xmlns:m="http://schemas.openxmlformats.org/officeDocument/2006/math" xmlns:v="urn:schemas-microsoft-com:vml" xmlns:wp14="http://schemas.microsoft.com/office/word/2010/wordprocessingDrawing" xmlns:wp="http://schemas.openxmlformats.org/drawingml/2006/wordprocessingDrawing" xmlns:w10="urn:schemas-microsoft-com:office:word" xmlns:w="http://schemas.openxmlformats.org/wordprocessingml/2006/main" xmlns:w14="http://schemas.microsoft.com/office/word/2010/wordml" xmlns:w15="http://schemas.microsoft.com/office/word/2012/wordml" xmlns:w16cid="http://schemas.microsoft.com/office/word/2016/wordml/cid" xmlns:w16se="http://schemas.microsoft.com/office/word/2015/wordml/symex" xmlns:wpg="http://schemas.microsoft.com/office/word/2010/wordprocessingGroup" xmlns:wpi="http://schemas.microsoft.com/office/word/2010/wordprocessingInk" xmlns:wne="http://schemas.microsoft.com/office/word/2006/wordml" xmlns:wps="http://schemas.microsoft.com/office/word/2010/wordprocessingShape" mc:Ignorable="w14 w15 w16se w16cid wp14">
+<w:footnotes xmlns:wpc="http://schemas.microsoft.com/office/word/2010/wordprocessingCanvas" xmlns:mo="http://schemas.microsoft.com/office/mac/office/2008/main" xmlns:mc="http://schemas.openxmlformats.org/markup-compatibility/2006" xmlns:mv="urn:schemas-microsoft-com:mac:vml" xmlns:o="urn:schemas-microsoft-com:office:office" xmlns:r="http://schemas.openxmlformats.org/officeDocument/2006/relationships" xmlns:m="http://schemas.openxmlformats.org/officeDocument/2006/math" xmlns:v="urn:schemas-microsoft-com:vml" xmlns:wp14="http://schemas.microsoft.com/office/word/2010/wordprocessingDrawing" xmlns:wp="http://schemas.openxmlformats.org/drawingml/2006/wordprocessingDrawing" xmlns:w10="urn:schemas-microsoft-com:office:word" xmlns:w="http://schemas.openxmlformats.org/wordprocessingml/2006/main" xmlns:w14="http://schemas.microsoft.com/office/word/2010/wordml" xmlns:w15="http://schemas.microsoft.com/office/word/2012/wordml" xmlns:wpg="http://schemas.microsoft.com/office/word/2010/wordprocessingGroup" xmlns:wpi="http://schemas.microsoft.com/office/word/2010/wordprocessingInk" xmlns:wne="http://schemas.microsoft.com/office/word/2006/wordml" xmlns:wps="http://schemas.microsoft.com/office/word/2010/wordprocessingShape" mc:Ignorable="w14 w15 wp14">
   <w:footnote w:type="separator" w:id="-1">
     <w:p>
       <w:r>
@@ -2749,7 +2614,7 @@
 </file>
 
 <file path=word/header1.xml><?xml version="1.0" encoding="utf-8"?>
-<w:hdr xmlns:wpc="http://schemas.microsoft.com/office/word/2010/wordprocessingCanvas" xmlns:cx="http://schemas.microsoft.com/office/drawing/2014/chartex" xmlns:cx1="http://schemas.microsoft.com/office/drawing/2015/9/8/chartex" xmlns:cx2="http://schemas.microsoft.com/office/drawing/2015/10/21/chartex" xmlns:cx3="http://schemas.microsoft.com/office/drawing/2016/5/9/chartex" xmlns:cx4="http://schemas.microsoft.com/office/drawing/2016/5/10/chartex" xmlns:cx5="http://schemas.microsoft.com/office/drawing/2016/5/11/chartex" xmlns:cx6="http://schemas.microsoft.com/office/drawing/2016/5/12/chartex" xmlns:cx7="http://schemas.microsoft.com/office/drawing/2016/5/13/chartex" xmlns:cx8="http://schemas.microsoft.com/office/drawing/2016/5/14/chartex" xmlns:mc="http://schemas.openxmlformats.org/markup-compatibility/2006" xmlns:aink="http://schemas.microsoft.com/office/drawing/2016/ink" xmlns:am3d="http://schemas.microsoft.com/office/drawing/2017/model3d" xmlns:o="urn:schemas-microsoft-com:office:office" xmlns:r="http://schemas.openxmlformats.org/officeDocument/2006/relationships" xmlns:m="http://schemas.openxmlformats.org/officeDocument/2006/math" xmlns:v="urn:schemas-microsoft-com:vml" xmlns:wp14="http://schemas.microsoft.com/office/word/2010/wordprocessingDrawing" xmlns:wp="http://schemas.openxmlformats.org/drawingml/2006/wordprocessingDrawing" xmlns:w10="urn:schemas-microsoft-com:office:word" xmlns:w="http://schemas.openxmlformats.org/wordprocessingml/2006/main" xmlns:w14="http://schemas.microsoft.com/office/word/2010/wordml" xmlns:w15="http://schemas.microsoft.com/office/word/2012/wordml" xmlns:w16cid="http://schemas.microsoft.com/office/word/2016/wordml/cid" xmlns:w16se="http://schemas.microsoft.com/office/word/2015/wordml/symex" xmlns:wpg="http://schemas.microsoft.com/office/word/2010/wordprocessingGroup" xmlns:wpi="http://schemas.microsoft.com/office/word/2010/wordprocessingInk" xmlns:wne="http://schemas.microsoft.com/office/word/2006/wordml" xmlns:wps="http://schemas.microsoft.com/office/word/2010/wordprocessingShape" mc:Ignorable="w14 w15 w16se w16cid wp14">
+<w:hdr xmlns:wpc="http://schemas.microsoft.com/office/word/2010/wordprocessingCanvas" xmlns:mo="http://schemas.microsoft.com/office/mac/office/2008/main" xmlns:mc="http://schemas.openxmlformats.org/markup-compatibility/2006" xmlns:mv="urn:schemas-microsoft-com:mac:vml" xmlns:o="urn:schemas-microsoft-com:office:office" xmlns:r="http://schemas.openxmlformats.org/officeDocument/2006/relationships" xmlns:m="http://schemas.openxmlformats.org/officeDocument/2006/math" xmlns:v="urn:schemas-microsoft-com:vml" xmlns:wp14="http://schemas.microsoft.com/office/word/2010/wordprocessingDrawing" xmlns:wp="http://schemas.openxmlformats.org/drawingml/2006/wordprocessingDrawing" xmlns:w10="urn:schemas-microsoft-com:office:word" xmlns:w="http://schemas.openxmlformats.org/wordprocessingml/2006/main" xmlns:w14="http://schemas.microsoft.com/office/word/2010/wordml" xmlns:w15="http://schemas.microsoft.com/office/word/2012/wordml" xmlns:wpg="http://schemas.microsoft.com/office/word/2010/wordprocessingGroup" xmlns:wpi="http://schemas.microsoft.com/office/word/2010/wordprocessingInk" xmlns:wne="http://schemas.microsoft.com/office/word/2006/wordml" xmlns:wps="http://schemas.microsoft.com/office/word/2010/wordprocessingShape" mc:Ignorable="w14 w15 wp14">
   <w:tbl>
     <w:tblPr>
       <w:tblW w:w="5000" w:type="pct"/>
@@ -2809,7 +2674,7 @@
 </file>
 
 <file path=word/header2.xml><?xml version="1.0" encoding="utf-8"?>
-<w:hdr xmlns:wpc="http://schemas.microsoft.com/office/word/2010/wordprocessingCanvas" xmlns:cx="http://schemas.microsoft.com/office/drawing/2014/chartex" xmlns:cx1="http://schemas.microsoft.com/office/drawing/2015/9/8/chartex" xmlns:cx2="http://schemas.microsoft.com/office/drawing/2015/10/21/chartex" xmlns:cx3="http://schemas.microsoft.com/office/drawing/2016/5/9/chartex" xmlns:cx4="http://schemas.microsoft.com/office/drawing/2016/5/10/chartex" xmlns:cx5="http://schemas.microsoft.com/office/drawing/2016/5/11/chartex" xmlns:cx6="http://schemas.microsoft.com/office/drawing/2016/5/12/chartex" xmlns:cx7="http://schemas.microsoft.com/office/drawing/2016/5/13/chartex" xmlns:cx8="http://schemas.microsoft.com/office/drawing/2016/5/14/chartex" xmlns:mc="http://schemas.openxmlformats.org/markup-compatibility/2006" xmlns:aink="http://schemas.microsoft.com/office/drawing/2016/ink" xmlns:am3d="http://schemas.microsoft.com/office/drawing/2017/model3d" xmlns:o="urn:schemas-microsoft-com:office:office" xmlns:r="http://schemas.openxmlformats.org/officeDocument/2006/relationships" xmlns:m="http://schemas.openxmlformats.org/officeDocument/2006/math" xmlns:v="urn:schemas-microsoft-com:vml" xmlns:wp14="http://schemas.microsoft.com/office/word/2010/wordprocessingDrawing" xmlns:wp="http://schemas.openxmlformats.org/drawingml/2006/wordprocessingDrawing" xmlns:w10="urn:schemas-microsoft-com:office:word" xmlns:w="http://schemas.openxmlformats.org/wordprocessingml/2006/main" xmlns:w14="http://schemas.microsoft.com/office/word/2010/wordml" xmlns:w15="http://schemas.microsoft.com/office/word/2012/wordml" xmlns:w16cid="http://schemas.microsoft.com/office/word/2016/wordml/cid" xmlns:w16se="http://schemas.microsoft.com/office/word/2015/wordml/symex" xmlns:wpg="http://schemas.microsoft.com/office/word/2010/wordprocessingGroup" xmlns:wpi="http://schemas.microsoft.com/office/word/2010/wordprocessingInk" xmlns:wne="http://schemas.microsoft.com/office/word/2006/wordml" xmlns:wps="http://schemas.microsoft.com/office/word/2010/wordprocessingShape" mc:Ignorable="w14 w15 w16se w16cid wp14">
+<w:hdr xmlns:wpc="http://schemas.microsoft.com/office/word/2010/wordprocessingCanvas" xmlns:mo="http://schemas.microsoft.com/office/mac/office/2008/main" xmlns:mc="http://schemas.openxmlformats.org/markup-compatibility/2006" xmlns:mv="urn:schemas-microsoft-com:mac:vml" xmlns:o="urn:schemas-microsoft-com:office:office" xmlns:r="http://schemas.openxmlformats.org/officeDocument/2006/relationships" xmlns:m="http://schemas.openxmlformats.org/officeDocument/2006/math" xmlns:v="urn:schemas-microsoft-com:vml" xmlns:wp14="http://schemas.microsoft.com/office/word/2010/wordprocessingDrawing" xmlns:wp="http://schemas.openxmlformats.org/drawingml/2006/wordprocessingDrawing" xmlns:w10="urn:schemas-microsoft-com:office:word" xmlns:w="http://schemas.openxmlformats.org/wordprocessingml/2006/main" xmlns:w14="http://schemas.microsoft.com/office/word/2010/wordml" xmlns:w15="http://schemas.microsoft.com/office/word/2012/wordml" xmlns:wpg="http://schemas.microsoft.com/office/word/2010/wordprocessingGroup" xmlns:wpi="http://schemas.microsoft.com/office/word/2010/wordprocessingInk" xmlns:wne="http://schemas.microsoft.com/office/word/2006/wordml" xmlns:wps="http://schemas.microsoft.com/office/word/2010/wordprocessingShape" mc:Ignorable="w14 w15 wp14">
   <w:tbl>
     <w:tblPr>
       <w:tblW w:w="5000" w:type="pct"/>
@@ -2866,21 +2731,7 @@
             <w:rPr>
               <w:rFonts w:ascii="Linux Biolinum" w:hAnsi="Linux Biolinum" w:cs="Linux Biolinum"/>
             </w:rPr>
-            <w:t xml:space="preserve">WOODSTOCK’18, </w:t>
-          </w:r>
-          <w:proofErr w:type="gramStart"/>
-          <w:r>
-            <w:rPr>
-              <w:rFonts w:ascii="Linux Biolinum" w:hAnsi="Linux Biolinum" w:cs="Linux Biolinum"/>
-            </w:rPr>
-            <w:t>June,</w:t>
-          </w:r>
-          <w:proofErr w:type="gramEnd"/>
-          <w:r>
-            <w:rPr>
-              <w:rFonts w:ascii="Linux Biolinum" w:hAnsi="Linux Biolinum" w:cs="Linux Biolinum"/>
-            </w:rPr>
-            <w:t xml:space="preserve"> 2018, El Paso, Texas USA</w:t>
+            <w:t>WOODSTOCK’18, June, 2018, El Paso, Texas USA</w:t>
           </w:r>
         </w:p>
       </w:tc>
@@ -2895,7 +2746,7 @@
 </file>
 
 <file path=word/header3.xml><?xml version="1.0" encoding="utf-8"?>
-<w:hdr xmlns:wpc="http://schemas.microsoft.com/office/word/2010/wordprocessingCanvas" xmlns:cx="http://schemas.microsoft.com/office/drawing/2014/chartex" xmlns:cx1="http://schemas.microsoft.com/office/drawing/2015/9/8/chartex" xmlns:cx2="http://schemas.microsoft.com/office/drawing/2015/10/21/chartex" xmlns:cx3="http://schemas.microsoft.com/office/drawing/2016/5/9/chartex" xmlns:cx4="http://schemas.microsoft.com/office/drawing/2016/5/10/chartex" xmlns:cx5="http://schemas.microsoft.com/office/drawing/2016/5/11/chartex" xmlns:cx6="http://schemas.microsoft.com/office/drawing/2016/5/12/chartex" xmlns:cx7="http://schemas.microsoft.com/office/drawing/2016/5/13/chartex" xmlns:cx8="http://schemas.microsoft.com/office/drawing/2016/5/14/chartex" xmlns:mc="http://schemas.openxmlformats.org/markup-compatibility/2006" xmlns:aink="http://schemas.microsoft.com/office/drawing/2016/ink" xmlns:am3d="http://schemas.microsoft.com/office/drawing/2017/model3d" xmlns:o="urn:schemas-microsoft-com:office:office" xmlns:r="http://schemas.openxmlformats.org/officeDocument/2006/relationships" xmlns:m="http://schemas.openxmlformats.org/officeDocument/2006/math" xmlns:v="urn:schemas-microsoft-com:vml" xmlns:wp14="http://schemas.microsoft.com/office/word/2010/wordprocessingDrawing" xmlns:wp="http://schemas.openxmlformats.org/drawingml/2006/wordprocessingDrawing" xmlns:w10="urn:schemas-microsoft-com:office:word" xmlns:w="http://schemas.openxmlformats.org/wordprocessingml/2006/main" xmlns:w14="http://schemas.microsoft.com/office/word/2010/wordml" xmlns:w15="http://schemas.microsoft.com/office/word/2012/wordml" xmlns:w16cid="http://schemas.microsoft.com/office/word/2016/wordml/cid" xmlns:w16se="http://schemas.microsoft.com/office/word/2015/wordml/symex" xmlns:wpg="http://schemas.microsoft.com/office/word/2010/wordprocessingGroup" xmlns:wpi="http://schemas.microsoft.com/office/word/2010/wordprocessingInk" xmlns:wne="http://schemas.microsoft.com/office/word/2006/wordml" xmlns:wps="http://schemas.microsoft.com/office/word/2010/wordprocessingShape" mc:Ignorable="w14 w15 w16se w16cid wp14">
+<w:hdr xmlns:wpc="http://schemas.microsoft.com/office/word/2010/wordprocessingCanvas" xmlns:mo="http://schemas.microsoft.com/office/mac/office/2008/main" xmlns:mc="http://schemas.openxmlformats.org/markup-compatibility/2006" xmlns:mv="urn:schemas-microsoft-com:mac:vml" xmlns:o="urn:schemas-microsoft-com:office:office" xmlns:r="http://schemas.openxmlformats.org/officeDocument/2006/relationships" xmlns:m="http://schemas.openxmlformats.org/officeDocument/2006/math" xmlns:v="urn:schemas-microsoft-com:vml" xmlns:wp14="http://schemas.microsoft.com/office/word/2010/wordprocessingDrawing" xmlns:wp="http://schemas.openxmlformats.org/drawingml/2006/wordprocessingDrawing" xmlns:w10="urn:schemas-microsoft-com:office:word" xmlns:w="http://schemas.openxmlformats.org/wordprocessingml/2006/main" xmlns:w14="http://schemas.microsoft.com/office/word/2010/wordml" xmlns:w15="http://schemas.microsoft.com/office/word/2012/wordml" xmlns:wpg="http://schemas.microsoft.com/office/word/2010/wordprocessingGroup" xmlns:wpi="http://schemas.microsoft.com/office/word/2010/wordprocessingInk" xmlns:wne="http://schemas.microsoft.com/office/word/2006/wordml" xmlns:wps="http://schemas.microsoft.com/office/word/2010/wordprocessingShape" mc:Ignorable="w14 w15 wp14">
   <w:tbl>
     <w:tblPr>
       <w:tblW w:w="5000" w:type="pct"/>
@@ -2955,7 +2806,7 @@
 </file>
 
 <file path=word/header4.xml><?xml version="1.0" encoding="utf-8"?>
-<w:hdr xmlns:wpc="http://schemas.microsoft.com/office/word/2010/wordprocessingCanvas" xmlns:cx="http://schemas.microsoft.com/office/drawing/2014/chartex" xmlns:cx1="http://schemas.microsoft.com/office/drawing/2015/9/8/chartex" xmlns:cx2="http://schemas.microsoft.com/office/drawing/2015/10/21/chartex" xmlns:cx3="http://schemas.microsoft.com/office/drawing/2016/5/9/chartex" xmlns:cx4="http://schemas.microsoft.com/office/drawing/2016/5/10/chartex" xmlns:cx5="http://schemas.microsoft.com/office/drawing/2016/5/11/chartex" xmlns:cx6="http://schemas.microsoft.com/office/drawing/2016/5/12/chartex" xmlns:cx7="http://schemas.microsoft.com/office/drawing/2016/5/13/chartex" xmlns:cx8="http://schemas.microsoft.com/office/drawing/2016/5/14/chartex" xmlns:mc="http://schemas.openxmlformats.org/markup-compatibility/2006" xmlns:aink="http://schemas.microsoft.com/office/drawing/2016/ink" xmlns:am3d="http://schemas.microsoft.com/office/drawing/2017/model3d" xmlns:o="urn:schemas-microsoft-com:office:office" xmlns:r="http://schemas.openxmlformats.org/officeDocument/2006/relationships" xmlns:m="http://schemas.openxmlformats.org/officeDocument/2006/math" xmlns:v="urn:schemas-microsoft-com:vml" xmlns:wp14="http://schemas.microsoft.com/office/word/2010/wordprocessingDrawing" xmlns:wp="http://schemas.openxmlformats.org/drawingml/2006/wordprocessingDrawing" xmlns:w10="urn:schemas-microsoft-com:office:word" xmlns:w="http://schemas.openxmlformats.org/wordprocessingml/2006/main" xmlns:w14="http://schemas.microsoft.com/office/word/2010/wordml" xmlns:w15="http://schemas.microsoft.com/office/word/2012/wordml" xmlns:w16cid="http://schemas.microsoft.com/office/word/2016/wordml/cid" xmlns:w16se="http://schemas.microsoft.com/office/word/2015/wordml/symex" xmlns:wpg="http://schemas.microsoft.com/office/word/2010/wordprocessingGroup" xmlns:wpi="http://schemas.microsoft.com/office/word/2010/wordprocessingInk" xmlns:wne="http://schemas.microsoft.com/office/word/2006/wordml" xmlns:wps="http://schemas.microsoft.com/office/word/2010/wordprocessingShape" mc:Ignorable="w14 w15 w16se w16cid wp14">
+<w:hdr xmlns:wpc="http://schemas.microsoft.com/office/word/2010/wordprocessingCanvas" xmlns:mo="http://schemas.microsoft.com/office/mac/office/2008/main" xmlns:mc="http://schemas.openxmlformats.org/markup-compatibility/2006" xmlns:mv="urn:schemas-microsoft-com:mac:vml" xmlns:o="urn:schemas-microsoft-com:office:office" xmlns:r="http://schemas.openxmlformats.org/officeDocument/2006/relationships" xmlns:m="http://schemas.openxmlformats.org/officeDocument/2006/math" xmlns:v="urn:schemas-microsoft-com:vml" xmlns:wp14="http://schemas.microsoft.com/office/word/2010/wordprocessingDrawing" xmlns:wp="http://schemas.openxmlformats.org/drawingml/2006/wordprocessingDrawing" xmlns:w10="urn:schemas-microsoft-com:office:word" xmlns:w="http://schemas.openxmlformats.org/wordprocessingml/2006/main" xmlns:w14="http://schemas.microsoft.com/office/word/2010/wordml" xmlns:w15="http://schemas.microsoft.com/office/word/2012/wordml" xmlns:wpg="http://schemas.microsoft.com/office/word/2010/wordprocessingGroup" xmlns:wpi="http://schemas.microsoft.com/office/word/2010/wordprocessingInk" xmlns:wne="http://schemas.microsoft.com/office/word/2006/wordml" xmlns:wps="http://schemas.microsoft.com/office/word/2010/wordprocessingShape" mc:Ignorable="w14 w15 wp14">
   <w:tbl>
     <w:tblPr>
       <w:tblW w:w="5000" w:type="pct"/>
@@ -3012,21 +2863,7 @@
             <w:rPr>
               <w:rFonts w:ascii="Linux Biolinum" w:hAnsi="Linux Biolinum" w:cs="Linux Biolinum"/>
             </w:rPr>
-            <w:t xml:space="preserve">WOODSTOCK’18, </w:t>
-          </w:r>
-          <w:proofErr w:type="gramStart"/>
-          <w:r>
-            <w:rPr>
-              <w:rFonts w:ascii="Linux Biolinum" w:hAnsi="Linux Biolinum" w:cs="Linux Biolinum"/>
-            </w:rPr>
-            <w:t>June,</w:t>
-          </w:r>
-          <w:proofErr w:type="gramEnd"/>
-          <w:r>
-            <w:rPr>
-              <w:rFonts w:ascii="Linux Biolinum" w:hAnsi="Linux Biolinum" w:cs="Linux Biolinum"/>
-            </w:rPr>
-            <w:t xml:space="preserve"> 2018, El Paso, Texas USA</w:t>
+            <w:t>WOODSTOCK’18, June, 2018, El Paso, Texas USA</w:t>
           </w:r>
         </w:p>
       </w:tc>
@@ -3041,8 +2878,8 @@
 </file>
 
 <file path=word/numbering.xml><?xml version="1.0" encoding="utf-8"?>
-<w:numbering xmlns:wpc="http://schemas.microsoft.com/office/word/2010/wordprocessingCanvas" xmlns:cx="http://schemas.microsoft.com/office/drawing/2014/chartex" xmlns:cx1="http://schemas.microsoft.com/office/drawing/2015/9/8/chartex" xmlns:cx2="http://schemas.microsoft.com/office/drawing/2015/10/21/chartex" xmlns:cx3="http://schemas.microsoft.com/office/drawing/2016/5/9/chartex" xmlns:cx4="http://schemas.microsoft.com/office/drawing/2016/5/10/chartex" xmlns:cx5="http://schemas.microsoft.com/office/drawing/2016/5/11/chartex" xmlns:cx6="http://schemas.microsoft.com/office/drawing/2016/5/12/chartex" xmlns:cx7="http://schemas.microsoft.com/office/drawing/2016/5/13/chartex" xmlns:cx8="http://schemas.microsoft.com/office/drawing/2016/5/14/chartex" xmlns:mc="http://schemas.openxmlformats.org/markup-compatibility/2006" xmlns:aink="http://schemas.microsoft.com/office/drawing/2016/ink" xmlns:am3d="http://schemas.microsoft.com/office/drawing/2017/model3d" xmlns:o="urn:schemas-microsoft-com:office:office" xmlns:r="http://schemas.openxmlformats.org/officeDocument/2006/relationships" xmlns:m="http://schemas.openxmlformats.org/officeDocument/2006/math" xmlns:v="urn:schemas-microsoft-com:vml" xmlns:wp14="http://schemas.microsoft.com/office/word/2010/wordprocessingDrawing" xmlns:wp="http://schemas.openxmlformats.org/drawingml/2006/wordprocessingDrawing" xmlns:w10="urn:schemas-microsoft-com:office:word" xmlns:w="http://schemas.openxmlformats.org/wordprocessingml/2006/main" xmlns:w14="http://schemas.microsoft.com/office/word/2010/wordml" xmlns:w15="http://schemas.microsoft.com/office/word/2012/wordml" xmlns:w16cid="http://schemas.microsoft.com/office/word/2016/wordml/cid" xmlns:w16se="http://schemas.microsoft.com/office/word/2015/wordml/symex" xmlns:wpg="http://schemas.microsoft.com/office/word/2010/wordprocessingGroup" xmlns:wpi="http://schemas.microsoft.com/office/word/2010/wordprocessingInk" xmlns:wne="http://schemas.microsoft.com/office/word/2006/wordml" xmlns:wps="http://schemas.microsoft.com/office/word/2010/wordprocessingShape" mc:Ignorable="w14 w15 w16se w16cid wp14">
-  <w:abstractNum w:abstractNumId="0" w15:restartNumberingAfterBreak="0">
+<w:numbering xmlns:wpc="http://schemas.microsoft.com/office/word/2010/wordprocessingCanvas" xmlns:mo="http://schemas.microsoft.com/office/mac/office/2008/main" xmlns:mc="http://schemas.openxmlformats.org/markup-compatibility/2006" xmlns:mv="urn:schemas-microsoft-com:mac:vml" xmlns:o="urn:schemas-microsoft-com:office:office" xmlns:r="http://schemas.openxmlformats.org/officeDocument/2006/relationships" xmlns:m="http://schemas.openxmlformats.org/officeDocument/2006/math" xmlns:v="urn:schemas-microsoft-com:vml" xmlns:wp14="http://schemas.microsoft.com/office/word/2010/wordprocessingDrawing" xmlns:wp="http://schemas.openxmlformats.org/drawingml/2006/wordprocessingDrawing" xmlns:w10="urn:schemas-microsoft-com:office:word" xmlns:w="http://schemas.openxmlformats.org/wordprocessingml/2006/main" xmlns:w14="http://schemas.microsoft.com/office/word/2010/wordml" xmlns:w15="http://schemas.microsoft.com/office/word/2012/wordml" xmlns:wpg="http://schemas.microsoft.com/office/word/2010/wordprocessingGroup" xmlns:wpi="http://schemas.microsoft.com/office/word/2010/wordprocessingInk" xmlns:wne="http://schemas.microsoft.com/office/word/2006/wordml" xmlns:wps="http://schemas.microsoft.com/office/word/2010/wordprocessingShape" mc:Ignorable="w14 w15 wp14">
+  <w:abstractNum w:abstractNumId="0">
     <w:nsid w:val="FFFFFF7C"/>
     <w:multiLevelType w:val="singleLevel"/>
     <w:tmpl w:val="E5186B08"/>
@@ -3060,7 +2897,7 @@
       </w:pPr>
     </w:lvl>
   </w:abstractNum>
-  <w:abstractNum w:abstractNumId="1" w15:restartNumberingAfterBreak="0">
+  <w:abstractNum w:abstractNumId="1">
     <w:nsid w:val="FFFFFF7D"/>
     <w:multiLevelType w:val="singleLevel"/>
     <w:tmpl w:val="0526ECE2"/>
@@ -3078,7 +2915,7 @@
       </w:pPr>
     </w:lvl>
   </w:abstractNum>
-  <w:abstractNum w:abstractNumId="2" w15:restartNumberingAfterBreak="0">
+  <w:abstractNum w:abstractNumId="2">
     <w:nsid w:val="FFFFFF7E"/>
     <w:multiLevelType w:val="singleLevel"/>
     <w:tmpl w:val="DD7448DC"/>
@@ -3096,7 +2933,7 @@
       </w:pPr>
     </w:lvl>
   </w:abstractNum>
-  <w:abstractNum w:abstractNumId="3" w15:restartNumberingAfterBreak="0">
+  <w:abstractNum w:abstractNumId="3">
     <w:nsid w:val="FFFFFF7F"/>
     <w:multiLevelType w:val="singleLevel"/>
     <w:tmpl w:val="7E84267E"/>
@@ -3114,7 +2951,7 @@
       </w:pPr>
     </w:lvl>
   </w:abstractNum>
-  <w:abstractNum w:abstractNumId="4" w15:restartNumberingAfterBreak="0">
+  <w:abstractNum w:abstractNumId="4">
     <w:nsid w:val="FFFFFF80"/>
     <w:multiLevelType w:val="singleLevel"/>
     <w:tmpl w:val="2E1666B2"/>
@@ -3135,7 +2972,7 @@
       </w:rPr>
     </w:lvl>
   </w:abstractNum>
-  <w:abstractNum w:abstractNumId="5" w15:restartNumberingAfterBreak="0">
+  <w:abstractNum w:abstractNumId="5">
     <w:nsid w:val="FFFFFF81"/>
     <w:multiLevelType w:val="singleLevel"/>
     <w:tmpl w:val="2F04029E"/>
@@ -3156,7 +2993,7 @@
       </w:rPr>
     </w:lvl>
   </w:abstractNum>
-  <w:abstractNum w:abstractNumId="6" w15:restartNumberingAfterBreak="0">
+  <w:abstractNum w:abstractNumId="6">
     <w:nsid w:val="FFFFFF82"/>
     <w:multiLevelType w:val="singleLevel"/>
     <w:tmpl w:val="4BBAACE4"/>
@@ -3177,7 +3014,7 @@
       </w:rPr>
     </w:lvl>
   </w:abstractNum>
-  <w:abstractNum w:abstractNumId="7" w15:restartNumberingAfterBreak="0">
+  <w:abstractNum w:abstractNumId="7">
     <w:nsid w:val="FFFFFF83"/>
     <w:multiLevelType w:val="singleLevel"/>
     <w:tmpl w:val="D368D962"/>
@@ -3198,7 +3035,7 @@
       </w:rPr>
     </w:lvl>
   </w:abstractNum>
-  <w:abstractNum w:abstractNumId="8" w15:restartNumberingAfterBreak="0">
+  <w:abstractNum w:abstractNumId="8">
     <w:nsid w:val="FFFFFF88"/>
     <w:multiLevelType w:val="singleLevel"/>
     <w:tmpl w:val="4A88D6D6"/>
@@ -3216,7 +3053,7 @@
       </w:pPr>
     </w:lvl>
   </w:abstractNum>
-  <w:abstractNum w:abstractNumId="9" w15:restartNumberingAfterBreak="0">
+  <w:abstractNum w:abstractNumId="9">
     <w:nsid w:val="FFFFFF89"/>
     <w:multiLevelType w:val="singleLevel"/>
     <w:tmpl w:val="349A560E"/>
@@ -3237,7 +3074,61 @@
       </w:rPr>
     </w:lvl>
   </w:abstractNum>
-  <w:abstractNum w:abstractNumId="10" w15:restartNumberingAfterBreak="0">
+  <w:abstractNum w:abstractNumId="10">
+    <w:nsid w:val="00000001"/>
+    <w:multiLevelType w:val="hybridMultilevel"/>
+    <w:tmpl w:val="00000001"/>
+    <w:lvl w:ilvl="0" w:tplc="00000001">
+      <w:start w:val="18"/>
+      <w:numFmt w:val="bullet"/>
+      <w:lvlText w:val="."/>
+      <w:lvlJc w:val="left"/>
+      <w:pPr>
+        <w:ind w:left="720" w:hanging="360"/>
+      </w:pPr>
+    </w:lvl>
+    <w:lvl w:ilvl="1" w:tplc="FFFFFFFF">
+      <w:numFmt w:val="decimal"/>
+      <w:lvlText w:val=""/>
+      <w:lvlJc w:val="left"/>
+    </w:lvl>
+    <w:lvl w:ilvl="2" w:tplc="FFFFFFFF">
+      <w:numFmt w:val="decimal"/>
+      <w:lvlText w:val=""/>
+      <w:lvlJc w:val="left"/>
+    </w:lvl>
+    <w:lvl w:ilvl="3" w:tplc="FFFFFFFF">
+      <w:numFmt w:val="decimal"/>
+      <w:lvlText w:val=""/>
+      <w:lvlJc w:val="left"/>
+    </w:lvl>
+    <w:lvl w:ilvl="4" w:tplc="FFFFFFFF">
+      <w:numFmt w:val="decimal"/>
+      <w:lvlText w:val=""/>
+      <w:lvlJc w:val="left"/>
+    </w:lvl>
+    <w:lvl w:ilvl="5" w:tplc="FFFFFFFF">
+      <w:numFmt w:val="decimal"/>
+      <w:lvlText w:val=""/>
+      <w:lvlJc w:val="left"/>
+    </w:lvl>
+    <w:lvl w:ilvl="6" w:tplc="FFFFFFFF">
+      <w:numFmt w:val="decimal"/>
+      <w:lvlText w:val=""/>
+      <w:lvlJc w:val="left"/>
+    </w:lvl>
+    <w:lvl w:ilvl="7" w:tplc="FFFFFFFF">
+      <w:numFmt w:val="decimal"/>
+      <w:lvlText w:val=""/>
+      <w:lvlJc w:val="left"/>
+    </w:lvl>
+    <w:lvl w:ilvl="8" w:tplc="FFFFFFFF">
+      <w:numFmt w:val="decimal"/>
+      <w:lvlText w:val=""/>
+      <w:lvlJc w:val="left"/>
+    </w:lvl>
+  </w:abstractNum>
+  <w:abstractNum w:abstractNumId="11">
     <w:nsid w:val="0C7E5D2E"/>
     <w:multiLevelType w:val="hybridMultilevel"/>
     <w:tmpl w:val="E920FF82"/>
@@ -3354,7 +3245,96 @@
       </w:pPr>
     </w:lvl>
   </w:abstractNum>
-  <w:abstractNum w:abstractNumId="11" w15:restartNumberingAfterBreak="0">
+  <w:abstractNum w:abstractNumId="12">
+    <w:nsid w:val="1E2D4D86"/>
+    <w:multiLevelType w:val="hybridMultilevel"/>
+    <w:tmpl w:val="EE68A300"/>
+    <w:lvl w:ilvl="0" w:tplc="08090015">
+      <w:start w:val="1"/>
+      <w:numFmt w:val="upperLetter"/>
+      <w:lvlText w:val="%1."/>
+      <w:lvlJc w:val="left"/>
+      <w:pPr>
+        <w:ind w:left="720" w:hanging="360"/>
+      </w:pPr>
+      <w:rPr>
+        <w:rFonts w:hint="default"/>
+      </w:rPr>
+    </w:lvl>
+    <w:lvl w:ilvl="1" w:tplc="08090019" w:tentative="1">
+      <w:start w:val="1"/>
+      <w:numFmt w:val="lowerLetter"/>
+      <w:lvlText w:val="%2."/>
+      <w:lvlJc w:val="left"/>
+      <w:pPr>
+        <w:ind w:left="1440" w:hanging="360"/>
+      </w:pPr>
+    </w:lvl>
+    <w:lvl w:ilvl="2" w:tplc="0809001B" w:tentative="1">
+      <w:start w:val="1"/>
+      <w:numFmt w:val="lowerRoman"/>
+      <w:lvlText w:val="%3."/>
+      <w:lvlJc w:val="right"/>
+      <w:pPr>
+        <w:ind w:left="2160" w:hanging="180"/>
+      </w:pPr>
+    </w:lvl>
+    <w:lvl w:ilvl="3" w:tplc="0809000F" w:tentative="1">
+      <w:start w:val="1"/>
+      <w:numFmt w:val="decimal"/>
+      <w:lvlText w:val="%4."/>
+      <w:lvlJc w:val="left"/>
+      <w:pPr>
+        <w:ind w:left="2880" w:hanging="360"/>
+      </w:pPr>
+    </w:lvl>
+    <w:lvl w:ilvl="4" w:tplc="08090019" w:tentative="1">
+      <w:start w:val="1"/>
+      <w:numFmt w:val="lowerLetter"/>
+      <w:lvlText w:val="%5."/>
+      <w:lvlJc w:val="left"/>
+      <w:pPr>
+        <w:ind w:left="3600" w:hanging="360"/>
+      </w:pPr>
+    </w:lvl>
+    <w:lvl w:ilvl="5" w:tplc="0809001B" w:tentative="1">
+      <w:start w:val="1"/>
+      <w:numFmt w:val="lowerRoman"/>
+      <w:lvlText w:val="%6."/>
+      <w:lvlJc w:val="right"/>
+      <w:pPr>
+        <w:ind w:left="4320" w:hanging="180"/>
+      </w:pPr>
+    </w:lvl>
+    <w:lvl w:ilvl="6" w:tplc="0809000F" w:tentative="1">
+      <w:start w:val="1"/>
+      <w:numFmt w:val="decimal"/>
+      <w:lvlText w:val="%7."/>
+      <w:lvlJc w:val="left"/>
+      <w:pPr>
+        <w:ind w:left="5040" w:hanging="360"/>
+      </w:pPr>
+    </w:lvl>
+    <w:lvl w:ilvl="7" w:tplc="08090019" w:tentative="1">
+      <w:start w:val="1"/>
+      <w:numFmt w:val="lowerLetter"/>
+      <w:lvlText w:val="%8."/>
+      <w:lvlJc w:val="left"/>
+      <w:pPr>
+        <w:ind w:left="5760" w:hanging="360"/>
+      </w:pPr>
+    </w:lvl>
+    <w:lvl w:ilvl="8" w:tplc="0809001B" w:tentative="1">
+      <w:start w:val="1"/>
+      <w:numFmt w:val="lowerRoman"/>
+      <w:lvlText w:val="%9."/>
+      <w:lvlJc w:val="right"/>
+      <w:pPr>
+        <w:ind w:left="6480" w:hanging="180"/>
+      </w:pPr>
+    </w:lvl>
+  </w:abstractNum>
+  <w:abstractNum w:abstractNumId="13">
     <w:nsid w:val="1FBB11D1"/>
     <w:multiLevelType w:val="hybridMultilevel"/>
     <w:tmpl w:val="422E5A4A"/>
@@ -3440,7 +3420,7 @@
       </w:pPr>
     </w:lvl>
   </w:abstractNum>
-  <w:abstractNum w:abstractNumId="12" w15:restartNumberingAfterBreak="0">
+  <w:abstractNum w:abstractNumId="14">
     <w:nsid w:val="22A25917"/>
     <w:multiLevelType w:val="hybridMultilevel"/>
     <w:tmpl w:val="422E5A4A"/>
@@ -3526,7 +3506,7 @@
       </w:pPr>
     </w:lvl>
   </w:abstractNum>
-  <w:abstractNum w:abstractNumId="13" w15:restartNumberingAfterBreak="0">
+  <w:abstractNum w:abstractNumId="15">
     <w:nsid w:val="266A7A59"/>
     <w:multiLevelType w:val="multilevel"/>
     <w:tmpl w:val="0409001D"/>
@@ -3612,7 +3592,7 @@
       </w:pPr>
     </w:lvl>
   </w:abstractNum>
-  <w:abstractNum w:abstractNumId="14" w15:restartNumberingAfterBreak="0">
+  <w:abstractNum w:abstractNumId="16">
     <w:nsid w:val="2D170EA7"/>
     <w:multiLevelType w:val="multilevel"/>
     <w:tmpl w:val="09B48B1C"/>
@@ -3747,7 +3727,7 @@
       </w:rPr>
     </w:lvl>
   </w:abstractNum>
-  <w:abstractNum w:abstractNumId="15" w15:restartNumberingAfterBreak="0">
+  <w:abstractNum w:abstractNumId="17">
     <w:nsid w:val="34BF3E54"/>
     <w:multiLevelType w:val="multilevel"/>
     <w:tmpl w:val="BAFE31E0"/>
@@ -3888,7 +3868,7 @@
       </w:rPr>
     </w:lvl>
   </w:abstractNum>
-  <w:abstractNum w:abstractNumId="16" w15:restartNumberingAfterBreak="0">
+  <w:abstractNum w:abstractNumId="18">
     <w:nsid w:val="3939095C"/>
     <w:multiLevelType w:val="hybridMultilevel"/>
     <w:tmpl w:val="3B0C83F2"/>
@@ -3977,7 +3957,7 @@
       </w:pPr>
     </w:lvl>
   </w:abstractNum>
-  <w:abstractNum w:abstractNumId="17" w15:restartNumberingAfterBreak="0">
+  <w:abstractNum w:abstractNumId="19">
     <w:nsid w:val="3C75020B"/>
     <w:multiLevelType w:val="hybridMultilevel"/>
     <w:tmpl w:val="DD92C0D4"/>
@@ -4063,7 +4043,7 @@
       </w:pPr>
     </w:lvl>
   </w:abstractNum>
-  <w:abstractNum w:abstractNumId="18" w15:restartNumberingAfterBreak="0">
+  <w:abstractNum w:abstractNumId="20">
     <w:nsid w:val="3E35302A"/>
     <w:multiLevelType w:val="multilevel"/>
     <w:tmpl w:val="D2D257EA"/>
@@ -4176,7 +4156,7 @@
       </w:pPr>
     </w:lvl>
   </w:abstractNum>
-  <w:abstractNum w:abstractNumId="19" w15:restartNumberingAfterBreak="0">
+  <w:abstractNum w:abstractNumId="21">
     <w:nsid w:val="40733874"/>
     <w:multiLevelType w:val="hybridMultilevel"/>
     <w:tmpl w:val="F8B865E2"/>
@@ -4262,7 +4242,7 @@
       </w:pPr>
     </w:lvl>
   </w:abstractNum>
-  <w:abstractNum w:abstractNumId="20" w15:restartNumberingAfterBreak="0">
+  <w:abstractNum w:abstractNumId="22">
     <w:nsid w:val="46876897"/>
     <w:multiLevelType w:val="hybridMultilevel"/>
     <w:tmpl w:val="9284396A"/>
@@ -4379,7 +4359,7 @@
       </w:pPr>
     </w:lvl>
   </w:abstractNum>
-  <w:abstractNum w:abstractNumId="21" w15:restartNumberingAfterBreak="0">
+  <w:abstractNum w:abstractNumId="23">
     <w:nsid w:val="52CA544A"/>
     <w:multiLevelType w:val="singleLevel"/>
     <w:tmpl w:val="AED6D67E"/>
@@ -4406,7 +4386,7 @@
       </w:rPr>
     </w:lvl>
   </w:abstractNum>
-  <w:abstractNum w:abstractNumId="22" w15:restartNumberingAfterBreak="0">
+  <w:abstractNum w:abstractNumId="24">
     <w:nsid w:val="554B53A5"/>
     <w:multiLevelType w:val="multilevel"/>
     <w:tmpl w:val="1A2C5E10"/>
@@ -4547,7 +4527,7 @@
       </w:rPr>
     </w:lvl>
   </w:abstractNum>
-  <w:abstractNum w:abstractNumId="23" w15:restartNumberingAfterBreak="0">
+  <w:abstractNum w:abstractNumId="25">
     <w:nsid w:val="60560767"/>
     <w:multiLevelType w:val="multilevel"/>
     <w:tmpl w:val="0409001D"/>
@@ -4633,7 +4613,7 @@
       </w:pPr>
     </w:lvl>
   </w:abstractNum>
-  <w:abstractNum w:abstractNumId="24" w15:restartNumberingAfterBreak="0">
+  <w:abstractNum w:abstractNumId="26">
     <w:nsid w:val="612D4DC5"/>
     <w:multiLevelType w:val="hybridMultilevel"/>
     <w:tmpl w:val="C13A82DE"/>
@@ -4747,7 +4727,7 @@
       </w:rPr>
     </w:lvl>
   </w:abstractNum>
-  <w:abstractNum w:abstractNumId="25" w15:restartNumberingAfterBreak="0">
+  <w:abstractNum w:abstractNumId="27">
     <w:nsid w:val="6204797A"/>
     <w:multiLevelType w:val="hybridMultilevel"/>
     <w:tmpl w:val="E97A8A70"/>
@@ -4864,7 +4844,7 @@
       </w:pPr>
     </w:lvl>
   </w:abstractNum>
-  <w:abstractNum w:abstractNumId="26" w15:restartNumberingAfterBreak="0">
+  <w:abstractNum w:abstractNumId="28">
     <w:nsid w:val="67445E99"/>
     <w:multiLevelType w:val="multilevel"/>
     <w:tmpl w:val="9F46EC34"/>
@@ -5005,7 +4985,7 @@
       </w:rPr>
     </w:lvl>
   </w:abstractNum>
-  <w:abstractNum w:abstractNumId="27" w15:restartNumberingAfterBreak="0">
+  <w:abstractNum w:abstractNumId="29">
     <w:nsid w:val="6B415F8A"/>
     <w:multiLevelType w:val="multilevel"/>
     <w:tmpl w:val="0409001D"/>
@@ -5091,7 +5071,7 @@
       </w:pPr>
     </w:lvl>
   </w:abstractNum>
-  <w:abstractNum w:abstractNumId="28" w15:restartNumberingAfterBreak="0">
+  <w:abstractNum w:abstractNumId="30">
     <w:nsid w:val="6B8E7CF9"/>
     <w:multiLevelType w:val="hybridMultilevel"/>
     <w:tmpl w:val="4E7C556E"/>
@@ -5208,7 +5188,7 @@
       </w:pPr>
     </w:lvl>
   </w:abstractNum>
-  <w:abstractNum w:abstractNumId="29" w15:restartNumberingAfterBreak="0">
+  <w:abstractNum w:abstractNumId="31">
     <w:nsid w:val="799051AC"/>
     <w:multiLevelType w:val="multilevel"/>
     <w:tmpl w:val="04090023"/>
@@ -5299,7 +5279,7 @@
       </w:pPr>
     </w:lvl>
   </w:abstractNum>
-  <w:abstractNum w:abstractNumId="30" w15:restartNumberingAfterBreak="0">
+  <w:abstractNum w:abstractNumId="32">
     <w:nsid w:val="7E7B01F4"/>
     <w:multiLevelType w:val="hybridMultilevel"/>
     <w:tmpl w:val="4EF20644"/>
@@ -5412,31 +5392,31 @@
     </w:lvl>
   </w:abstractNum>
   <w:num w:numId="1">
-    <w:abstractNumId w:val="29"/>
+    <w:abstractNumId w:val="31"/>
   </w:num>
   <w:num w:numId="2">
-    <w:abstractNumId w:val="14"/>
+    <w:abstractNumId w:val="16"/>
   </w:num>
   <w:num w:numId="3">
-    <w:abstractNumId w:val="10"/>
+    <w:abstractNumId w:val="11"/>
   </w:num>
   <w:num w:numId="4">
+    <w:abstractNumId w:val="30"/>
+  </w:num>
+  <w:num w:numId="5">
+    <w:abstractNumId w:val="22"/>
+  </w:num>
+  <w:num w:numId="6">
+    <w:abstractNumId w:val="17"/>
+  </w:num>
+  <w:num w:numId="7">
     <w:abstractNumId w:val="28"/>
   </w:num>
-  <w:num w:numId="5">
-    <w:abstractNumId w:val="20"/>
-  </w:num>
-  <w:num w:numId="6">
-    <w:abstractNumId w:val="15"/>
-  </w:num>
-  <w:num w:numId="7">
-    <w:abstractNumId w:val="26"/>
-  </w:num>
   <w:num w:numId="8">
-    <w:abstractNumId w:val="22"/>
+    <w:abstractNumId w:val="24"/>
   </w:num>
   <w:num w:numId="9">
-    <w:abstractNumId w:val="25"/>
+    <w:abstractNumId w:val="27"/>
   </w:num>
   <w:num w:numId="10">
     <w:abstractNumId w:val="9"/>
@@ -5469,27 +5449,94 @@
     <w:abstractNumId w:val="0"/>
   </w:num>
   <w:num w:numId="20">
-    <w:abstractNumId w:val="21"/>
+    <w:abstractNumId w:val="23"/>
   </w:num>
   <w:num w:numId="21">
-    <w:abstractNumId w:val="24"/>
+    <w:abstractNumId w:val="26"/>
   </w:num>
   <w:num w:numId="22">
-    <w:abstractNumId w:val="30"/>
+    <w:abstractNumId w:val="32"/>
   </w:num>
   <w:num w:numId="23">
+    <w:abstractNumId w:val="15"/>
+  </w:num>
+  <w:num w:numId="24">
+    <w:abstractNumId w:val="29"/>
+  </w:num>
+  <w:num w:numId="25">
+    <w:abstractNumId w:val="25"/>
+  </w:num>
+  <w:num w:numId="26">
+    <w:abstractNumId w:val="18"/>
+  </w:num>
+  <w:num w:numId="27">
+    <w:abstractNumId w:val="21"/>
+    <w:lvlOverride w:ilvl="0">
+      <w:startOverride w:val="1"/>
+    </w:lvlOverride>
+    <w:lvlOverride w:ilvl="1">
+      <w:startOverride w:val="1"/>
+    </w:lvlOverride>
+    <w:lvlOverride w:ilvl="2">
+      <w:startOverride w:val="1"/>
+    </w:lvlOverride>
+    <w:lvlOverride w:ilvl="3">
+      <w:startOverride w:val="1"/>
+    </w:lvlOverride>
+    <w:lvlOverride w:ilvl="4">
+      <w:startOverride w:val="1"/>
+    </w:lvlOverride>
+    <w:lvlOverride w:ilvl="5">
+      <w:startOverride w:val="1"/>
+    </w:lvlOverride>
+    <w:lvlOverride w:ilvl="6">
+      <w:startOverride w:val="1"/>
+    </w:lvlOverride>
+    <w:lvlOverride w:ilvl="7">
+      <w:startOverride w:val="1"/>
+    </w:lvlOverride>
+    <w:lvlOverride w:ilvl="8">
+      <w:startOverride w:val="1"/>
+    </w:lvlOverride>
+  </w:num>
+  <w:num w:numId="28">
+    <w:abstractNumId w:val="18"/>
+    <w:lvlOverride w:ilvl="0">
+      <w:startOverride w:val="1"/>
+    </w:lvlOverride>
+    <w:lvlOverride w:ilvl="1"/>
+    <w:lvlOverride w:ilvl="2">
+      <w:startOverride w:val="1"/>
+    </w:lvlOverride>
+    <w:lvlOverride w:ilvl="3">
+      <w:startOverride w:val="1"/>
+    </w:lvlOverride>
+    <w:lvlOverride w:ilvl="4">
+      <w:startOverride w:val="1"/>
+    </w:lvlOverride>
+    <w:lvlOverride w:ilvl="5">
+      <w:startOverride w:val="1"/>
+    </w:lvlOverride>
+    <w:lvlOverride w:ilvl="6">
+      <w:startOverride w:val="1"/>
+    </w:lvlOverride>
+    <w:lvlOverride w:ilvl="7">
+      <w:startOverride w:val="1"/>
+    </w:lvlOverride>
+    <w:lvlOverride w:ilvl="8">
+      <w:startOverride w:val="1"/>
+    </w:lvlOverride>
+  </w:num>
+  <w:num w:numId="29">
+    <w:abstractNumId w:val="20"/>
+  </w:num>
+  <w:num w:numId="30">
+    <w:abstractNumId w:val="14"/>
+  </w:num>
+  <w:num w:numId="31">
     <w:abstractNumId w:val="13"/>
   </w:num>
-  <w:num w:numId="24">
-    <w:abstractNumId w:val="27"/>
-  </w:num>
-  <w:num w:numId="25">
-    <w:abstractNumId w:val="23"/>
-  </w:num>
-  <w:num w:numId="26">
-    <w:abstractNumId w:val="16"/>
-  </w:num>
-  <w:num w:numId="27">
+  <w:num w:numId="32">
     <w:abstractNumId w:val="19"/>
     <w:lvlOverride w:ilvl="0">
       <w:startOverride w:val="1"/>
@@ -5519,79 +5566,18 @@
       <w:startOverride w:val="1"/>
     </w:lvlOverride>
   </w:num>
-  <w:num w:numId="28">
-    <w:abstractNumId w:val="16"/>
-    <w:lvlOverride w:ilvl="0">
-      <w:startOverride w:val="1"/>
-    </w:lvlOverride>
-    <w:lvlOverride w:ilvl="1"/>
-    <w:lvlOverride w:ilvl="2">
-      <w:startOverride w:val="1"/>
-    </w:lvlOverride>
-    <w:lvlOverride w:ilvl="3">
-      <w:startOverride w:val="1"/>
-    </w:lvlOverride>
-    <w:lvlOverride w:ilvl="4">
-      <w:startOverride w:val="1"/>
-    </w:lvlOverride>
-    <w:lvlOverride w:ilvl="5">
-      <w:startOverride w:val="1"/>
-    </w:lvlOverride>
-    <w:lvlOverride w:ilvl="6">
-      <w:startOverride w:val="1"/>
-    </w:lvlOverride>
-    <w:lvlOverride w:ilvl="7">
-      <w:startOverride w:val="1"/>
-    </w:lvlOverride>
-    <w:lvlOverride w:ilvl="8">
-      <w:startOverride w:val="1"/>
-    </w:lvlOverride>
-  </w:num>
-  <w:num w:numId="29">
-    <w:abstractNumId w:val="18"/>
-  </w:num>
-  <w:num w:numId="30">
+  <w:num w:numId="33">
     <w:abstractNumId w:val="12"/>
   </w:num>
-  <w:num w:numId="31">
-    <w:abstractNumId w:val="11"/>
-  </w:num>
-  <w:num w:numId="32">
-    <w:abstractNumId w:val="17"/>
-    <w:lvlOverride w:ilvl="0">
-      <w:startOverride w:val="1"/>
-    </w:lvlOverride>
-    <w:lvlOverride w:ilvl="1">
-      <w:startOverride w:val="1"/>
-    </w:lvlOverride>
-    <w:lvlOverride w:ilvl="2">
-      <w:startOverride w:val="1"/>
-    </w:lvlOverride>
-    <w:lvlOverride w:ilvl="3">
-      <w:startOverride w:val="1"/>
-    </w:lvlOverride>
-    <w:lvlOverride w:ilvl="4">
-      <w:startOverride w:val="1"/>
-    </w:lvlOverride>
-    <w:lvlOverride w:ilvl="5">
-      <w:startOverride w:val="1"/>
-    </w:lvlOverride>
-    <w:lvlOverride w:ilvl="6">
-      <w:startOverride w:val="1"/>
-    </w:lvlOverride>
-    <w:lvlOverride w:ilvl="7">
-      <w:startOverride w:val="1"/>
-    </w:lvlOverride>
-    <w:lvlOverride w:ilvl="8">
-      <w:startOverride w:val="1"/>
-    </w:lvlOverride>
+  <w:num w:numId="34">
+    <w:abstractNumId w:val="10"/>
   </w:num>
   <w:numIdMacAtCleanup w:val="22"/>
 </w:numbering>
 </file>
 
 <file path=word/styles.xml><?xml version="1.0" encoding="utf-8"?>
-<w:styles xmlns:mc="http://schemas.openxmlformats.org/markup-compatibility/2006" xmlns:r="http://schemas.openxmlformats.org/officeDocument/2006/relationships" xmlns:w="http://schemas.openxmlformats.org/wordprocessingml/2006/main" xmlns:w14="http://schemas.microsoft.com/office/word/2010/wordml" xmlns:w15="http://schemas.microsoft.com/office/word/2012/wordml" xmlns:w16cid="http://schemas.microsoft.com/office/word/2016/wordml/cid" xmlns:w16se="http://schemas.microsoft.com/office/word/2015/wordml/symex" mc:Ignorable="w14 w15 w16se w16cid">
+<w:styles xmlns:mc="http://schemas.openxmlformats.org/markup-compatibility/2006" xmlns:r="http://schemas.openxmlformats.org/officeDocument/2006/relationships" xmlns:w="http://schemas.openxmlformats.org/wordprocessingml/2006/main" xmlns:w14="http://schemas.microsoft.com/office/word/2010/wordml" xmlns:w15="http://schemas.microsoft.com/office/word/2012/wordml" mc:Ignorable="w14 w15">
   <w:docDefaults>
     <w:rPrDefault>
       <w:rPr>
@@ -5601,7 +5587,7 @@
     </w:rPrDefault>
     <w:pPrDefault/>
   </w:docDefaults>
-  <w:latentStyles w:defLockedState="0" w:defUIPriority="0" w:defSemiHidden="0" w:defUnhideWhenUsed="0" w:defQFormat="0" w:count="375">
+  <w:latentStyles w:defLockedState="0" w:defUIPriority="0" w:defSemiHidden="0" w:defUnhideWhenUsed="0" w:defQFormat="0" w:count="382">
     <w:lsdException w:name="Normal" w:locked="1" w:qFormat="1"/>
     <w:lsdException w:name="heading 1" w:locked="1" w:uiPriority="9" w:qFormat="1"/>
     <w:lsdException w:name="heading 2" w:locked="1" w:semiHidden="1" w:uiPriority="9" w:unhideWhenUsed="1" w:qFormat="1"/>
@@ -5700,6 +5686,7 @@
     <w:lsdException w:name="HTML Sample" w:semiHidden="1" w:unhideWhenUsed="1"/>
     <w:lsdException w:name="HTML Typewriter" w:semiHidden="1" w:unhideWhenUsed="1"/>
     <w:lsdException w:name="HTML Variable" w:semiHidden="1" w:unhideWhenUsed="1"/>
+    <w:lsdException w:name="Normal Table" w:semiHidden="1" w:unhideWhenUsed="1"/>
     <w:lsdException w:name="annotation subject" w:semiHidden="1" w:unhideWhenUsed="1"/>
     <w:lsdException w:name="No List" w:semiHidden="1" w:uiPriority="99" w:unhideWhenUsed="1"/>
     <w:lsdException w:name="Outline List 1" w:semiHidden="1" w:unhideWhenUsed="1"/>
@@ -5743,8 +5730,10 @@
     <w:lsdException w:name="Table Elegant" w:semiHidden="1" w:unhideWhenUsed="1"/>
     <w:lsdException w:name="Table Professional" w:semiHidden="1" w:unhideWhenUsed="1"/>
     <w:lsdException w:name="Table Subtle 1" w:semiHidden="1" w:unhideWhenUsed="1"/>
+    <w:lsdException w:name="Table Subtle 2" w:semiHidden="1" w:unhideWhenUsed="1"/>
     <w:lsdException w:name="Table Web 1" w:semiHidden="1" w:unhideWhenUsed="1"/>
     <w:lsdException w:name="Table Web 2" w:semiHidden="1" w:unhideWhenUsed="1"/>
+    <w:lsdException w:name="Table Web 3" w:semiHidden="1" w:unhideWhenUsed="1"/>
     <w:lsdException w:name="Table Grid" w:locked="1"/>
     <w:lsdException w:name="Table Theme" w:semiHidden="1" w:unhideWhenUsed="1"/>
     <w:lsdException w:name="Placeholder Text" w:semiHidden="1" w:uiPriority="99"/>
@@ -5964,8 +5953,6 @@
     <w:lsdException w:name="List Table 7 Colorful Accent 6" w:uiPriority="52"/>
     <w:lsdException w:name="Mention" w:semiHidden="1" w:uiPriority="99" w:unhideWhenUsed="1"/>
     <w:lsdException w:name="Smart Hyperlink" w:semiHidden="1" w:uiPriority="99" w:unhideWhenUsed="1"/>
-    <w:lsdException w:name="Hashtag" w:semiHidden="1" w:uiPriority="99" w:unhideWhenUsed="1"/>
-    <w:lsdException w:name="Unresolved Mention" w:semiHidden="1" w:uiPriority="99" w:unhideWhenUsed="1"/>
   </w:latentStyles>
   <w:style w:type="paragraph" w:default="1" w:styleId="Normal">
     <w:name w:val="Normal"/>
@@ -6209,7 +6196,6 @@
   <w:style w:type="character" w:default="1" w:styleId="DefaultParagraphFont">
     <w:name w:val="Default Paragraph Font"/>
     <w:uiPriority w:val="1"/>
-    <w:semiHidden/>
     <w:unhideWhenUsed/>
   </w:style>
   <w:style w:type="table" w:default="1" w:styleId="TableNormal">
@@ -6355,6 +6341,7 @@
       <w:lang w:val="en-US" w:eastAsia="en-US"/>
     </w:rPr>
     <w:tblPr>
+      <w:tblInd w:w="0" w:type="dxa"/>
       <w:tblBorders>
         <w:top w:val="single" w:sz="4" w:space="0" w:color="auto"/>
         <w:left w:val="single" w:sz="4" w:space="0" w:color="auto"/>
@@ -6363,6 +6350,12 @@
         <w:insideH w:val="single" w:sz="4" w:space="0" w:color="auto"/>
         <w:insideV w:val="single" w:sz="4" w:space="0" w:color="auto"/>
       </w:tblBorders>
+      <w:tblCellMar>
+        <w:top w:w="0" w:type="dxa"/>
+        <w:left w:w="108" w:type="dxa"/>
+        <w:bottom w:w="0" w:type="dxa"/>
+        <w:right w:w="108" w:type="dxa"/>
+      </w:tblCellMar>
     </w:tblPr>
   </w:style>
   <w:style w:type="character" w:styleId="Emphasis">
@@ -6979,29 +6972,27 @@
     <w:link w:val="AbsHeadChar"/>
     <w:autoRedefine/>
     <w:qFormat/>
-    <w:rsid w:val="00586A35"/>
+    <w:rsid w:val="00212248"/>
     <w:pPr>
       <w:spacing w:before="120" w:after="80"/>
     </w:pPr>
     <w:rPr>
       <w:rFonts w:ascii="Linux Libertine" w:eastAsiaTheme="minorHAnsi" w:hAnsi="Linux Libertine" w:cs="Linux Libertine"/>
-      <w:b/>
-      <w:sz w:val="22"/>
-      <w:szCs w:val="22"/>
-      <w:lang w:val="fr-FR" w:eastAsia="en-US"/>
+      <w:sz w:val="18"/>
+      <w:szCs w:val="18"/>
+      <w:lang w:val="en-GB" w:eastAsia="en-US"/>
     </w:rPr>
   </w:style>
   <w:style w:type="character" w:customStyle="1" w:styleId="AbsHeadChar">
     <w:name w:val="AbsHead Char"/>
     <w:basedOn w:val="DefaultParagraphFont"/>
     <w:link w:val="AbsHead"/>
-    <w:rsid w:val="00586A35"/>
+    <w:rsid w:val="00212248"/>
     <w:rPr>
       <w:rFonts w:ascii="Linux Libertine" w:eastAsiaTheme="minorHAnsi" w:hAnsi="Linux Libertine" w:cs="Linux Libertine"/>
-      <w:b/>
-      <w:sz w:val="22"/>
-      <w:szCs w:val="22"/>
-      <w:lang w:val="fr-FR" w:eastAsia="en-US"/>
+      <w:sz w:val="18"/>
+      <w:szCs w:val="18"/>
+      <w:lang w:val="en-GB" w:eastAsia="en-US"/>
     </w:rPr>
   </w:style>
   <w:style w:type="character" w:customStyle="1" w:styleId="AcceptedDate">
@@ -8257,7 +8248,7 @@
     <w:name w:val="Bib_entry"/>
     <w:autoRedefine/>
     <w:qFormat/>
-    <w:rsid w:val="00586A35"/>
+    <w:rsid w:val="006925FB"/>
     <w:pPr>
       <w:ind w:left="300" w:hanging="300"/>
       <w:jc w:val="both"/>
@@ -8266,7 +8257,8 @@
       <w:rFonts w:ascii="Linux Libertine" w:eastAsiaTheme="minorHAnsi" w:hAnsi="Linux Libertine" w:cs="Linux Libertine"/>
       <w:sz w:val="14"/>
       <w:szCs w:val="22"/>
-      <w:lang w:val="en-US" w:eastAsia="en-US"/>
+      <w:lang w:val="en-GB" w:eastAsia="en-US"/>
+      <w14:ligatures w14:val="standard"/>
     </w:rPr>
   </w:style>
   <w:style w:type="paragraph" w:customStyle="1" w:styleId="ListStart">
@@ -11872,7 +11864,7 @@
 </file>
 
 <file path=customXml/itemProps2.xml><?xml version="1.0" encoding="utf-8"?>
-<ds:datastoreItem xmlns:ds="http://schemas.openxmlformats.org/officeDocument/2006/customXml" ds:itemID="{BDBF2CE2-66AB-4BF2-BFA6-F27406B1199C}">
+<ds:datastoreItem xmlns:ds="http://schemas.openxmlformats.org/officeDocument/2006/customXml" ds:itemID="{C4611771-A2D4-084F-ACF2-266D7BEF3724}">
   <ds:schemaRefs>
     <ds:schemaRef ds:uri="http://schemas.openxmlformats.org/officeDocument/2006/bibliography"/>
   </ds:schemaRefs>

</xml_diff>

<commit_message>
finish methodolody and worked on results&discussion
</commit_message>
<xml_diff>
--- a/ML-1819-task-107-team-09.docx
+++ b/ML-1819-task-107-team-09.docx
@@ -1,6 +1,6 @@
 
 <file path=word/document.xml><?xml version="1.0" encoding="utf-8"?>
-<w:document xmlns:wpc="http://schemas.microsoft.com/office/word/2010/wordprocessingCanvas" xmlns:cx="http://schemas.microsoft.com/office/drawing/2014/chartex" xmlns:cx1="http://schemas.microsoft.com/office/drawing/2015/9/8/chartex" xmlns:cx2="http://schemas.microsoft.com/office/drawing/2015/10/21/chartex" xmlns:cx3="http://schemas.microsoft.com/office/drawing/2016/5/9/chartex" xmlns:cx4="http://schemas.microsoft.com/office/drawing/2016/5/10/chartex" xmlns:cx5="http://schemas.microsoft.com/office/drawing/2016/5/11/chartex" xmlns:cx6="http://schemas.microsoft.com/office/drawing/2016/5/12/chartex" xmlns:cx7="http://schemas.microsoft.com/office/drawing/2016/5/13/chartex" xmlns:cx8="http://schemas.microsoft.com/office/drawing/2016/5/14/chartex" xmlns:mc="http://schemas.openxmlformats.org/markup-compatibility/2006" xmlns:aink="http://schemas.microsoft.com/office/drawing/2016/ink" xmlns:am3d="http://schemas.microsoft.com/office/drawing/2017/model3d" xmlns:o="urn:schemas-microsoft-com:office:office" xmlns:r="http://schemas.openxmlformats.org/officeDocument/2006/relationships" xmlns:m="http://schemas.openxmlformats.org/officeDocument/2006/math" xmlns:v="urn:schemas-microsoft-com:vml" xmlns:wp14="http://schemas.microsoft.com/office/word/2010/wordprocessingDrawing" xmlns:wp="http://schemas.openxmlformats.org/drawingml/2006/wordprocessingDrawing" xmlns:w10="urn:schemas-microsoft-com:office:word" xmlns:w="http://schemas.openxmlformats.org/wordprocessingml/2006/main" xmlns:w14="http://schemas.microsoft.com/office/word/2010/wordml" xmlns:w15="http://schemas.microsoft.com/office/word/2012/wordml" xmlns:w16cid="http://schemas.microsoft.com/office/word/2016/wordml/cid" xmlns:w16se="http://schemas.microsoft.com/office/word/2015/wordml/symex" xmlns:wpg="http://schemas.microsoft.com/office/word/2010/wordprocessingGroup" xmlns:wpi="http://schemas.microsoft.com/office/word/2010/wordprocessingInk" xmlns:wne="http://schemas.microsoft.com/office/word/2006/wordml" xmlns:wps="http://schemas.microsoft.com/office/word/2010/wordprocessingShape" mc:Ignorable="w14 w15 w16se w16cid wp14">
+<w:document xmlns:wpc="http://schemas.microsoft.com/office/word/2010/wordprocessingCanvas" xmlns:mo="http://schemas.microsoft.com/office/mac/office/2008/main" xmlns:mc="http://schemas.openxmlformats.org/markup-compatibility/2006" xmlns:mv="urn:schemas-microsoft-com:mac:vml" xmlns:o="urn:schemas-microsoft-com:office:office" xmlns:r="http://schemas.openxmlformats.org/officeDocument/2006/relationships" xmlns:m="http://schemas.openxmlformats.org/officeDocument/2006/math" xmlns:v="urn:schemas-microsoft-com:vml" xmlns:wp14="http://schemas.microsoft.com/office/word/2010/wordprocessingDrawing" xmlns:wp="http://schemas.openxmlformats.org/drawingml/2006/wordprocessingDrawing" xmlns:w10="urn:schemas-microsoft-com:office:word" xmlns:w="http://schemas.openxmlformats.org/wordprocessingml/2006/main" xmlns:w14="http://schemas.microsoft.com/office/word/2010/wordml" xmlns:w15="http://schemas.microsoft.com/office/word/2012/wordml" xmlns:wpg="http://schemas.microsoft.com/office/word/2010/wordprocessingGroup" xmlns:wpi="http://schemas.microsoft.com/office/word/2010/wordprocessingInk" xmlns:wne="http://schemas.microsoft.com/office/word/2006/wordml" xmlns:wps="http://schemas.microsoft.com/office/word/2010/wordprocessingShape" mc:Ignorable="w14 w15 wp14">
   <w:body>
     <w:p>
       <w:pPr>
@@ -254,7 +254,6 @@
           <w14:ligatures w14:val="standard"/>
         </w:rPr>
       </w:pPr>
-      <w:proofErr w:type="spellStart"/>
       <w:r>
         <w:rPr>
           <w:b w:val="0"/>
@@ -263,10 +262,37 @@
           <w:szCs w:val="22"/>
           <w14:ligatures w14:val="standard"/>
         </w:rPr>
-        <w:t>Zihan</w:t>
-      </w:r>
-      <w:proofErr w:type="spellEnd"/>
-      <w:r>
+        <w:t>Zihan Huang 18300321</w:t>
+      </w:r>
+    </w:p>
+    <w:p>
+      <w:pPr>
+        <w:pStyle w:val="Titledocument"/>
+        <w:jc w:val="both"/>
+        <w:rPr>
+          <w:b w:val="0"/>
+          <w:bCs/>
+          <w:sz w:val="24"/>
+          <w:szCs w:val="24"/>
+          <w14:ligatures w14:val="standard"/>
+        </w:rPr>
+      </w:pPr>
+      <w:r>
+        <w:rPr>
+          <w:b w:val="0"/>
+          <w:bCs/>
+          <w:sz w:val="24"/>
+          <w:szCs w:val="24"/>
+          <w14:ligatures w14:val="standard"/>
+        </w:rPr>
+        <w:t>Work Contribution:</w:t>
+      </w:r>
+    </w:p>
+    <w:p>
+      <w:pPr>
+        <w:pStyle w:val="Titledocument"/>
+        <w:ind w:firstLine="708"/>
+        <w:jc w:val="both"/>
         <w:rPr>
           <w:b w:val="0"/>
           <w:bCs/>
@@ -274,8 +300,107 @@
           <w:szCs w:val="22"/>
           <w14:ligatures w14:val="standard"/>
         </w:rPr>
-        <w:t xml:space="preserve"> Huang 18300321</w:t>
-      </w:r>
+      </w:pPr>
+      <w:r>
+        <w:rPr>
+          <w:b w:val="0"/>
+          <w:bCs/>
+          <w:sz w:val="22"/>
+          <w:szCs w:val="22"/>
+          <w14:ligatures w14:val="standard"/>
+        </w:rPr>
+        <w:t>Nicholas Bonello:</w:t>
+      </w:r>
+    </w:p>
+    <w:p>
+      <w:pPr>
+        <w:pStyle w:val="Titledocument"/>
+        <w:ind w:firstLine="708"/>
+        <w:jc w:val="both"/>
+        <w:rPr>
+          <w:b w:val="0"/>
+          <w:bCs/>
+          <w:sz w:val="22"/>
+          <w:szCs w:val="22"/>
+          <w14:ligatures w14:val="standard"/>
+        </w:rPr>
+      </w:pPr>
+    </w:p>
+    <w:p>
+      <w:pPr>
+        <w:pStyle w:val="Titledocument"/>
+        <w:ind w:left="708"/>
+        <w:jc w:val="both"/>
+        <w:rPr>
+          <w:b w:val="0"/>
+          <w:bCs/>
+          <w:sz w:val="22"/>
+          <w:szCs w:val="22"/>
+          <w14:ligatures w14:val="standard"/>
+        </w:rPr>
+      </w:pPr>
+      <w:r>
+        <w:rPr>
+          <w:b w:val="0"/>
+          <w:bCs/>
+          <w:sz w:val="22"/>
+          <w:szCs w:val="22"/>
+          <w14:ligatures w14:val="standard"/>
+        </w:rPr>
+        <w:t>Siddharth Tiwari:</w:t>
+      </w:r>
+    </w:p>
+    <w:p>
+      <w:pPr>
+        <w:pStyle w:val="Titledocument"/>
+        <w:ind w:left="708"/>
+        <w:jc w:val="both"/>
+        <w:rPr>
+          <w:b w:val="0"/>
+          <w:bCs/>
+          <w:sz w:val="22"/>
+          <w:szCs w:val="22"/>
+          <w14:ligatures w14:val="standard"/>
+        </w:rPr>
+      </w:pPr>
+    </w:p>
+    <w:p>
+      <w:pPr>
+        <w:pStyle w:val="Titledocument"/>
+        <w:ind w:left="708"/>
+        <w:jc w:val="both"/>
+        <w:rPr>
+          <w:b w:val="0"/>
+          <w:bCs/>
+          <w:sz w:val="22"/>
+          <w:szCs w:val="22"/>
+          <w14:ligatures w14:val="standard"/>
+        </w:rPr>
+      </w:pPr>
+      <w:r>
+        <w:rPr>
+          <w:b w:val="0"/>
+          <w:bCs/>
+          <w:sz w:val="22"/>
+          <w:szCs w:val="22"/>
+          <w14:ligatures w14:val="standard"/>
+        </w:rPr>
+        <w:t>Zihan Huang:</w:t>
+      </w:r>
+    </w:p>
+    <w:p>
+      <w:pPr>
+        <w:pStyle w:val="Titledocument"/>
+        <w:ind w:left="708"/>
+        <w:jc w:val="both"/>
+        <w:rPr>
+          <w:b w:val="0"/>
+          <w:bCs/>
+          <w:sz w:val="22"/>
+          <w:szCs w:val="22"/>
+          <w14:ligatures w14:val="standard"/>
+        </w:rPr>
+      </w:pPr>
     </w:p>
     <w:p>
       <w:pPr>
@@ -297,134 +422,8 @@
           <w:szCs w:val="24"/>
           <w14:ligatures w14:val="standard"/>
         </w:rPr>
-        <w:t>Work Contribution:</w:t>
-      </w:r>
-    </w:p>
-    <w:p>
-      <w:pPr>
-        <w:pStyle w:val="Titledocument"/>
-        <w:ind w:firstLine="708"/>
-        <w:jc w:val="both"/>
-        <w:rPr>
-          <w:b w:val="0"/>
-          <w:bCs/>
-          <w:sz w:val="22"/>
-          <w:szCs w:val="22"/>
-          <w14:ligatures w14:val="standard"/>
-        </w:rPr>
-      </w:pPr>
-      <w:r>
-        <w:rPr>
-          <w:b w:val="0"/>
-          <w:bCs/>
-          <w:sz w:val="22"/>
-          <w:szCs w:val="22"/>
-          <w14:ligatures w14:val="standard"/>
-        </w:rPr>
-        <w:t>Nicholas Bonello:</w:t>
-      </w:r>
-    </w:p>
-    <w:p>
-      <w:pPr>
-        <w:pStyle w:val="Titledocument"/>
-        <w:ind w:firstLine="708"/>
-        <w:jc w:val="both"/>
-        <w:rPr>
-          <w:b w:val="0"/>
-          <w:bCs/>
-          <w:sz w:val="22"/>
-          <w:szCs w:val="22"/>
-          <w14:ligatures w14:val="standard"/>
-        </w:rPr>
-      </w:pPr>
-    </w:p>
-    <w:p>
-      <w:pPr>
-        <w:pStyle w:val="Titledocument"/>
-        <w:ind w:left="708"/>
-        <w:jc w:val="both"/>
-        <w:rPr>
-          <w:b w:val="0"/>
-          <w:bCs/>
-          <w:sz w:val="22"/>
-          <w:szCs w:val="22"/>
-          <w14:ligatures w14:val="standard"/>
-        </w:rPr>
-      </w:pPr>
-      <w:r>
-        <w:rPr>
-          <w:b w:val="0"/>
-          <w:bCs/>
-          <w:sz w:val="22"/>
-          <w:szCs w:val="22"/>
-          <w14:ligatures w14:val="standard"/>
-        </w:rPr>
-        <w:t>Siddharth Tiwari:</w:t>
-      </w:r>
-    </w:p>
-    <w:p>
-      <w:pPr>
-        <w:pStyle w:val="Titledocument"/>
-        <w:ind w:left="708"/>
-        <w:jc w:val="both"/>
-        <w:rPr>
-          <w:b w:val="0"/>
-          <w:bCs/>
-          <w:sz w:val="22"/>
-          <w:szCs w:val="22"/>
-          <w14:ligatures w14:val="standard"/>
-        </w:rPr>
-      </w:pPr>
-    </w:p>
-    <w:p>
-      <w:pPr>
-        <w:pStyle w:val="Titledocument"/>
-        <w:ind w:left="708"/>
-        <w:jc w:val="both"/>
-        <w:rPr>
-          <w:b w:val="0"/>
-          <w:bCs/>
-          <w:sz w:val="22"/>
-          <w:szCs w:val="22"/>
-          <w14:ligatures w14:val="standard"/>
-        </w:rPr>
-      </w:pPr>
-      <w:proofErr w:type="spellStart"/>
-      <w:r>
-        <w:rPr>
-          <w:b w:val="0"/>
-          <w:bCs/>
-          <w:sz w:val="22"/>
-          <w:szCs w:val="22"/>
-          <w14:ligatures w14:val="standard"/>
-        </w:rPr>
-        <w:t>Zihan</w:t>
-      </w:r>
-      <w:proofErr w:type="spellEnd"/>
-      <w:r>
-        <w:rPr>
-          <w:b w:val="0"/>
-          <w:bCs/>
-          <w:sz w:val="22"/>
-          <w:szCs w:val="22"/>
-          <w14:ligatures w14:val="standard"/>
-        </w:rPr>
-        <w:t xml:space="preserve"> Huang:</w:t>
-      </w:r>
-    </w:p>
-    <w:p>
-      <w:pPr>
-        <w:pStyle w:val="Titledocument"/>
-        <w:ind w:left="708"/>
-        <w:jc w:val="both"/>
-        <w:rPr>
-          <w:b w:val="0"/>
-          <w:bCs/>
-          <w:sz w:val="22"/>
-          <w:szCs w:val="22"/>
-          <w14:ligatures w14:val="standard"/>
-        </w:rPr>
-      </w:pPr>
+        <w:t>Word Count:</w:t>
+      </w:r>
     </w:p>
     <w:p>
       <w:pPr>
@@ -446,13 +445,9 @@
           <w:szCs w:val="24"/>
           <w14:ligatures w14:val="standard"/>
         </w:rPr>
-        <w:t>Word Count:</w:t>
-      </w:r>
-    </w:p>
-    <w:p>
-      <w:pPr>
-        <w:pStyle w:val="Titledocument"/>
-        <w:jc w:val="both"/>
+        <w:t>(</w:t>
+      </w:r>
+      <w:r>
         <w:rPr>
           <w:b w:val="0"/>
           <w:bCs/>
@@ -460,7 +455,8 @@
           <w:szCs w:val="24"/>
           <w14:ligatures w14:val="standard"/>
         </w:rPr>
-      </w:pPr>
+        <w:t>Exceptional Circumstances</w:t>
+      </w:r>
       <w:r>
         <w:rPr>
           <w:b w:val="0"/>
@@ -469,40 +465,8 @@
           <w:szCs w:val="24"/>
           <w14:ligatures w14:val="standard"/>
         </w:rPr>
-        <w:t>(</w:t>
-      </w:r>
-      <w:r>
-        <w:rPr>
-          <w:b w:val="0"/>
-          <w:bCs/>
-          <w:sz w:val="24"/>
-          <w:szCs w:val="24"/>
-          <w14:ligatures w14:val="standard"/>
-        </w:rPr>
-        <w:t xml:space="preserve">Exceptional </w:t>
-      </w:r>
-      <w:proofErr w:type="gramStart"/>
-      <w:r>
-        <w:rPr>
-          <w:b w:val="0"/>
-          <w:bCs/>
-          <w:sz w:val="24"/>
-          <w:szCs w:val="24"/>
-          <w14:ligatures w14:val="standard"/>
-        </w:rPr>
-        <w:t>Circumstances</w:t>
-      </w:r>
-      <w:r>
-        <w:rPr>
-          <w:b w:val="0"/>
-          <w:bCs/>
-          <w:sz w:val="24"/>
-          <w:szCs w:val="24"/>
-          <w14:ligatures w14:val="standard"/>
-        </w:rPr>
         <w:t xml:space="preserve"> )</w:t>
       </w:r>
-      <w:proofErr w:type="gramEnd"/>
     </w:p>
     <w:p>
       <w:pPr>
@@ -739,6 +703,7 @@
           <w:rStyle w:val="FirstName"/>
           <w14:ligatures w14:val="standard"/>
         </w:rPr>
+        <w:lastRenderedPageBreak/>
         <w:t>Nic</w:t>
       </w:r>
       <w:r>
@@ -812,23 +777,13 @@
         <w:br/>
         <w:t xml:space="preserve"> </w:t>
       </w:r>
-      <w:proofErr w:type="spellStart"/>
       <w:r>
         <w:rPr>
           <w:rStyle w:val="City"/>
           <w:sz w:val="20"/>
           <w14:ligatures w14:val="standard"/>
         </w:rPr>
-        <w:t>Dublin</w:t>
-      </w:r>
-      <w:proofErr w:type="spellEnd"/>
-      <w:r>
-        <w:rPr>
-          <w:rStyle w:val="City"/>
-          <w:sz w:val="20"/>
-          <w14:ligatures w14:val="standard"/>
-        </w:rPr>
-        <w:t xml:space="preserve"> Ireland</w:t>
+        <w:t>Dublin Ireland</w:t>
       </w:r>
       <w:r>
         <w:rPr>
@@ -869,6 +824,7 @@
           <w:rStyle w:val="FirstName"/>
           <w14:ligatures w14:val="standard"/>
         </w:rPr>
+        <w:lastRenderedPageBreak/>
         <w:t>Siddharth</w:t>
       </w:r>
       <w:r>
@@ -937,23 +893,13 @@
         <w:br/>
         <w:t xml:space="preserve"> </w:t>
       </w:r>
-      <w:proofErr w:type="spellStart"/>
       <w:r>
         <w:rPr>
           <w:rStyle w:val="City"/>
           <w:sz w:val="20"/>
           <w14:ligatures w14:val="standard"/>
         </w:rPr>
-        <w:t>Dublin</w:t>
-      </w:r>
-      <w:proofErr w:type="spellEnd"/>
-      <w:r>
-        <w:rPr>
-          <w:rStyle w:val="City"/>
-          <w:sz w:val="20"/>
-          <w14:ligatures w14:val="standard"/>
-        </w:rPr>
-        <w:t xml:space="preserve"> Ireland</w:t>
+        <w:t>Dublin Ireland</w:t>
       </w:r>
       <w:r>
         <w:rPr>
@@ -977,18 +923,18 @@
         <w:pStyle w:val="Authors"/>
         <w:jc w:val="center"/>
         <w:rPr>
-          <w14:ligatures w14:val="standard"/>
-        </w:rPr>
-      </w:pPr>
-      <w:proofErr w:type="spellStart"/>
+          <w:szCs w:val="24"/>
+          <w14:ligatures w14:val="standard"/>
+        </w:rPr>
+      </w:pPr>
       <w:r>
         <w:rPr>
           <w:rStyle w:val="FirstName"/>
           <w14:ligatures w14:val="standard"/>
         </w:rPr>
+        <w:lastRenderedPageBreak/>
         <w:t>Zihan</w:t>
       </w:r>
-      <w:proofErr w:type="spellEnd"/>
       <w:r>
         <w:rPr>
           <w14:ligatures w14:val="standard"/>
@@ -1046,23 +992,13 @@
         <w:br/>
         <w:t xml:space="preserve"> </w:t>
       </w:r>
-      <w:proofErr w:type="spellStart"/>
       <w:r>
         <w:rPr>
           <w:rStyle w:val="City"/>
           <w:sz w:val="20"/>
           <w14:ligatures w14:val="standard"/>
         </w:rPr>
-        <w:t>Dublin</w:t>
-      </w:r>
-      <w:proofErr w:type="spellEnd"/>
-      <w:r>
-        <w:rPr>
-          <w:rStyle w:val="City"/>
-          <w:sz w:val="20"/>
-          <w14:ligatures w14:val="standard"/>
-        </w:rPr>
-        <w:t xml:space="preserve"> Ireland</w:t>
+        <w:t>Dublin Ireland</w:t>
       </w:r>
       <w:r>
         <w:rPr>
@@ -1076,7 +1012,7 @@
         <w:rPr>
           <w:rStyle w:val="Email"/>
           <w:color w:val="auto"/>
-          <w:sz w:val="20"/>
+          <w:szCs w:val="24"/>
           <w14:ligatures w14:val="standard"/>
         </w:rPr>
         <w:t>huangzi@tcd.ie</w:t>
@@ -1143,51 +1079,46 @@
         <w:rPr>
           <w:b/>
         </w:rPr>
-        <w:t>ABSTRACT</w:t>
+        <w:lastRenderedPageBreak/>
+        <w:t>1</w:t>
+      </w:r>
+      <w:r>
+        <w:rPr>
+          <w:b/>
+        </w:rPr>
+        <w:t xml:space="preserve"> </w:t>
+      </w:r>
+      <w:r>
+        <w:rPr>
+          <w:b/>
+        </w:rPr>
+        <w:t>I</w:t>
+      </w:r>
+      <w:r>
+        <w:rPr>
+          <w:b/>
+        </w:rPr>
+        <w:t>NTRODUCTION</w:t>
+      </w:r>
+      <w:r>
+        <w:rPr>
+          <w:b/>
+        </w:rPr>
+        <w:t xml:space="preserve"> </w:t>
+      </w:r>
+      <w:r>
+        <w:rPr>
+          <w:b/>
+        </w:rPr>
+        <w:t>(10)</w:t>
       </w:r>
     </w:p>
     <w:p>
       <w:pPr>
         <w:pStyle w:val="AbsHead"/>
-        <w:rPr>
-          <w:b/>
-        </w:rPr>
-      </w:pPr>
-      <w:r>
-        <w:rPr>
-          <w:b/>
-        </w:rPr>
-        <w:t>1</w:t>
-      </w:r>
-      <w:r>
-        <w:rPr>
-          <w:b/>
-        </w:rPr>
-        <w:t xml:space="preserve"> </w:t>
-      </w:r>
-      <w:r>
-        <w:rPr>
-          <w:b/>
-        </w:rPr>
-        <w:t>I</w:t>
-      </w:r>
-      <w:r>
-        <w:rPr>
-          <w:b/>
-        </w:rPr>
-        <w:t>NTRODUCTION</w:t>
-      </w:r>
-      <w:r>
-        <w:rPr>
-          <w:b/>
-        </w:rPr>
-        <w:t xml:space="preserve"> </w:t>
-      </w:r>
-      <w:r>
-        <w:rPr>
-          <w:b/>
-        </w:rPr>
-        <w:t>(10)</w:t>
+      </w:pPr>
+      <w:r>
+        <w:t xml:space="preserve">Gender prediction is an important tool that can be used to improve existing predictive models. Most existing works focusing on gender prediction through blogs or microblogs such as twitter generally focus on making use of analyzing the language used in text – in this case the tweets and user bio. </w:t>
       </w:r>
     </w:p>
     <w:p>
@@ -1195,33 +1126,8 @@
         <w:pStyle w:val="AbsHead"/>
       </w:pPr>
       <w:r>
-        <w:t xml:space="preserve">Gender prediction is an important tool that can be used to improve existing predictive models. Most existing works focusing on gender prediction through blogs or microblogs such as twitter generally focus on making use of analyzing the language used in text – in this case the tweets and user bio. </w:t>
-      </w:r>
-    </w:p>
-    <w:p>
-      <w:pPr>
-        <w:pStyle w:val="AbsHead"/>
-      </w:pPr>
-      <w:r>
-        <w:t>In this paper we investigate the possibility of predicting twitter users’ gender without analyzing the any language usages. Instead, we will be evaluating the potential of using simple statistical measures such as tweet counts, favorite counts per tweet, profile background colors and link colors. We will also be considering some simple tweet metrics such as</w:t>
-      </w:r>
-      <w:bookmarkStart w:id="0" w:name="_GoBack"/>
-      <w:bookmarkEnd w:id="0"/>
-      <w:r>
-        <w:t xml:space="preserve"> the hashtag frequency, punctuation and even smileys to fully understand the differences between male and female twitter users.  </w:t>
-      </w:r>
-    </w:p>
-    <w:p>
-      <w:pPr>
-        <w:pStyle w:val="AbsHead"/>
-        <w:rPr>
-          <w:b/>
-          <w:sz w:val="22"/>
-          <w:szCs w:val="22"/>
-          <w:lang w:val="en-US" w:eastAsia="it-IT"/>
-          <w14:ligatures w14:val="standard"/>
-        </w:rPr>
-      </w:pPr>
+        <w:t xml:space="preserve">In this paper we investigate the possibility of predicting twitter users’ gender without analyzing the any language usages. Instead, we will be evaluating the potential of using simple statistical measures such as tweet counts, favorite counts per tweet, profile background colors and link colors. We will also be considering some simple tweet metrics such as the hashtag frequency, punctuation and even smileys to fully understand the differences between male and female twitter users.  </w:t>
+      </w:r>
     </w:p>
     <w:p>
       <w:pPr>
@@ -1427,7 +1333,13 @@
         <w:t>decided to plot</w:t>
       </w:r>
       <w:r>
-        <w:t xml:space="preserve"> the dataset using two features at a time in order to see if there</w:t>
+        <w:t xml:space="preserve"> the dataset using </w:t>
+      </w:r>
+      <w:r>
+        <w:t xml:space="preserve">only </w:t>
+      </w:r>
+      <w:r>
+        <w:t>two features at a time in order to see if there</w:t>
       </w:r>
       <w:r>
         <w:t xml:space="preserve"> </w:t>
@@ -1442,13 +1354,58 @@
         <w:rPr>
           <w:lang w:val="en-US" w:eastAsia="zh-CN"/>
         </w:rPr>
-        <w:t xml:space="preserve">separating line. In order to do this, we need to process the text content into </w:t>
+        <w:t>separating line.</w:t>
       </w:r>
       <w:r>
         <w:rPr>
           <w:lang w:val="en-US" w:eastAsia="zh-CN"/>
         </w:rPr>
-        <w:t xml:space="preserve">data that can be used to draw graph. </w:t>
+        <w:t xml:space="preserve"> In order to do this, we </w:t>
+      </w:r>
+      <w:r>
+        <w:rPr>
+          <w:lang w:val="en-US" w:eastAsia="zh-CN"/>
+        </w:rPr>
+        <w:t>pro</w:t>
+      </w:r>
+      <w:r>
+        <w:rPr>
+          <w:lang w:val="en-US" w:eastAsia="zh-CN"/>
+        </w:rPr>
+        <w:t>c-</w:t>
+      </w:r>
+    </w:p>
+    <w:p>
+      <w:pPr>
+        <w:pStyle w:val="AbsHead"/>
+        <w:rPr>
+          <w:lang w:val="en-US" w:eastAsia="zh-CN"/>
+        </w:rPr>
+      </w:pPr>
+      <w:r>
+        <w:rPr>
+          <w:lang w:val="en-US" w:eastAsia="zh-CN"/>
+        </w:rPr>
+        <w:lastRenderedPageBreak/>
+        <w:t xml:space="preserve">ess the text content into </w:t>
+      </w:r>
+      <w:r>
+        <w:rPr>
+          <w:lang w:val="en-US" w:eastAsia="zh-CN"/>
+        </w:rPr>
+        <w:t xml:space="preserve">data </w:t>
+      </w:r>
+      <w:r>
+        <w:rPr>
+          <w:lang w:val="en-US" w:eastAsia="zh-CN"/>
+        </w:rPr>
+        <w:t xml:space="preserve">for example length of it, </w:t>
+      </w:r>
+      <w:r>
+        <w:rPr>
+          <w:lang w:val="en-US" w:eastAsia="zh-CN"/>
+        </w:rPr>
+        <w:t xml:space="preserve">that can be used to draw graph. </w:t>
       </w:r>
     </w:p>
     <w:p>
@@ -1537,60 +1494,65 @@
     <w:p>
       <w:pPr>
         <w:pStyle w:val="AbsHead"/>
-        <w:ind w:left="360"/>
-        <w:rPr>
-          <w:i/>
-        </w:rPr>
-      </w:pPr>
+      </w:pPr>
+      <w:r>
+        <w:t>Since we are try to predict the gender based on two features of a certain tweet, and this is a simple classification problem</w:t>
+      </w:r>
+      <w:r>
+        <w:t xml:space="preserve">. </w:t>
+      </w:r>
+      <w:r>
+        <w:t xml:space="preserve">So we </w:t>
+      </w:r>
+      <w:r>
+        <w:t xml:space="preserve">decided to </w:t>
+      </w:r>
+      <w:r>
+        <w:t xml:space="preserve">use the logistic regression </w:t>
+      </w:r>
+      <w:r>
+        <w:t xml:space="preserve">algorithm. </w:t>
+      </w:r>
     </w:p>
     <w:p>
       <w:pPr>
         <w:pStyle w:val="AbsHead"/>
-        <w:rPr>
-          <w:b/>
-        </w:rPr>
-      </w:pPr>
-      <w:r>
-        <w:rPr>
-          <w:b/>
-        </w:rPr>
-        <w:t>4</w:t>
-      </w:r>
-      <w:r>
-        <w:rPr>
-          <w:b/>
-        </w:rPr>
+      </w:pPr>
+      <w:r>
+        <w:t>We use 8</w:t>
+      </w:r>
+      <w:r>
+        <w:t xml:space="preserve">0 percent of our dataset to train </w:t>
+      </w:r>
+      <w:r>
+        <w:t xml:space="preserve">the model </w:t>
+      </w:r>
+      <w:r>
+        <w:t>and the rest 2</w:t>
+      </w:r>
+      <w:r>
+        <w:t xml:space="preserve">0 percent </w:t>
+      </w:r>
+      <w:r>
+        <w:t>as</w:t>
+      </w:r>
+      <w:r>
         <w:t xml:space="preserve"> </w:t>
       </w:r>
       <w:r>
-        <w:rPr>
-          <w:b/>
-        </w:rPr>
-        <w:t>RESULTS</w:t>
-      </w:r>
-      <w:r>
-        <w:rPr>
-          <w:b/>
-        </w:rPr>
-        <w:t xml:space="preserve"> &amp; </w:t>
-      </w:r>
-      <w:r>
-        <w:rPr>
-          <w:b/>
-        </w:rPr>
-        <w:t>DISCUSSION</w:t>
-      </w:r>
-      <w:r>
-        <w:rPr>
-          <w:b/>
-        </w:rPr>
+        <w:t>future</w:t>
+      </w:r>
+      <w:r>
+        <w:t xml:space="preserve"> data</w:t>
+      </w:r>
+      <w:r>
+        <w:t xml:space="preserve"> to test out our model</w:t>
+      </w:r>
+      <w:r>
+        <w:t xml:space="preserve">. </w:t>
+      </w:r>
+      <w:r>
         <w:t xml:space="preserve"> </w:t>
-      </w:r>
-      <w:r>
-        <w:rPr>
-          <w:b/>
-        </w:rPr>
-        <w:t>(30)</w:t>
       </w:r>
     </w:p>
     <w:p>
@@ -1604,25 +1566,31 @@
         <w:rPr>
           <w:b/>
         </w:rPr>
-        <w:t xml:space="preserve">5 </w:t>
+        <w:t>4</w:t>
       </w:r>
       <w:r>
         <w:rPr>
           <w:b/>
         </w:rPr>
-        <w:t>LIMITATIONS</w:t>
+        <w:t xml:space="preserve"> </w:t>
       </w:r>
       <w:r>
         <w:rPr>
           <w:b/>
         </w:rPr>
+        <w:t>RESULTS</w:t>
+      </w:r>
+      <w:r>
+        <w:rPr>
+          <w:b/>
+        </w:rPr>
         <w:t xml:space="preserve"> &amp; </w:t>
       </w:r>
       <w:r>
         <w:rPr>
           <w:b/>
         </w:rPr>
-        <w:t>OUTLOOK</w:t>
+        <w:t>DISCUSSION</w:t>
       </w:r>
       <w:r>
         <w:rPr>
@@ -1634,190 +1602,340 @@
         <w:rPr>
           <w:b/>
         </w:rPr>
-        <w:t>(5)</w:t>
+        <w:t>(30)</w:t>
       </w:r>
     </w:p>
     <w:p>
       <w:pPr>
-        <w:pStyle w:val="AckHead"/>
-        <w:rPr>
-          <w14:ligatures w14:val="standard"/>
-        </w:rPr>
-      </w:pPr>
-      <w:r>
-        <w:rPr>
-          <w14:ligatures w14:val="standard"/>
-        </w:rPr>
-        <w:t>ACKNOWLEDGMENTS</w:t>
+        <w:pStyle w:val="AbsHead"/>
+      </w:pPr>
+      <w:r>
+        <w:t>We plotted the dataset using tweets count and favourite count, as shown in the figure 1 below. Females are shown with pink dots and males are shown as blue dots.</w:t>
       </w:r>
     </w:p>
     <w:p>
       <w:pPr>
-        <w:pStyle w:val="AckPara"/>
-        <w:rPr>
-          <w14:ligatures w14:val="standard"/>
-        </w:rPr>
-      </w:pPr>
-      <w:r>
-        <w:rPr>
-          <w:lang w:eastAsia="it-IT"/>
-          <w14:ligatures w14:val="standard"/>
-        </w:rPr>
-        <w:t xml:space="preserve">Insert paragraph text </w:t>
-      </w:r>
-      <w:r>
-        <w:rPr>
-          <w14:ligatures w14:val="standard"/>
-        </w:rPr>
-        <w:t xml:space="preserve">here. </w:t>
-      </w:r>
-      <w:r>
-        <w:rPr>
-          <w:lang w:eastAsia="it-IT"/>
-          <w14:ligatures w14:val="standard"/>
-        </w:rPr>
-        <w:t xml:space="preserve">Insert paragraph text </w:t>
-      </w:r>
-      <w:r>
-        <w:rPr>
-          <w14:ligatures w14:val="standard"/>
-        </w:rPr>
-        <w:t xml:space="preserve">here. </w:t>
-      </w:r>
-      <w:r>
-        <w:rPr>
-          <w:lang w:eastAsia="it-IT"/>
-          <w14:ligatures w14:val="standard"/>
-        </w:rPr>
-        <w:t xml:space="preserve">Insert paragraph text </w:t>
-      </w:r>
-      <w:r>
-        <w:rPr>
-          <w14:ligatures w14:val="standard"/>
-        </w:rPr>
-        <w:t xml:space="preserve">here. </w:t>
-      </w:r>
-      <w:r>
-        <w:rPr>
-          <w:lang w:eastAsia="it-IT"/>
-          <w14:ligatures w14:val="standard"/>
-        </w:rPr>
-        <w:t xml:space="preserve">Insert paragraph text </w:t>
-      </w:r>
-      <w:r>
-        <w:rPr>
-          <w14:ligatures w14:val="standard"/>
-        </w:rPr>
-        <w:t xml:space="preserve">here. </w:t>
-      </w:r>
-      <w:r>
-        <w:rPr>
-          <w:lang w:eastAsia="it-IT"/>
-          <w14:ligatures w14:val="standard"/>
-        </w:rPr>
-        <w:t xml:space="preserve">Insert paragraph text </w:t>
-      </w:r>
-      <w:r>
-        <w:rPr>
-          <w14:ligatures w14:val="standard"/>
-        </w:rPr>
-        <w:t xml:space="preserve">here. </w:t>
-      </w:r>
-      <w:r>
-        <w:rPr>
-          <w:lang w:eastAsia="it-IT"/>
-          <w14:ligatures w14:val="standard"/>
-        </w:rPr>
-        <w:t xml:space="preserve">Insert paragraph text </w:t>
-      </w:r>
-      <w:r>
-        <w:rPr>
-          <w14:ligatures w14:val="standard"/>
-        </w:rPr>
-        <w:t xml:space="preserve">here. </w:t>
-      </w:r>
-      <w:r>
-        <w:rPr>
-          <w:lang w:eastAsia="it-IT"/>
-          <w14:ligatures w14:val="standard"/>
-        </w:rPr>
-        <w:t xml:space="preserve">Insert paragraph text </w:t>
-      </w:r>
-      <w:r>
-        <w:rPr>
-          <w14:ligatures w14:val="standard"/>
-        </w:rPr>
-        <w:t xml:space="preserve">here. </w:t>
-      </w:r>
-      <w:r>
-        <w:rPr>
-          <w:lang w:eastAsia="it-IT"/>
-          <w14:ligatures w14:val="standard"/>
-        </w:rPr>
-        <w:t xml:space="preserve">Insert paragraph text </w:t>
-      </w:r>
-      <w:r>
-        <w:rPr>
-          <w14:ligatures w14:val="standard"/>
-        </w:rPr>
-        <w:t xml:space="preserve">here. </w:t>
-      </w:r>
-      <w:r>
-        <w:rPr>
-          <w:lang w:eastAsia="it-IT"/>
-          <w14:ligatures w14:val="standard"/>
-        </w:rPr>
-        <w:t xml:space="preserve">Insert paragraph text </w:t>
-      </w:r>
-      <w:r>
-        <w:rPr>
-          <w14:ligatures w14:val="standard"/>
-        </w:rPr>
-        <w:t xml:space="preserve">here. </w:t>
-      </w:r>
-      <w:r>
-        <w:rPr>
-          <w:lang w:eastAsia="it-IT"/>
-          <w14:ligatures w14:val="standard"/>
-        </w:rPr>
-        <w:t xml:space="preserve">Insert paragraph text </w:t>
-      </w:r>
-      <w:r>
-        <w:rPr>
-          <w14:ligatures w14:val="standard"/>
-        </w:rPr>
-        <w:t xml:space="preserve">here. </w:t>
-      </w:r>
-      <w:r>
-        <w:rPr>
-          <w:lang w:eastAsia="it-IT"/>
-          <w14:ligatures w14:val="standard"/>
-        </w:rPr>
-        <w:t xml:space="preserve">Insert paragraph text </w:t>
-      </w:r>
-      <w:r>
-        <w:rPr>
-          <w14:ligatures w14:val="standard"/>
-        </w:rPr>
-        <w:t>here.</w:t>
+        <w:pStyle w:val="AbsHead"/>
+        <w:jc w:val="center"/>
+      </w:pPr>
+      <w:r>
+        <w:t>Figure 1</w:t>
       </w:r>
     </w:p>
     <w:p>
       <w:pPr>
-        <w:pStyle w:val="ReferenceHead"/>
-        <w:rPr>
-          <w14:ligatures w14:val="standard"/>
-        </w:rPr>
-      </w:pPr>
-      <w:r>
-        <w:rPr>
-          <w14:ligatures w14:val="standard"/>
-        </w:rPr>
-        <w:t>REFERENCES</w:t>
+        <w:pStyle w:val="AbsHead"/>
+      </w:pPr>
+      <w:r>
+        <w:t xml:space="preserve">As it can be seen in figure 1, there’s no clear separating line. Females and males lie randomly </w:t>
+      </w:r>
+      <w:r>
+        <w:t>among the graph.</w:t>
       </w:r>
     </w:p>
     <w:p>
       <w:pPr>
+        <w:pStyle w:val="AbsHead"/>
+      </w:pPr>
+      <w:r>
+        <w:t>And we plotted the dataset using tweets length and user description length, graph shown below as figure 2.</w:t>
+      </w:r>
+    </w:p>
+    <w:p>
+      <w:pPr>
+        <w:pStyle w:val="AbsHead"/>
+        <w:jc w:val="center"/>
+      </w:pPr>
+      <w:r>
+        <w:rPr>
+          <w:noProof/>
+          <w:lang w:eastAsia="zh-CN"/>
+        </w:rPr>
+        <w:drawing>
+          <wp:inline distT="0" distB="0" distL="0" distR="0" wp14:anchorId="31564D90" wp14:editId="59D2205F">
+            <wp:extent cx="2411666" cy="1785134"/>
+            <wp:effectExtent l="0" t="0" r="1905" b="0"/>
+            <wp:docPr id="1" name="Picture 1"/>
+            <wp:cNvGraphicFramePr>
+              <a:graphicFrameLocks xmlns:a="http://schemas.openxmlformats.org/drawingml/2006/main" noChangeAspect="1"/>
+            </wp:cNvGraphicFramePr>
+            <a:graphic xmlns:a="http://schemas.openxmlformats.org/drawingml/2006/main">
+              <a:graphicData uri="http://schemas.openxmlformats.org/drawingml/2006/picture">
+                <pic:pic xmlns:pic="http://schemas.openxmlformats.org/drawingml/2006/picture">
+                  <pic:nvPicPr>
+                    <pic:cNvPr id="1" name="TweetLength(limited)_BioLength.png"/>
+                    <pic:cNvPicPr/>
+                  </pic:nvPicPr>
+                  <pic:blipFill>
+                    <a:blip r:embed="rId17">
+                      <a:extLst>
+                        <a:ext uri="{28A0092B-C50C-407E-A947-70E740481C1C}">
+                          <a14:useLocalDpi xmlns:a14="http://schemas.microsoft.com/office/drawing/2010/main" val="0"/>
+                        </a:ext>
+                      </a:extLst>
+                    </a:blip>
+                    <a:stretch>
+                      <a:fillRect/>
+                    </a:stretch>
+                  </pic:blipFill>
+                  <pic:spPr>
+                    <a:xfrm>
+                      <a:off x="0" y="0"/>
+                      <a:ext cx="2421937" cy="1792737"/>
+                    </a:xfrm>
+                    <a:prstGeom prst="rect">
+                      <a:avLst/>
+                    </a:prstGeom>
+                  </pic:spPr>
+                </pic:pic>
+              </a:graphicData>
+            </a:graphic>
+          </wp:inline>
+        </w:drawing>
+      </w:r>
+    </w:p>
+    <w:p>
+      <w:pPr>
+        <w:pStyle w:val="AbsHead"/>
+        <w:jc w:val="center"/>
+      </w:pPr>
+      <w:r>
+        <w:t>Figure 2</w:t>
+      </w:r>
+    </w:p>
+    <w:p>
+      <w:pPr>
+        <w:pStyle w:val="AbsHead"/>
+      </w:pPr>
+      <w:r>
+        <w:lastRenderedPageBreak/>
+        <w:t>As can be seen in figure 2, there is no possible way to do a good classification on genders by these two features.</w:t>
+      </w:r>
+    </w:p>
+    <w:p>
+      <w:pPr>
+        <w:pStyle w:val="AbsHead"/>
+      </w:pPr>
+      <w:r>
+        <w:t xml:space="preserve">Furthermore, we plotted dataset using tweets count and side </w:t>
+      </w:r>
+      <w:r>
+        <w:t xml:space="preserve">bar </w:t>
+      </w:r>
+      <w:r>
+        <w:t>colour and as shown below in figure 3.</w:t>
+      </w:r>
+    </w:p>
+    <w:p>
+      <w:pPr>
+        <w:pStyle w:val="AbsHead"/>
+      </w:pPr>
+      <w:r>
+        <w:rPr>
+          <w:noProof/>
+          <w:lang w:eastAsia="zh-CN"/>
+        </w:rPr>
+        <w:drawing>
+          <wp:inline distT="0" distB="0" distL="0" distR="0" wp14:anchorId="55CFEE3E" wp14:editId="3F75B99C">
+            <wp:extent cx="3044825" cy="2178685"/>
+            <wp:effectExtent l="0" t="0" r="3175" b="5715"/>
+            <wp:docPr id="2" name="Picture 2" descr="Graphs/SideBar_color.png"/>
+            <wp:cNvGraphicFramePr>
+              <a:graphicFrameLocks xmlns:a="http://schemas.openxmlformats.org/drawingml/2006/main" noChangeAspect="1"/>
+            </wp:cNvGraphicFramePr>
+            <a:graphic xmlns:a="http://schemas.openxmlformats.org/drawingml/2006/main">
+              <a:graphicData uri="http://schemas.openxmlformats.org/drawingml/2006/picture">
+                <pic:pic xmlns:pic="http://schemas.openxmlformats.org/drawingml/2006/picture">
+                  <pic:nvPicPr>
+                    <pic:cNvPr id="0" name="Picture 1" descr="Graphs/SideBar_color.png"/>
+                    <pic:cNvPicPr>
+                      <a:picLocks noChangeAspect="1" noChangeArrowheads="1"/>
+                    </pic:cNvPicPr>
+                  </pic:nvPicPr>
+                  <pic:blipFill>
+                    <a:blip r:embed="rId18">
+                      <a:extLst>
+                        <a:ext uri="{28A0092B-C50C-407E-A947-70E740481C1C}">
+                          <a14:useLocalDpi xmlns:a14="http://schemas.microsoft.com/office/drawing/2010/main" val="0"/>
+                        </a:ext>
+                      </a:extLst>
+                    </a:blip>
+                    <a:srcRect/>
+                    <a:stretch>
+                      <a:fillRect/>
+                    </a:stretch>
+                  </pic:blipFill>
+                  <pic:spPr bwMode="auto">
+                    <a:xfrm>
+                      <a:off x="0" y="0"/>
+                      <a:ext cx="3044825" cy="2178685"/>
+                    </a:xfrm>
+                    <a:prstGeom prst="rect">
+                      <a:avLst/>
+                    </a:prstGeom>
+                    <a:noFill/>
+                    <a:ln>
+                      <a:noFill/>
+                    </a:ln>
+                  </pic:spPr>
+                </pic:pic>
+              </a:graphicData>
+            </a:graphic>
+          </wp:inline>
+        </w:drawing>
+      </w:r>
+    </w:p>
+    <w:p>
+      <w:pPr>
+        <w:pStyle w:val="AbsHead"/>
+        <w:jc w:val="center"/>
+      </w:pPr>
+      <w:r>
+        <w:t>Figure 3</w:t>
+      </w:r>
+    </w:p>
+    <w:p>
+      <w:pPr>
+        <w:pStyle w:val="AbsHead"/>
+        <w:rPr>
+          <w:lang w:val="en-US" w:eastAsia="zh-CN"/>
+        </w:rPr>
+      </w:pPr>
+      <w:r>
+        <w:t xml:space="preserve">We found out that there is a quite difference in colour that </w:t>
+      </w:r>
+      <w:r>
+        <w:t>customize</w:t>
+      </w:r>
+      <w:r>
+        <w:t xml:space="preserve"> by users, we decided to look into that and do more processing on the colour data.</w:t>
+      </w:r>
+    </w:p>
+    <w:p>
+      <w:pPr>
+        <w:pStyle w:val="AbsHead"/>
+        <w:rPr>
+          <w:b/>
+          <w:lang w:val="en-US"/>
+        </w:rPr>
+      </w:pPr>
+    </w:p>
+    <w:p>
+      <w:pPr>
+        <w:pStyle w:val="AbsHead"/>
+        <w:rPr>
+          <w:lang w:val="en-US"/>
+        </w:rPr>
+      </w:pPr>
+      <w:r>
+        <w:rPr>
+          <w:lang w:val="en-US"/>
+        </w:rPr>
+        <w:t xml:space="preserve">From there, we decided to seek possibility in content. Based on different writing habits between two genders, by processing the text, there may appeals a better </w:t>
+      </w:r>
+      <w:r>
+        <w:rPr>
+          <w:lang w:val="en-US"/>
+        </w:rPr>
+        <w:t>classification</w:t>
+      </w:r>
+      <w:r>
+        <w:rPr>
+          <w:lang w:val="en-US"/>
+        </w:rPr>
+        <w:t xml:space="preserve"> solution</w:t>
+      </w:r>
+      <w:bookmarkStart w:id="0" w:name="_GoBack"/>
+      <w:bookmarkEnd w:id="0"/>
+      <w:r>
+        <w:rPr>
+          <w:lang w:val="en-US"/>
+        </w:rPr>
+        <w:t>.</w:t>
+      </w:r>
+    </w:p>
+    <w:p>
+      <w:pPr>
+        <w:pStyle w:val="AbsHead"/>
+        <w:rPr>
+          <w:b/>
+        </w:rPr>
+      </w:pPr>
+      <w:r>
+        <w:rPr>
+          <w:b/>
+        </w:rPr>
+        <w:t xml:space="preserve">5 </w:t>
+      </w:r>
+      <w:r>
+        <w:rPr>
+          <w:b/>
+        </w:rPr>
+        <w:t>LIMITATIONS</w:t>
+      </w:r>
+      <w:r>
+        <w:rPr>
+          <w:b/>
+        </w:rPr>
+        <w:t xml:space="preserve"> &amp; </w:t>
+      </w:r>
+      <w:r>
+        <w:rPr>
+          <w:b/>
+        </w:rPr>
+        <w:t>OUTLOOK</w:t>
+      </w:r>
+      <w:r>
+        <w:rPr>
+          <w:b/>
+        </w:rPr>
+        <w:t xml:space="preserve"> </w:t>
+      </w:r>
+      <w:r>
+        <w:rPr>
+          <w:b/>
+        </w:rPr>
+        <w:t>(5)</w:t>
+      </w:r>
+    </w:p>
+    <w:p>
+      <w:pPr>
+        <w:pStyle w:val="AbsHead"/>
+        <w:rPr>
+          <w:b/>
+        </w:rPr>
+      </w:pPr>
+    </w:p>
+    <w:p>
+      <w:pPr>
+        <w:pStyle w:val="AckHead"/>
+        <w:rPr>
+          <w14:ligatures w14:val="standard"/>
+        </w:rPr>
+      </w:pPr>
+      <w:r>
+        <w:rPr>
+          <w14:ligatures w14:val="standard"/>
+        </w:rPr>
+        <w:t>ACKNOWLEDGMENTS</w:t>
+      </w:r>
+    </w:p>
+    <w:p>
+      <w:pPr>
+        <w:pStyle w:val="ReferenceHead"/>
+        <w:rPr>
+          <w14:ligatures w14:val="standard"/>
+        </w:rPr>
+      </w:pPr>
+      <w:r>
+        <w:rPr>
+          <w14:ligatures w14:val="standard"/>
+        </w:rPr>
+        <w:t>REFERENCES</w:t>
+      </w:r>
+    </w:p>
+    <w:p>
+      <w:pPr>
         <w:pStyle w:val="Bibentry"/>
       </w:pPr>
       <w:r>
@@ -1826,29 +1944,12 @@
       <w:r>
         <w:tab/>
       </w:r>
-      <w:proofErr w:type="spellStart"/>
-      <w:r>
-        <w:t>Yo</w:t>
-      </w:r>
-      <w:proofErr w:type="spellEnd"/>
-      <w:r>
-        <w:t xml:space="preserve"> </w:t>
-      </w:r>
-      <w:proofErr w:type="spellStart"/>
-      <w:proofErr w:type="gramStart"/>
-      <w:r>
-        <w:t>Take,Sasahara</w:t>
-      </w:r>
-      <w:proofErr w:type="spellEnd"/>
-      <w:proofErr w:type="gramEnd"/>
-      <w:r>
-        <w:t xml:space="preserve"> </w:t>
-      </w:r>
-      <w:proofErr w:type="spellStart"/>
-      <w:r>
-        <w:t>Kazutoshi</w:t>
-      </w:r>
-      <w:proofErr w:type="spellEnd"/>
+      <w:r>
+        <w:t>Yo Take,Sasahara</w:t>
+      </w:r>
+      <w:r>
+        <w:t xml:space="preserve"> Kazutoshi</w:t>
+      </w:r>
       <w:r>
         <w:t xml:space="preserve">. </w:t>
       </w:r>
@@ -1880,15 +1981,7 @@
         <w:t xml:space="preserve"> </w:t>
       </w:r>
       <w:r>
-        <w:t xml:space="preserve"> M. Kosinski, D. Stillwell, and T. Graepel, “Private traits and attributes are predictable from digital records of human </w:t>
-      </w:r>
-      <w:proofErr w:type="spellStart"/>
-      <w:r>
-        <w:t>behavior</w:t>
-      </w:r>
-      <w:proofErr w:type="spellEnd"/>
-      <w:r>
-        <w:t xml:space="preserve">,” Proceedings of the National Academy of Sciences, vol. 110, no. 15, pp. 5802–5805, 2013. </w:t>
+        <w:t xml:space="preserve"> M. Kosinski, D. Stillwell, and T. Graepel, “Private traits and attributes are predictable from digital records of human behavior,” Proceedings of the National Academy of Sciences, vol. 110, no. 15, pp. 5802–5805, 2013. </w:t>
       </w:r>
       <w:r>
         <w:rPr>
@@ -1908,7 +2001,6 @@
       <w:r>
         <w:t>[3]</w:t>
       </w:r>
-      <w:proofErr w:type="gramStart"/>
       <w:r>
         <w:t xml:space="preserve"> </w:t>
       </w:r>
@@ -1916,27 +2008,10 @@
         <w:t xml:space="preserve">  </w:t>
       </w:r>
       <w:r>
-        <w:t>“</w:t>
-      </w:r>
-      <w:proofErr w:type="gramEnd"/>
-      <w:r>
-        <w:t>IBM Watson Personality Insights,” https://www.ibm. com/</w:t>
-      </w:r>
-      <w:proofErr w:type="spellStart"/>
-      <w:r>
-        <w:t>watson</w:t>
-      </w:r>
-      <w:proofErr w:type="spellEnd"/>
-      <w:r>
-        <w:t xml:space="preserve">/services/p </w:t>
-      </w:r>
-      <w:proofErr w:type="spellStart"/>
-      <w:r>
-        <w:t>ersonality</w:t>
-      </w:r>
-      <w:proofErr w:type="spellEnd"/>
-      <w:r>
-        <w:t>- insights/.</w:t>
+        <w:t xml:space="preserve">“IBM Watson Personality Insights,” https://www.ibm. com/watson/services/p </w:t>
+      </w:r>
+      <w:r>
+        <w:t>ersonality- insights/.</w:t>
       </w:r>
       <w:r>
         <w:rPr>
@@ -1950,42 +2025,10 @@
         <w:pStyle w:val="Bibentry"/>
       </w:pPr>
       <w:r>
-        <w:t>[4</w:t>
-      </w:r>
-      <w:proofErr w:type="gramStart"/>
-      <w:r>
-        <w:t>]</w:t>
-      </w:r>
-      <w:r>
-        <w:t xml:space="preserve">  Jain</w:t>
-      </w:r>
-      <w:proofErr w:type="gramEnd"/>
-      <w:r>
-        <w:t xml:space="preserve"> </w:t>
-      </w:r>
-      <w:proofErr w:type="spellStart"/>
-      <w:r>
-        <w:t>Amita</w:t>
-      </w:r>
-      <w:proofErr w:type="spellEnd"/>
-      <w:r>
-        <w:t xml:space="preserve">, Singh </w:t>
-      </w:r>
-      <w:proofErr w:type="spellStart"/>
-      <w:r>
-        <w:t>Amishapriya</w:t>
-      </w:r>
-      <w:proofErr w:type="spellEnd"/>
-      <w:r>
-        <w:t xml:space="preserve">, Tayal Devendra Kumar, </w:t>
-      </w:r>
-      <w:proofErr w:type="spellStart"/>
-      <w:r>
-        <w:t>Vij</w:t>
-      </w:r>
-      <w:proofErr w:type="spellEnd"/>
-      <w:r>
-        <w:t xml:space="preserve"> Sonakshi, “</w:t>
+        <w:t>[4]</w:t>
+      </w:r>
+      <w:r>
+        <w:t xml:space="preserve">  Jain Amita, Singh Amishapriya, Tayal Devendra Kumar, Vij Sonakshi, “</w:t>
       </w:r>
       <w:bookmarkStart w:id="1" w:name="citation"/>
       <w:r>
@@ -2315,7 +2358,7 @@
 </file>
 
 <file path=word/endnotes.xml><?xml version="1.0" encoding="utf-8"?>
-<w:endnotes xmlns:wpc="http://schemas.microsoft.com/office/word/2010/wordprocessingCanvas" xmlns:cx="http://schemas.microsoft.com/office/drawing/2014/chartex" xmlns:cx1="http://schemas.microsoft.com/office/drawing/2015/9/8/chartex" xmlns:cx2="http://schemas.microsoft.com/office/drawing/2015/10/21/chartex" xmlns:cx3="http://schemas.microsoft.com/office/drawing/2016/5/9/chartex" xmlns:cx4="http://schemas.microsoft.com/office/drawing/2016/5/10/chartex" xmlns:cx5="http://schemas.microsoft.com/office/drawing/2016/5/11/chartex" xmlns:cx6="http://schemas.microsoft.com/office/drawing/2016/5/12/chartex" xmlns:cx7="http://schemas.microsoft.com/office/drawing/2016/5/13/chartex" xmlns:cx8="http://schemas.microsoft.com/office/drawing/2016/5/14/chartex" xmlns:mc="http://schemas.openxmlformats.org/markup-compatibility/2006" xmlns:aink="http://schemas.microsoft.com/office/drawing/2016/ink" xmlns:am3d="http://schemas.microsoft.com/office/drawing/2017/model3d" xmlns:o="urn:schemas-microsoft-com:office:office" xmlns:r="http://schemas.openxmlformats.org/officeDocument/2006/relationships" xmlns:m="http://schemas.openxmlformats.org/officeDocument/2006/math" xmlns:v="urn:schemas-microsoft-com:vml" xmlns:wp14="http://schemas.microsoft.com/office/word/2010/wordprocessingDrawing" xmlns:wp="http://schemas.openxmlformats.org/drawingml/2006/wordprocessingDrawing" xmlns:w10="urn:schemas-microsoft-com:office:word" xmlns:w="http://schemas.openxmlformats.org/wordprocessingml/2006/main" xmlns:w14="http://schemas.microsoft.com/office/word/2010/wordml" xmlns:w15="http://schemas.microsoft.com/office/word/2012/wordml" xmlns:w16cid="http://schemas.microsoft.com/office/word/2016/wordml/cid" xmlns:w16se="http://schemas.microsoft.com/office/word/2015/wordml/symex" xmlns:wpg="http://schemas.microsoft.com/office/word/2010/wordprocessingGroup" xmlns:wpi="http://schemas.microsoft.com/office/word/2010/wordprocessingInk" xmlns:wne="http://schemas.microsoft.com/office/word/2006/wordml" xmlns:wps="http://schemas.microsoft.com/office/word/2010/wordprocessingShape" mc:Ignorable="w14 w15 w16se w16cid wp14">
+<w:endnotes xmlns:wpc="http://schemas.microsoft.com/office/word/2010/wordprocessingCanvas" xmlns:mo="http://schemas.microsoft.com/office/mac/office/2008/main" xmlns:mc="http://schemas.openxmlformats.org/markup-compatibility/2006" xmlns:mv="urn:schemas-microsoft-com:mac:vml" xmlns:o="urn:schemas-microsoft-com:office:office" xmlns:r="http://schemas.openxmlformats.org/officeDocument/2006/relationships" xmlns:m="http://schemas.openxmlformats.org/officeDocument/2006/math" xmlns:v="urn:schemas-microsoft-com:vml" xmlns:wp14="http://schemas.microsoft.com/office/word/2010/wordprocessingDrawing" xmlns:wp="http://schemas.openxmlformats.org/drawingml/2006/wordprocessingDrawing" xmlns:w10="urn:schemas-microsoft-com:office:word" xmlns:w="http://schemas.openxmlformats.org/wordprocessingml/2006/main" xmlns:w14="http://schemas.microsoft.com/office/word/2010/wordml" xmlns:w15="http://schemas.microsoft.com/office/word/2012/wordml" xmlns:wpg="http://schemas.microsoft.com/office/word/2010/wordprocessingGroup" xmlns:wpi="http://schemas.microsoft.com/office/word/2010/wordprocessingInk" xmlns:wne="http://schemas.microsoft.com/office/word/2006/wordml" xmlns:wps="http://schemas.microsoft.com/office/word/2010/wordprocessingShape" mc:Ignorable="w14 w15 wp14">
   <w:endnote w:type="separator" w:id="-1">
     <w:p>
       <w:r>
@@ -2337,7 +2380,7 @@
 </file>
 
 <file path=word/footer1.xml><?xml version="1.0" encoding="utf-8"?>
-<w:ftr xmlns:wpc="http://schemas.microsoft.com/office/word/2010/wordprocessingCanvas" xmlns:cx="http://schemas.microsoft.com/office/drawing/2014/chartex" xmlns:cx1="http://schemas.microsoft.com/office/drawing/2015/9/8/chartex" xmlns:cx2="http://schemas.microsoft.com/office/drawing/2015/10/21/chartex" xmlns:cx3="http://schemas.microsoft.com/office/drawing/2016/5/9/chartex" xmlns:cx4="http://schemas.microsoft.com/office/drawing/2016/5/10/chartex" xmlns:cx5="http://schemas.microsoft.com/office/drawing/2016/5/11/chartex" xmlns:cx6="http://schemas.microsoft.com/office/drawing/2016/5/12/chartex" xmlns:cx7="http://schemas.microsoft.com/office/drawing/2016/5/13/chartex" xmlns:cx8="http://schemas.microsoft.com/office/drawing/2016/5/14/chartex" xmlns:mc="http://schemas.openxmlformats.org/markup-compatibility/2006" xmlns:aink="http://schemas.microsoft.com/office/drawing/2016/ink" xmlns:am3d="http://schemas.microsoft.com/office/drawing/2017/model3d" xmlns:o="urn:schemas-microsoft-com:office:office" xmlns:r="http://schemas.openxmlformats.org/officeDocument/2006/relationships" xmlns:m="http://schemas.openxmlformats.org/officeDocument/2006/math" xmlns:v="urn:schemas-microsoft-com:vml" xmlns:wp14="http://schemas.microsoft.com/office/word/2010/wordprocessingDrawing" xmlns:wp="http://schemas.openxmlformats.org/drawingml/2006/wordprocessingDrawing" xmlns:w10="urn:schemas-microsoft-com:office:word" xmlns:w="http://schemas.openxmlformats.org/wordprocessingml/2006/main" xmlns:w14="http://schemas.microsoft.com/office/word/2010/wordml" xmlns:w15="http://schemas.microsoft.com/office/word/2012/wordml" xmlns:w16cid="http://schemas.microsoft.com/office/word/2016/wordml/cid" xmlns:w16se="http://schemas.microsoft.com/office/word/2015/wordml/symex" xmlns:wpg="http://schemas.microsoft.com/office/word/2010/wordprocessingGroup" xmlns:wpi="http://schemas.microsoft.com/office/word/2010/wordprocessingInk" xmlns:wne="http://schemas.microsoft.com/office/word/2006/wordml" xmlns:wps="http://schemas.microsoft.com/office/word/2010/wordprocessingShape" mc:Ignorable="w14 w15 w16se w16cid wp14">
+<w:ftr xmlns:wpc="http://schemas.microsoft.com/office/word/2010/wordprocessingCanvas" xmlns:mo="http://schemas.microsoft.com/office/mac/office/2008/main" xmlns:mc="http://schemas.openxmlformats.org/markup-compatibility/2006" xmlns:mv="urn:schemas-microsoft-com:mac:vml" xmlns:o="urn:schemas-microsoft-com:office:office" xmlns:r="http://schemas.openxmlformats.org/officeDocument/2006/relationships" xmlns:m="http://schemas.openxmlformats.org/officeDocument/2006/math" xmlns:v="urn:schemas-microsoft-com:vml" xmlns:wp14="http://schemas.microsoft.com/office/word/2010/wordprocessingDrawing" xmlns:wp="http://schemas.openxmlformats.org/drawingml/2006/wordprocessingDrawing" xmlns:w10="urn:schemas-microsoft-com:office:word" xmlns:w="http://schemas.openxmlformats.org/wordprocessingml/2006/main" xmlns:w14="http://schemas.microsoft.com/office/word/2010/wordml" xmlns:w15="http://schemas.microsoft.com/office/word/2012/wordml" xmlns:wpg="http://schemas.microsoft.com/office/word/2010/wordprocessingGroup" xmlns:wpi="http://schemas.microsoft.com/office/word/2010/wordprocessingInk" xmlns:wne="http://schemas.microsoft.com/office/word/2006/wordml" xmlns:wps="http://schemas.microsoft.com/office/word/2010/wordprocessingShape" mc:Ignorable="w14 w15 wp14">
   <w:p>
     <w:pPr>
       <w:pStyle w:val="Footer"/>
@@ -2360,7 +2403,7 @@
 </file>
 
 <file path=word/footer2.xml><?xml version="1.0" encoding="utf-8"?>
-<w:ftr xmlns:wpc="http://schemas.microsoft.com/office/word/2010/wordprocessingCanvas" xmlns:cx="http://schemas.microsoft.com/office/drawing/2014/chartex" xmlns:cx1="http://schemas.microsoft.com/office/drawing/2015/9/8/chartex" xmlns:cx2="http://schemas.microsoft.com/office/drawing/2015/10/21/chartex" xmlns:cx3="http://schemas.microsoft.com/office/drawing/2016/5/9/chartex" xmlns:cx4="http://schemas.microsoft.com/office/drawing/2016/5/10/chartex" xmlns:cx5="http://schemas.microsoft.com/office/drawing/2016/5/11/chartex" xmlns:cx6="http://schemas.microsoft.com/office/drawing/2016/5/12/chartex" xmlns:cx7="http://schemas.microsoft.com/office/drawing/2016/5/13/chartex" xmlns:cx8="http://schemas.microsoft.com/office/drawing/2016/5/14/chartex" xmlns:mc="http://schemas.openxmlformats.org/markup-compatibility/2006" xmlns:aink="http://schemas.microsoft.com/office/drawing/2016/ink" xmlns:am3d="http://schemas.microsoft.com/office/drawing/2017/model3d" xmlns:o="urn:schemas-microsoft-com:office:office" xmlns:r="http://schemas.openxmlformats.org/officeDocument/2006/relationships" xmlns:m="http://schemas.openxmlformats.org/officeDocument/2006/math" xmlns:v="urn:schemas-microsoft-com:vml" xmlns:wp14="http://schemas.microsoft.com/office/word/2010/wordprocessingDrawing" xmlns:wp="http://schemas.openxmlformats.org/drawingml/2006/wordprocessingDrawing" xmlns:w10="urn:schemas-microsoft-com:office:word" xmlns:w="http://schemas.openxmlformats.org/wordprocessingml/2006/main" xmlns:w14="http://schemas.microsoft.com/office/word/2010/wordml" xmlns:w15="http://schemas.microsoft.com/office/word/2012/wordml" xmlns:w16cid="http://schemas.microsoft.com/office/word/2016/wordml/cid" xmlns:w16se="http://schemas.microsoft.com/office/word/2015/wordml/symex" xmlns:wpg="http://schemas.microsoft.com/office/word/2010/wordprocessingGroup" xmlns:wpi="http://schemas.microsoft.com/office/word/2010/wordprocessingInk" xmlns:wne="http://schemas.microsoft.com/office/word/2006/wordml" xmlns:wps="http://schemas.microsoft.com/office/word/2010/wordprocessingShape" mc:Ignorable="w14 w15 w16se w16cid wp14">
+<w:ftr xmlns:wpc="http://schemas.microsoft.com/office/word/2010/wordprocessingCanvas" xmlns:mo="http://schemas.microsoft.com/office/mac/office/2008/main" xmlns:mc="http://schemas.openxmlformats.org/markup-compatibility/2006" xmlns:mv="urn:schemas-microsoft-com:mac:vml" xmlns:o="urn:schemas-microsoft-com:office:office" xmlns:r="http://schemas.openxmlformats.org/officeDocument/2006/relationships" xmlns:m="http://schemas.openxmlformats.org/officeDocument/2006/math" xmlns:v="urn:schemas-microsoft-com:vml" xmlns:wp14="http://schemas.microsoft.com/office/word/2010/wordprocessingDrawing" xmlns:wp="http://schemas.openxmlformats.org/drawingml/2006/wordprocessingDrawing" xmlns:w10="urn:schemas-microsoft-com:office:word" xmlns:w="http://schemas.openxmlformats.org/wordprocessingml/2006/main" xmlns:w14="http://schemas.microsoft.com/office/word/2010/wordml" xmlns:w15="http://schemas.microsoft.com/office/word/2012/wordml" xmlns:wpg="http://schemas.microsoft.com/office/word/2010/wordprocessingGroup" xmlns:wpi="http://schemas.microsoft.com/office/word/2010/wordprocessingInk" xmlns:wne="http://schemas.microsoft.com/office/word/2006/wordml" xmlns:wps="http://schemas.microsoft.com/office/word/2010/wordprocessingShape" mc:Ignorable="w14 w15 wp14">
   <w:p>
     <w:pPr>
       <w:pStyle w:val="Footer"/>
@@ -2374,7 +2417,7 @@
 </file>
 
 <file path=word/footer3.xml><?xml version="1.0" encoding="utf-8"?>
-<w:ftr xmlns:wpc="http://schemas.microsoft.com/office/word/2010/wordprocessingCanvas" xmlns:cx="http://schemas.microsoft.com/office/drawing/2014/chartex" xmlns:cx1="http://schemas.microsoft.com/office/drawing/2015/9/8/chartex" xmlns:cx2="http://schemas.microsoft.com/office/drawing/2015/10/21/chartex" xmlns:cx3="http://schemas.microsoft.com/office/drawing/2016/5/9/chartex" xmlns:cx4="http://schemas.microsoft.com/office/drawing/2016/5/10/chartex" xmlns:cx5="http://schemas.microsoft.com/office/drawing/2016/5/11/chartex" xmlns:cx6="http://schemas.microsoft.com/office/drawing/2016/5/12/chartex" xmlns:cx7="http://schemas.microsoft.com/office/drawing/2016/5/13/chartex" xmlns:cx8="http://schemas.microsoft.com/office/drawing/2016/5/14/chartex" xmlns:mc="http://schemas.openxmlformats.org/markup-compatibility/2006" xmlns:aink="http://schemas.microsoft.com/office/drawing/2016/ink" xmlns:am3d="http://schemas.microsoft.com/office/drawing/2017/model3d" xmlns:o="urn:schemas-microsoft-com:office:office" xmlns:r="http://schemas.openxmlformats.org/officeDocument/2006/relationships" xmlns:m="http://schemas.openxmlformats.org/officeDocument/2006/math" xmlns:v="urn:schemas-microsoft-com:vml" xmlns:wp14="http://schemas.microsoft.com/office/word/2010/wordprocessingDrawing" xmlns:wp="http://schemas.openxmlformats.org/drawingml/2006/wordprocessingDrawing" xmlns:w10="urn:schemas-microsoft-com:office:word" xmlns:w="http://schemas.openxmlformats.org/wordprocessingml/2006/main" xmlns:w14="http://schemas.microsoft.com/office/word/2010/wordml" xmlns:w15="http://schemas.microsoft.com/office/word/2012/wordml" xmlns:w16cid="http://schemas.microsoft.com/office/word/2016/wordml/cid" xmlns:w16se="http://schemas.microsoft.com/office/word/2015/wordml/symex" xmlns:wpg="http://schemas.microsoft.com/office/word/2010/wordprocessingGroup" xmlns:wpi="http://schemas.microsoft.com/office/word/2010/wordprocessingInk" xmlns:wne="http://schemas.microsoft.com/office/word/2006/wordml" xmlns:wps="http://schemas.microsoft.com/office/word/2010/wordprocessingShape" mc:Ignorable="w14 w15 w16se w16cid wp14">
+<w:ftr xmlns:wpc="http://schemas.microsoft.com/office/word/2010/wordprocessingCanvas" xmlns:mo="http://schemas.microsoft.com/office/mac/office/2008/main" xmlns:mc="http://schemas.openxmlformats.org/markup-compatibility/2006" xmlns:mv="urn:schemas-microsoft-com:mac:vml" xmlns:o="urn:schemas-microsoft-com:office:office" xmlns:r="http://schemas.openxmlformats.org/officeDocument/2006/relationships" xmlns:m="http://schemas.openxmlformats.org/officeDocument/2006/math" xmlns:v="urn:schemas-microsoft-com:vml" xmlns:wp14="http://schemas.microsoft.com/office/word/2010/wordprocessingDrawing" xmlns:wp="http://schemas.openxmlformats.org/drawingml/2006/wordprocessingDrawing" xmlns:w10="urn:schemas-microsoft-com:office:word" xmlns:w="http://schemas.openxmlformats.org/wordprocessingml/2006/main" xmlns:w14="http://schemas.microsoft.com/office/word/2010/wordml" xmlns:w15="http://schemas.microsoft.com/office/word/2012/wordml" xmlns:wpg="http://schemas.microsoft.com/office/word/2010/wordprocessingGroup" xmlns:wpi="http://schemas.microsoft.com/office/word/2010/wordprocessingInk" xmlns:wne="http://schemas.microsoft.com/office/word/2006/wordml" xmlns:wps="http://schemas.microsoft.com/office/word/2010/wordprocessingShape" mc:Ignorable="w14 w15 wp14">
   <w:p>
     <w:pPr>
       <w:pStyle w:val="Footer"/>
@@ -2397,7 +2440,7 @@
 </file>
 
 <file path=word/footer4.xml><?xml version="1.0" encoding="utf-8"?>
-<w:ftr xmlns:wpc="http://schemas.microsoft.com/office/word/2010/wordprocessingCanvas" xmlns:cx="http://schemas.microsoft.com/office/drawing/2014/chartex" xmlns:cx1="http://schemas.microsoft.com/office/drawing/2015/9/8/chartex" xmlns:cx2="http://schemas.microsoft.com/office/drawing/2015/10/21/chartex" xmlns:cx3="http://schemas.microsoft.com/office/drawing/2016/5/9/chartex" xmlns:cx4="http://schemas.microsoft.com/office/drawing/2016/5/10/chartex" xmlns:cx5="http://schemas.microsoft.com/office/drawing/2016/5/11/chartex" xmlns:cx6="http://schemas.microsoft.com/office/drawing/2016/5/12/chartex" xmlns:cx7="http://schemas.microsoft.com/office/drawing/2016/5/13/chartex" xmlns:cx8="http://schemas.microsoft.com/office/drawing/2016/5/14/chartex" xmlns:mc="http://schemas.openxmlformats.org/markup-compatibility/2006" xmlns:aink="http://schemas.microsoft.com/office/drawing/2016/ink" xmlns:am3d="http://schemas.microsoft.com/office/drawing/2017/model3d" xmlns:o="urn:schemas-microsoft-com:office:office" xmlns:r="http://schemas.openxmlformats.org/officeDocument/2006/relationships" xmlns:m="http://schemas.openxmlformats.org/officeDocument/2006/math" xmlns:v="urn:schemas-microsoft-com:vml" xmlns:wp14="http://schemas.microsoft.com/office/word/2010/wordprocessingDrawing" xmlns:wp="http://schemas.openxmlformats.org/drawingml/2006/wordprocessingDrawing" xmlns:w10="urn:schemas-microsoft-com:office:word" xmlns:w="http://schemas.openxmlformats.org/wordprocessingml/2006/main" xmlns:w14="http://schemas.microsoft.com/office/word/2010/wordml" xmlns:w15="http://schemas.microsoft.com/office/word/2012/wordml" xmlns:w16cid="http://schemas.microsoft.com/office/word/2016/wordml/cid" xmlns:w16se="http://schemas.microsoft.com/office/word/2015/wordml/symex" xmlns:wpg="http://schemas.microsoft.com/office/word/2010/wordprocessingGroup" xmlns:wpi="http://schemas.microsoft.com/office/word/2010/wordprocessingInk" xmlns:wne="http://schemas.microsoft.com/office/word/2006/wordml" xmlns:wps="http://schemas.microsoft.com/office/word/2010/wordprocessingShape" mc:Ignorable="w14 w15 w16se w16cid wp14">
+<w:ftr xmlns:wpc="http://schemas.microsoft.com/office/word/2010/wordprocessingCanvas" xmlns:mo="http://schemas.microsoft.com/office/mac/office/2008/main" xmlns:mc="http://schemas.openxmlformats.org/markup-compatibility/2006" xmlns:mv="urn:schemas-microsoft-com:mac:vml" xmlns:o="urn:schemas-microsoft-com:office:office" xmlns:r="http://schemas.openxmlformats.org/officeDocument/2006/relationships" xmlns:m="http://schemas.openxmlformats.org/officeDocument/2006/math" xmlns:v="urn:schemas-microsoft-com:vml" xmlns:wp14="http://schemas.microsoft.com/office/word/2010/wordprocessingDrawing" xmlns:wp="http://schemas.openxmlformats.org/drawingml/2006/wordprocessingDrawing" xmlns:w10="urn:schemas-microsoft-com:office:word" xmlns:w="http://schemas.openxmlformats.org/wordprocessingml/2006/main" xmlns:w14="http://schemas.microsoft.com/office/word/2010/wordml" xmlns:w15="http://schemas.microsoft.com/office/word/2012/wordml" xmlns:wpg="http://schemas.microsoft.com/office/word/2010/wordprocessingGroup" xmlns:wpi="http://schemas.microsoft.com/office/word/2010/wordprocessingInk" xmlns:wne="http://schemas.microsoft.com/office/word/2006/wordml" xmlns:wps="http://schemas.microsoft.com/office/word/2010/wordprocessingShape" mc:Ignorable="w14 w15 wp14">
   <w:p>
     <w:pPr>
       <w:pStyle w:val="Footer"/>
@@ -2411,7 +2454,7 @@
 </file>
 
 <file path=word/footnotes.xml><?xml version="1.0" encoding="utf-8"?>
-<w:footnotes xmlns:wpc="http://schemas.microsoft.com/office/word/2010/wordprocessingCanvas" xmlns:cx="http://schemas.microsoft.com/office/drawing/2014/chartex" xmlns:cx1="http://schemas.microsoft.com/office/drawing/2015/9/8/chartex" xmlns:cx2="http://schemas.microsoft.com/office/drawing/2015/10/21/chartex" xmlns:cx3="http://schemas.microsoft.com/office/drawing/2016/5/9/chartex" xmlns:cx4="http://schemas.microsoft.com/office/drawing/2016/5/10/chartex" xmlns:cx5="http://schemas.microsoft.com/office/drawing/2016/5/11/chartex" xmlns:cx6="http://schemas.microsoft.com/office/drawing/2016/5/12/chartex" xmlns:cx7="http://schemas.microsoft.com/office/drawing/2016/5/13/chartex" xmlns:cx8="http://schemas.microsoft.com/office/drawing/2016/5/14/chartex" xmlns:mc="http://schemas.openxmlformats.org/markup-compatibility/2006" xmlns:aink="http://schemas.microsoft.com/office/drawing/2016/ink" xmlns:am3d="http://schemas.microsoft.com/office/drawing/2017/model3d" xmlns:o="urn:schemas-microsoft-com:office:office" xmlns:r="http://schemas.openxmlformats.org/officeDocument/2006/relationships" xmlns:m="http://schemas.openxmlformats.org/officeDocument/2006/math" xmlns:v="urn:schemas-microsoft-com:vml" xmlns:wp14="http://schemas.microsoft.com/office/word/2010/wordprocessingDrawing" xmlns:wp="http://schemas.openxmlformats.org/drawingml/2006/wordprocessingDrawing" xmlns:w10="urn:schemas-microsoft-com:office:word" xmlns:w="http://schemas.openxmlformats.org/wordprocessingml/2006/main" xmlns:w14="http://schemas.microsoft.com/office/word/2010/wordml" xmlns:w15="http://schemas.microsoft.com/office/word/2012/wordml" xmlns:w16cid="http://schemas.microsoft.com/office/word/2016/wordml/cid" xmlns:w16se="http://schemas.microsoft.com/office/word/2015/wordml/symex" xmlns:wpg="http://schemas.microsoft.com/office/word/2010/wordprocessingGroup" xmlns:wpi="http://schemas.microsoft.com/office/word/2010/wordprocessingInk" xmlns:wne="http://schemas.microsoft.com/office/word/2006/wordml" xmlns:wps="http://schemas.microsoft.com/office/word/2010/wordprocessingShape" mc:Ignorable="w14 w15 w16se w16cid wp14">
+<w:footnotes xmlns:wpc="http://schemas.microsoft.com/office/word/2010/wordprocessingCanvas" xmlns:mo="http://schemas.microsoft.com/office/mac/office/2008/main" xmlns:mc="http://schemas.openxmlformats.org/markup-compatibility/2006" xmlns:mv="urn:schemas-microsoft-com:mac:vml" xmlns:o="urn:schemas-microsoft-com:office:office" xmlns:r="http://schemas.openxmlformats.org/officeDocument/2006/relationships" xmlns:m="http://schemas.openxmlformats.org/officeDocument/2006/math" xmlns:v="urn:schemas-microsoft-com:vml" xmlns:wp14="http://schemas.microsoft.com/office/word/2010/wordprocessingDrawing" xmlns:wp="http://schemas.openxmlformats.org/drawingml/2006/wordprocessingDrawing" xmlns:w10="urn:schemas-microsoft-com:office:word" xmlns:w="http://schemas.openxmlformats.org/wordprocessingml/2006/main" xmlns:w14="http://schemas.microsoft.com/office/word/2010/wordml" xmlns:w15="http://schemas.microsoft.com/office/word/2012/wordml" xmlns:wpg="http://schemas.microsoft.com/office/word/2010/wordprocessingGroup" xmlns:wpi="http://schemas.microsoft.com/office/word/2010/wordprocessingInk" xmlns:wne="http://schemas.microsoft.com/office/word/2006/wordml" xmlns:wps="http://schemas.microsoft.com/office/word/2010/wordprocessingShape" mc:Ignorable="w14 w15 wp14">
   <w:footnote w:type="separator" w:id="-1">
     <w:p>
       <w:r>
@@ -2433,7 +2476,7 @@
 </file>
 
 <file path=word/header1.xml><?xml version="1.0" encoding="utf-8"?>
-<w:hdr xmlns:wpc="http://schemas.microsoft.com/office/word/2010/wordprocessingCanvas" xmlns:cx="http://schemas.microsoft.com/office/drawing/2014/chartex" xmlns:cx1="http://schemas.microsoft.com/office/drawing/2015/9/8/chartex" xmlns:cx2="http://schemas.microsoft.com/office/drawing/2015/10/21/chartex" xmlns:cx3="http://schemas.microsoft.com/office/drawing/2016/5/9/chartex" xmlns:cx4="http://schemas.microsoft.com/office/drawing/2016/5/10/chartex" xmlns:cx5="http://schemas.microsoft.com/office/drawing/2016/5/11/chartex" xmlns:cx6="http://schemas.microsoft.com/office/drawing/2016/5/12/chartex" xmlns:cx7="http://schemas.microsoft.com/office/drawing/2016/5/13/chartex" xmlns:cx8="http://schemas.microsoft.com/office/drawing/2016/5/14/chartex" xmlns:mc="http://schemas.openxmlformats.org/markup-compatibility/2006" xmlns:aink="http://schemas.microsoft.com/office/drawing/2016/ink" xmlns:am3d="http://schemas.microsoft.com/office/drawing/2017/model3d" xmlns:o="urn:schemas-microsoft-com:office:office" xmlns:r="http://schemas.openxmlformats.org/officeDocument/2006/relationships" xmlns:m="http://schemas.openxmlformats.org/officeDocument/2006/math" xmlns:v="urn:schemas-microsoft-com:vml" xmlns:wp14="http://schemas.microsoft.com/office/word/2010/wordprocessingDrawing" xmlns:wp="http://schemas.openxmlformats.org/drawingml/2006/wordprocessingDrawing" xmlns:w10="urn:schemas-microsoft-com:office:word" xmlns:w="http://schemas.openxmlformats.org/wordprocessingml/2006/main" xmlns:w14="http://schemas.microsoft.com/office/word/2010/wordml" xmlns:w15="http://schemas.microsoft.com/office/word/2012/wordml" xmlns:w16cid="http://schemas.microsoft.com/office/word/2016/wordml/cid" xmlns:w16se="http://schemas.microsoft.com/office/word/2015/wordml/symex" xmlns:wpg="http://schemas.microsoft.com/office/word/2010/wordprocessingGroup" xmlns:wpi="http://schemas.microsoft.com/office/word/2010/wordprocessingInk" xmlns:wne="http://schemas.microsoft.com/office/word/2006/wordml" xmlns:wps="http://schemas.microsoft.com/office/word/2010/wordprocessingShape" mc:Ignorable="w14 w15 w16se w16cid wp14">
+<w:hdr xmlns:wpc="http://schemas.microsoft.com/office/word/2010/wordprocessingCanvas" xmlns:mo="http://schemas.microsoft.com/office/mac/office/2008/main" xmlns:mc="http://schemas.openxmlformats.org/markup-compatibility/2006" xmlns:mv="urn:schemas-microsoft-com:mac:vml" xmlns:o="urn:schemas-microsoft-com:office:office" xmlns:r="http://schemas.openxmlformats.org/officeDocument/2006/relationships" xmlns:m="http://schemas.openxmlformats.org/officeDocument/2006/math" xmlns:v="urn:schemas-microsoft-com:vml" xmlns:wp14="http://schemas.microsoft.com/office/word/2010/wordprocessingDrawing" xmlns:wp="http://schemas.openxmlformats.org/drawingml/2006/wordprocessingDrawing" xmlns:w10="urn:schemas-microsoft-com:office:word" xmlns:w="http://schemas.openxmlformats.org/wordprocessingml/2006/main" xmlns:w14="http://schemas.microsoft.com/office/word/2010/wordml" xmlns:w15="http://schemas.microsoft.com/office/word/2012/wordml" xmlns:wpg="http://schemas.microsoft.com/office/word/2010/wordprocessingGroup" xmlns:wpi="http://schemas.microsoft.com/office/word/2010/wordprocessingInk" xmlns:wne="http://schemas.microsoft.com/office/word/2006/wordml" xmlns:wps="http://schemas.microsoft.com/office/word/2010/wordprocessingShape" mc:Ignorable="w14 w15 wp14">
   <w:tbl>
     <w:tblPr>
       <w:tblW w:w="5000" w:type="pct"/>
@@ -2493,7 +2536,7 @@
 </file>
 
 <file path=word/header2.xml><?xml version="1.0" encoding="utf-8"?>
-<w:hdr xmlns:wpc="http://schemas.microsoft.com/office/word/2010/wordprocessingCanvas" xmlns:cx="http://schemas.microsoft.com/office/drawing/2014/chartex" xmlns:cx1="http://schemas.microsoft.com/office/drawing/2015/9/8/chartex" xmlns:cx2="http://schemas.microsoft.com/office/drawing/2015/10/21/chartex" xmlns:cx3="http://schemas.microsoft.com/office/drawing/2016/5/9/chartex" xmlns:cx4="http://schemas.microsoft.com/office/drawing/2016/5/10/chartex" xmlns:cx5="http://schemas.microsoft.com/office/drawing/2016/5/11/chartex" xmlns:cx6="http://schemas.microsoft.com/office/drawing/2016/5/12/chartex" xmlns:cx7="http://schemas.microsoft.com/office/drawing/2016/5/13/chartex" xmlns:cx8="http://schemas.microsoft.com/office/drawing/2016/5/14/chartex" xmlns:mc="http://schemas.openxmlformats.org/markup-compatibility/2006" xmlns:aink="http://schemas.microsoft.com/office/drawing/2016/ink" xmlns:am3d="http://schemas.microsoft.com/office/drawing/2017/model3d" xmlns:o="urn:schemas-microsoft-com:office:office" xmlns:r="http://schemas.openxmlformats.org/officeDocument/2006/relationships" xmlns:m="http://schemas.openxmlformats.org/officeDocument/2006/math" xmlns:v="urn:schemas-microsoft-com:vml" xmlns:wp14="http://schemas.microsoft.com/office/word/2010/wordprocessingDrawing" xmlns:wp="http://schemas.openxmlformats.org/drawingml/2006/wordprocessingDrawing" xmlns:w10="urn:schemas-microsoft-com:office:word" xmlns:w="http://schemas.openxmlformats.org/wordprocessingml/2006/main" xmlns:w14="http://schemas.microsoft.com/office/word/2010/wordml" xmlns:w15="http://schemas.microsoft.com/office/word/2012/wordml" xmlns:w16cid="http://schemas.microsoft.com/office/word/2016/wordml/cid" xmlns:w16se="http://schemas.microsoft.com/office/word/2015/wordml/symex" xmlns:wpg="http://schemas.microsoft.com/office/word/2010/wordprocessingGroup" xmlns:wpi="http://schemas.microsoft.com/office/word/2010/wordprocessingInk" xmlns:wne="http://schemas.microsoft.com/office/word/2006/wordml" xmlns:wps="http://schemas.microsoft.com/office/word/2010/wordprocessingShape" mc:Ignorable="w14 w15 w16se w16cid wp14">
+<w:hdr xmlns:wpc="http://schemas.microsoft.com/office/word/2010/wordprocessingCanvas" xmlns:mo="http://schemas.microsoft.com/office/mac/office/2008/main" xmlns:mc="http://schemas.openxmlformats.org/markup-compatibility/2006" xmlns:mv="urn:schemas-microsoft-com:mac:vml" xmlns:o="urn:schemas-microsoft-com:office:office" xmlns:r="http://schemas.openxmlformats.org/officeDocument/2006/relationships" xmlns:m="http://schemas.openxmlformats.org/officeDocument/2006/math" xmlns:v="urn:schemas-microsoft-com:vml" xmlns:wp14="http://schemas.microsoft.com/office/word/2010/wordprocessingDrawing" xmlns:wp="http://schemas.openxmlformats.org/drawingml/2006/wordprocessingDrawing" xmlns:w10="urn:schemas-microsoft-com:office:word" xmlns:w="http://schemas.openxmlformats.org/wordprocessingml/2006/main" xmlns:w14="http://schemas.microsoft.com/office/word/2010/wordml" xmlns:w15="http://schemas.microsoft.com/office/word/2012/wordml" xmlns:wpg="http://schemas.microsoft.com/office/word/2010/wordprocessingGroup" xmlns:wpi="http://schemas.microsoft.com/office/word/2010/wordprocessingInk" xmlns:wne="http://schemas.microsoft.com/office/word/2006/wordml" xmlns:wps="http://schemas.microsoft.com/office/word/2010/wordprocessingShape" mc:Ignorable="w14 w15 wp14">
   <w:tbl>
     <w:tblPr>
       <w:tblW w:w="5000" w:type="pct"/>
@@ -2565,7 +2608,7 @@
 </file>
 
 <file path=word/header3.xml><?xml version="1.0" encoding="utf-8"?>
-<w:hdr xmlns:wpc="http://schemas.microsoft.com/office/word/2010/wordprocessingCanvas" xmlns:cx="http://schemas.microsoft.com/office/drawing/2014/chartex" xmlns:cx1="http://schemas.microsoft.com/office/drawing/2015/9/8/chartex" xmlns:cx2="http://schemas.microsoft.com/office/drawing/2015/10/21/chartex" xmlns:cx3="http://schemas.microsoft.com/office/drawing/2016/5/9/chartex" xmlns:cx4="http://schemas.microsoft.com/office/drawing/2016/5/10/chartex" xmlns:cx5="http://schemas.microsoft.com/office/drawing/2016/5/11/chartex" xmlns:cx6="http://schemas.microsoft.com/office/drawing/2016/5/12/chartex" xmlns:cx7="http://schemas.microsoft.com/office/drawing/2016/5/13/chartex" xmlns:cx8="http://schemas.microsoft.com/office/drawing/2016/5/14/chartex" xmlns:mc="http://schemas.openxmlformats.org/markup-compatibility/2006" xmlns:aink="http://schemas.microsoft.com/office/drawing/2016/ink" xmlns:am3d="http://schemas.microsoft.com/office/drawing/2017/model3d" xmlns:o="urn:schemas-microsoft-com:office:office" xmlns:r="http://schemas.openxmlformats.org/officeDocument/2006/relationships" xmlns:m="http://schemas.openxmlformats.org/officeDocument/2006/math" xmlns:v="urn:schemas-microsoft-com:vml" xmlns:wp14="http://schemas.microsoft.com/office/word/2010/wordprocessingDrawing" xmlns:wp="http://schemas.openxmlformats.org/drawingml/2006/wordprocessingDrawing" xmlns:w10="urn:schemas-microsoft-com:office:word" xmlns:w="http://schemas.openxmlformats.org/wordprocessingml/2006/main" xmlns:w14="http://schemas.microsoft.com/office/word/2010/wordml" xmlns:w15="http://schemas.microsoft.com/office/word/2012/wordml" xmlns:w16cid="http://schemas.microsoft.com/office/word/2016/wordml/cid" xmlns:w16se="http://schemas.microsoft.com/office/word/2015/wordml/symex" xmlns:wpg="http://schemas.microsoft.com/office/word/2010/wordprocessingGroup" xmlns:wpi="http://schemas.microsoft.com/office/word/2010/wordprocessingInk" xmlns:wne="http://schemas.microsoft.com/office/word/2006/wordml" xmlns:wps="http://schemas.microsoft.com/office/word/2010/wordprocessingShape" mc:Ignorable="w14 w15 w16se w16cid wp14">
+<w:hdr xmlns:wpc="http://schemas.microsoft.com/office/word/2010/wordprocessingCanvas" xmlns:mo="http://schemas.microsoft.com/office/mac/office/2008/main" xmlns:mc="http://schemas.openxmlformats.org/markup-compatibility/2006" xmlns:mv="urn:schemas-microsoft-com:mac:vml" xmlns:o="urn:schemas-microsoft-com:office:office" xmlns:r="http://schemas.openxmlformats.org/officeDocument/2006/relationships" xmlns:m="http://schemas.openxmlformats.org/officeDocument/2006/math" xmlns:v="urn:schemas-microsoft-com:vml" xmlns:wp14="http://schemas.microsoft.com/office/word/2010/wordprocessingDrawing" xmlns:wp="http://schemas.openxmlformats.org/drawingml/2006/wordprocessingDrawing" xmlns:w10="urn:schemas-microsoft-com:office:word" xmlns:w="http://schemas.openxmlformats.org/wordprocessingml/2006/main" xmlns:w14="http://schemas.microsoft.com/office/word/2010/wordml" xmlns:w15="http://schemas.microsoft.com/office/word/2012/wordml" xmlns:wpg="http://schemas.microsoft.com/office/word/2010/wordprocessingGroup" xmlns:wpi="http://schemas.microsoft.com/office/word/2010/wordprocessingInk" xmlns:wne="http://schemas.microsoft.com/office/word/2006/wordml" xmlns:wps="http://schemas.microsoft.com/office/word/2010/wordprocessingShape" mc:Ignorable="w14 w15 wp14">
   <w:tbl>
     <w:tblPr>
       <w:tblW w:w="5000" w:type="pct"/>
@@ -2625,7 +2668,7 @@
 </file>
 
 <file path=word/header4.xml><?xml version="1.0" encoding="utf-8"?>
-<w:hdr xmlns:wpc="http://schemas.microsoft.com/office/word/2010/wordprocessingCanvas" xmlns:cx="http://schemas.microsoft.com/office/drawing/2014/chartex" xmlns:cx1="http://schemas.microsoft.com/office/drawing/2015/9/8/chartex" xmlns:cx2="http://schemas.microsoft.com/office/drawing/2015/10/21/chartex" xmlns:cx3="http://schemas.microsoft.com/office/drawing/2016/5/9/chartex" xmlns:cx4="http://schemas.microsoft.com/office/drawing/2016/5/10/chartex" xmlns:cx5="http://schemas.microsoft.com/office/drawing/2016/5/11/chartex" xmlns:cx6="http://schemas.microsoft.com/office/drawing/2016/5/12/chartex" xmlns:cx7="http://schemas.microsoft.com/office/drawing/2016/5/13/chartex" xmlns:cx8="http://schemas.microsoft.com/office/drawing/2016/5/14/chartex" xmlns:mc="http://schemas.openxmlformats.org/markup-compatibility/2006" xmlns:aink="http://schemas.microsoft.com/office/drawing/2016/ink" xmlns:am3d="http://schemas.microsoft.com/office/drawing/2017/model3d" xmlns:o="urn:schemas-microsoft-com:office:office" xmlns:r="http://schemas.openxmlformats.org/officeDocument/2006/relationships" xmlns:m="http://schemas.openxmlformats.org/officeDocument/2006/math" xmlns:v="urn:schemas-microsoft-com:vml" xmlns:wp14="http://schemas.microsoft.com/office/word/2010/wordprocessingDrawing" xmlns:wp="http://schemas.openxmlformats.org/drawingml/2006/wordprocessingDrawing" xmlns:w10="urn:schemas-microsoft-com:office:word" xmlns:w="http://schemas.openxmlformats.org/wordprocessingml/2006/main" xmlns:w14="http://schemas.microsoft.com/office/word/2010/wordml" xmlns:w15="http://schemas.microsoft.com/office/word/2012/wordml" xmlns:w16cid="http://schemas.microsoft.com/office/word/2016/wordml/cid" xmlns:w16se="http://schemas.microsoft.com/office/word/2015/wordml/symex" xmlns:wpg="http://schemas.microsoft.com/office/word/2010/wordprocessingGroup" xmlns:wpi="http://schemas.microsoft.com/office/word/2010/wordprocessingInk" xmlns:wne="http://schemas.microsoft.com/office/word/2006/wordml" xmlns:wps="http://schemas.microsoft.com/office/word/2010/wordprocessingShape" mc:Ignorable="w14 w15 w16se w16cid wp14">
+<w:hdr xmlns:wpc="http://schemas.microsoft.com/office/word/2010/wordprocessingCanvas" xmlns:mo="http://schemas.microsoft.com/office/mac/office/2008/main" xmlns:mc="http://schemas.openxmlformats.org/markup-compatibility/2006" xmlns:mv="urn:schemas-microsoft-com:mac:vml" xmlns:o="urn:schemas-microsoft-com:office:office" xmlns:r="http://schemas.openxmlformats.org/officeDocument/2006/relationships" xmlns:m="http://schemas.openxmlformats.org/officeDocument/2006/math" xmlns:v="urn:schemas-microsoft-com:vml" xmlns:wp14="http://schemas.microsoft.com/office/word/2010/wordprocessingDrawing" xmlns:wp="http://schemas.openxmlformats.org/drawingml/2006/wordprocessingDrawing" xmlns:w10="urn:schemas-microsoft-com:office:word" xmlns:w="http://schemas.openxmlformats.org/wordprocessingml/2006/main" xmlns:w14="http://schemas.microsoft.com/office/word/2010/wordml" xmlns:w15="http://schemas.microsoft.com/office/word/2012/wordml" xmlns:wpg="http://schemas.microsoft.com/office/word/2010/wordprocessingGroup" xmlns:wpi="http://schemas.microsoft.com/office/word/2010/wordprocessingInk" xmlns:wne="http://schemas.microsoft.com/office/word/2006/wordml" xmlns:wps="http://schemas.microsoft.com/office/word/2010/wordprocessingShape" mc:Ignorable="w14 w15 wp14">
   <w:tbl>
     <w:tblPr>
       <w:tblW w:w="5000" w:type="pct"/>
@@ -2697,8 +2740,8 @@
 </file>
 
 <file path=word/numbering.xml><?xml version="1.0" encoding="utf-8"?>
-<w:numbering xmlns:wpc="http://schemas.microsoft.com/office/word/2010/wordprocessingCanvas" xmlns:cx="http://schemas.microsoft.com/office/drawing/2014/chartex" xmlns:cx1="http://schemas.microsoft.com/office/drawing/2015/9/8/chartex" xmlns:cx2="http://schemas.microsoft.com/office/drawing/2015/10/21/chartex" xmlns:cx3="http://schemas.microsoft.com/office/drawing/2016/5/9/chartex" xmlns:cx4="http://schemas.microsoft.com/office/drawing/2016/5/10/chartex" xmlns:cx5="http://schemas.microsoft.com/office/drawing/2016/5/11/chartex" xmlns:cx6="http://schemas.microsoft.com/office/drawing/2016/5/12/chartex" xmlns:cx7="http://schemas.microsoft.com/office/drawing/2016/5/13/chartex" xmlns:cx8="http://schemas.microsoft.com/office/drawing/2016/5/14/chartex" xmlns:mc="http://schemas.openxmlformats.org/markup-compatibility/2006" xmlns:aink="http://schemas.microsoft.com/office/drawing/2016/ink" xmlns:am3d="http://schemas.microsoft.com/office/drawing/2017/model3d" xmlns:o="urn:schemas-microsoft-com:office:office" xmlns:r="http://schemas.openxmlformats.org/officeDocument/2006/relationships" xmlns:m="http://schemas.openxmlformats.org/officeDocument/2006/math" xmlns:v="urn:schemas-microsoft-com:vml" xmlns:wp14="http://schemas.microsoft.com/office/word/2010/wordprocessingDrawing" xmlns:wp="http://schemas.openxmlformats.org/drawingml/2006/wordprocessingDrawing" xmlns:w10="urn:schemas-microsoft-com:office:word" xmlns:w="http://schemas.openxmlformats.org/wordprocessingml/2006/main" xmlns:w14="http://schemas.microsoft.com/office/word/2010/wordml" xmlns:w15="http://schemas.microsoft.com/office/word/2012/wordml" xmlns:w16cid="http://schemas.microsoft.com/office/word/2016/wordml/cid" xmlns:w16se="http://schemas.microsoft.com/office/word/2015/wordml/symex" xmlns:wpg="http://schemas.microsoft.com/office/word/2010/wordprocessingGroup" xmlns:wpi="http://schemas.microsoft.com/office/word/2010/wordprocessingInk" xmlns:wne="http://schemas.microsoft.com/office/word/2006/wordml" xmlns:wps="http://schemas.microsoft.com/office/word/2010/wordprocessingShape" mc:Ignorable="w14 w15 w16se w16cid wp14">
-  <w:abstractNum w:abstractNumId="0" w15:restartNumberingAfterBreak="0">
+<w:numbering xmlns:wpc="http://schemas.microsoft.com/office/word/2010/wordprocessingCanvas" xmlns:mo="http://schemas.microsoft.com/office/mac/office/2008/main" xmlns:mc="http://schemas.openxmlformats.org/markup-compatibility/2006" xmlns:mv="urn:schemas-microsoft-com:mac:vml" xmlns:o="urn:schemas-microsoft-com:office:office" xmlns:r="http://schemas.openxmlformats.org/officeDocument/2006/relationships" xmlns:m="http://schemas.openxmlformats.org/officeDocument/2006/math" xmlns:v="urn:schemas-microsoft-com:vml" xmlns:wp14="http://schemas.microsoft.com/office/word/2010/wordprocessingDrawing" xmlns:wp="http://schemas.openxmlformats.org/drawingml/2006/wordprocessingDrawing" xmlns:w10="urn:schemas-microsoft-com:office:word" xmlns:w="http://schemas.openxmlformats.org/wordprocessingml/2006/main" xmlns:w14="http://schemas.microsoft.com/office/word/2010/wordml" xmlns:w15="http://schemas.microsoft.com/office/word/2012/wordml" xmlns:wpg="http://schemas.microsoft.com/office/word/2010/wordprocessingGroup" xmlns:wpi="http://schemas.microsoft.com/office/word/2010/wordprocessingInk" xmlns:wne="http://schemas.microsoft.com/office/word/2006/wordml" xmlns:wps="http://schemas.microsoft.com/office/word/2010/wordprocessingShape" mc:Ignorable="w14 w15 wp14">
+  <w:abstractNum w:abstractNumId="0">
     <w:nsid w:val="FFFFFF7C"/>
     <w:multiLevelType w:val="singleLevel"/>
     <w:tmpl w:val="E5186B08"/>
@@ -2716,7 +2759,7 @@
       </w:pPr>
     </w:lvl>
   </w:abstractNum>
-  <w:abstractNum w:abstractNumId="1" w15:restartNumberingAfterBreak="0">
+  <w:abstractNum w:abstractNumId="1">
     <w:nsid w:val="FFFFFF7D"/>
     <w:multiLevelType w:val="singleLevel"/>
     <w:tmpl w:val="0526ECE2"/>
@@ -2734,7 +2777,7 @@
       </w:pPr>
     </w:lvl>
   </w:abstractNum>
-  <w:abstractNum w:abstractNumId="2" w15:restartNumberingAfterBreak="0">
+  <w:abstractNum w:abstractNumId="2">
     <w:nsid w:val="FFFFFF7E"/>
     <w:multiLevelType w:val="singleLevel"/>
     <w:tmpl w:val="DD7448DC"/>
@@ -2752,7 +2795,7 @@
       </w:pPr>
     </w:lvl>
   </w:abstractNum>
-  <w:abstractNum w:abstractNumId="3" w15:restartNumberingAfterBreak="0">
+  <w:abstractNum w:abstractNumId="3">
     <w:nsid w:val="FFFFFF7F"/>
     <w:multiLevelType w:val="singleLevel"/>
     <w:tmpl w:val="7E84267E"/>
@@ -2770,7 +2813,7 @@
       </w:pPr>
     </w:lvl>
   </w:abstractNum>
-  <w:abstractNum w:abstractNumId="4" w15:restartNumberingAfterBreak="0">
+  <w:abstractNum w:abstractNumId="4">
     <w:nsid w:val="FFFFFF80"/>
     <w:multiLevelType w:val="singleLevel"/>
     <w:tmpl w:val="2E1666B2"/>
@@ -2791,7 +2834,7 @@
       </w:rPr>
     </w:lvl>
   </w:abstractNum>
-  <w:abstractNum w:abstractNumId="5" w15:restartNumberingAfterBreak="0">
+  <w:abstractNum w:abstractNumId="5">
     <w:nsid w:val="FFFFFF81"/>
     <w:multiLevelType w:val="singleLevel"/>
     <w:tmpl w:val="2F04029E"/>
@@ -2812,7 +2855,7 @@
       </w:rPr>
     </w:lvl>
   </w:abstractNum>
-  <w:abstractNum w:abstractNumId="6" w15:restartNumberingAfterBreak="0">
+  <w:abstractNum w:abstractNumId="6">
     <w:nsid w:val="FFFFFF82"/>
     <w:multiLevelType w:val="singleLevel"/>
     <w:tmpl w:val="4BBAACE4"/>
@@ -2833,7 +2876,7 @@
       </w:rPr>
     </w:lvl>
   </w:abstractNum>
-  <w:abstractNum w:abstractNumId="7" w15:restartNumberingAfterBreak="0">
+  <w:abstractNum w:abstractNumId="7">
     <w:nsid w:val="FFFFFF83"/>
     <w:multiLevelType w:val="singleLevel"/>
     <w:tmpl w:val="D368D962"/>
@@ -2854,7 +2897,7 @@
       </w:rPr>
     </w:lvl>
   </w:abstractNum>
-  <w:abstractNum w:abstractNumId="8" w15:restartNumberingAfterBreak="0">
+  <w:abstractNum w:abstractNumId="8">
     <w:nsid w:val="FFFFFF88"/>
     <w:multiLevelType w:val="singleLevel"/>
     <w:tmpl w:val="4A88D6D6"/>
@@ -2872,7 +2915,7 @@
       </w:pPr>
     </w:lvl>
   </w:abstractNum>
-  <w:abstractNum w:abstractNumId="9" w15:restartNumberingAfterBreak="0">
+  <w:abstractNum w:abstractNumId="9">
     <w:nsid w:val="FFFFFF89"/>
     <w:multiLevelType w:val="singleLevel"/>
     <w:tmpl w:val="349A560E"/>
@@ -2893,7 +2936,7 @@
       </w:rPr>
     </w:lvl>
   </w:abstractNum>
-  <w:abstractNum w:abstractNumId="10" w15:restartNumberingAfterBreak="0">
+  <w:abstractNum w:abstractNumId="10">
     <w:nsid w:val="00000001"/>
     <w:multiLevelType w:val="hybridMultilevel"/>
     <w:tmpl w:val="00000001"/>
@@ -2947,7 +2990,7 @@
       <w:lvlJc w:val="left"/>
     </w:lvl>
   </w:abstractNum>
-  <w:abstractNum w:abstractNumId="11" w15:restartNumberingAfterBreak="0">
+  <w:abstractNum w:abstractNumId="11">
     <w:nsid w:val="0C7E5D2E"/>
     <w:multiLevelType w:val="hybridMultilevel"/>
     <w:tmpl w:val="E920FF82"/>
@@ -3064,7 +3107,7 @@
       </w:pPr>
     </w:lvl>
   </w:abstractNum>
-  <w:abstractNum w:abstractNumId="12" w15:restartNumberingAfterBreak="0">
+  <w:abstractNum w:abstractNumId="12">
     <w:nsid w:val="1E2D4D86"/>
     <w:multiLevelType w:val="hybridMultilevel"/>
     <w:tmpl w:val="EE68A300"/>
@@ -3153,7 +3196,7 @@
       </w:pPr>
     </w:lvl>
   </w:abstractNum>
-  <w:abstractNum w:abstractNumId="13" w15:restartNumberingAfterBreak="0">
+  <w:abstractNum w:abstractNumId="13">
     <w:nsid w:val="1FBB11D1"/>
     <w:multiLevelType w:val="hybridMultilevel"/>
     <w:tmpl w:val="422E5A4A"/>
@@ -3239,7 +3282,7 @@
       </w:pPr>
     </w:lvl>
   </w:abstractNum>
-  <w:abstractNum w:abstractNumId="14" w15:restartNumberingAfterBreak="0">
+  <w:abstractNum w:abstractNumId="14">
     <w:nsid w:val="22A25917"/>
     <w:multiLevelType w:val="hybridMultilevel"/>
     <w:tmpl w:val="422E5A4A"/>
@@ -3325,7 +3368,7 @@
       </w:pPr>
     </w:lvl>
   </w:abstractNum>
-  <w:abstractNum w:abstractNumId="15" w15:restartNumberingAfterBreak="0">
+  <w:abstractNum w:abstractNumId="15">
     <w:nsid w:val="266A7A59"/>
     <w:multiLevelType w:val="multilevel"/>
     <w:tmpl w:val="0409001D"/>
@@ -3411,7 +3454,7 @@
       </w:pPr>
     </w:lvl>
   </w:abstractNum>
-  <w:abstractNum w:abstractNumId="16" w15:restartNumberingAfterBreak="0">
+  <w:abstractNum w:abstractNumId="16">
     <w:nsid w:val="2D170EA7"/>
     <w:multiLevelType w:val="multilevel"/>
     <w:tmpl w:val="09B48B1C"/>
@@ -3546,7 +3589,7 @@
       </w:rPr>
     </w:lvl>
   </w:abstractNum>
-  <w:abstractNum w:abstractNumId="17" w15:restartNumberingAfterBreak="0">
+  <w:abstractNum w:abstractNumId="17">
     <w:nsid w:val="34BF3E54"/>
     <w:multiLevelType w:val="multilevel"/>
     <w:tmpl w:val="BAFE31E0"/>
@@ -3687,7 +3730,7 @@
       </w:rPr>
     </w:lvl>
   </w:abstractNum>
-  <w:abstractNum w:abstractNumId="18" w15:restartNumberingAfterBreak="0">
+  <w:abstractNum w:abstractNumId="18">
     <w:nsid w:val="3939095C"/>
     <w:multiLevelType w:val="hybridMultilevel"/>
     <w:tmpl w:val="3B0C83F2"/>
@@ -3776,7 +3819,7 @@
       </w:pPr>
     </w:lvl>
   </w:abstractNum>
-  <w:abstractNum w:abstractNumId="19" w15:restartNumberingAfterBreak="0">
+  <w:abstractNum w:abstractNumId="19">
     <w:nsid w:val="3C75020B"/>
     <w:multiLevelType w:val="hybridMultilevel"/>
     <w:tmpl w:val="DD92C0D4"/>
@@ -3862,7 +3905,7 @@
       </w:pPr>
     </w:lvl>
   </w:abstractNum>
-  <w:abstractNum w:abstractNumId="20" w15:restartNumberingAfterBreak="0">
+  <w:abstractNum w:abstractNumId="20">
     <w:nsid w:val="3E35302A"/>
     <w:multiLevelType w:val="multilevel"/>
     <w:tmpl w:val="D2D257EA"/>
@@ -3975,7 +4018,7 @@
       </w:pPr>
     </w:lvl>
   </w:abstractNum>
-  <w:abstractNum w:abstractNumId="21" w15:restartNumberingAfterBreak="0">
+  <w:abstractNum w:abstractNumId="21">
     <w:nsid w:val="40733874"/>
     <w:multiLevelType w:val="hybridMultilevel"/>
     <w:tmpl w:val="F8B865E2"/>
@@ -4061,7 +4104,7 @@
       </w:pPr>
     </w:lvl>
   </w:abstractNum>
-  <w:abstractNum w:abstractNumId="22" w15:restartNumberingAfterBreak="0">
+  <w:abstractNum w:abstractNumId="22">
     <w:nsid w:val="46876897"/>
     <w:multiLevelType w:val="hybridMultilevel"/>
     <w:tmpl w:val="9284396A"/>
@@ -4178,7 +4221,7 @@
       </w:pPr>
     </w:lvl>
   </w:abstractNum>
-  <w:abstractNum w:abstractNumId="23" w15:restartNumberingAfterBreak="0">
+  <w:abstractNum w:abstractNumId="23">
     <w:nsid w:val="52CA544A"/>
     <w:multiLevelType w:val="singleLevel"/>
     <w:tmpl w:val="AED6D67E"/>
@@ -4205,7 +4248,7 @@
       </w:rPr>
     </w:lvl>
   </w:abstractNum>
-  <w:abstractNum w:abstractNumId="24" w15:restartNumberingAfterBreak="0">
+  <w:abstractNum w:abstractNumId="24">
     <w:nsid w:val="554B53A5"/>
     <w:multiLevelType w:val="multilevel"/>
     <w:tmpl w:val="1A2C5E10"/>
@@ -4346,7 +4389,7 @@
       </w:rPr>
     </w:lvl>
   </w:abstractNum>
-  <w:abstractNum w:abstractNumId="25" w15:restartNumberingAfterBreak="0">
+  <w:abstractNum w:abstractNumId="25">
     <w:nsid w:val="60560767"/>
     <w:multiLevelType w:val="multilevel"/>
     <w:tmpl w:val="0409001D"/>
@@ -4432,7 +4475,7 @@
       </w:pPr>
     </w:lvl>
   </w:abstractNum>
-  <w:abstractNum w:abstractNumId="26" w15:restartNumberingAfterBreak="0">
+  <w:abstractNum w:abstractNumId="26">
     <w:nsid w:val="612D4DC5"/>
     <w:multiLevelType w:val="hybridMultilevel"/>
     <w:tmpl w:val="C13A82DE"/>
@@ -4546,7 +4589,7 @@
       </w:rPr>
     </w:lvl>
   </w:abstractNum>
-  <w:abstractNum w:abstractNumId="27" w15:restartNumberingAfterBreak="0">
+  <w:abstractNum w:abstractNumId="27">
     <w:nsid w:val="6204797A"/>
     <w:multiLevelType w:val="hybridMultilevel"/>
     <w:tmpl w:val="E97A8A70"/>
@@ -4663,7 +4706,7 @@
       </w:pPr>
     </w:lvl>
   </w:abstractNum>
-  <w:abstractNum w:abstractNumId="28" w15:restartNumberingAfterBreak="0">
+  <w:abstractNum w:abstractNumId="28">
     <w:nsid w:val="67445E99"/>
     <w:multiLevelType w:val="multilevel"/>
     <w:tmpl w:val="9F46EC34"/>
@@ -4804,7 +4847,7 @@
       </w:rPr>
     </w:lvl>
   </w:abstractNum>
-  <w:abstractNum w:abstractNumId="29" w15:restartNumberingAfterBreak="0">
+  <w:abstractNum w:abstractNumId="29">
     <w:nsid w:val="6B415F8A"/>
     <w:multiLevelType w:val="multilevel"/>
     <w:tmpl w:val="0409001D"/>
@@ -4890,7 +4933,7 @@
       </w:pPr>
     </w:lvl>
   </w:abstractNum>
-  <w:abstractNum w:abstractNumId="30" w15:restartNumberingAfterBreak="0">
+  <w:abstractNum w:abstractNumId="30">
     <w:nsid w:val="6B8E7CF9"/>
     <w:multiLevelType w:val="hybridMultilevel"/>
     <w:tmpl w:val="4E7C556E"/>
@@ -5007,7 +5050,7 @@
       </w:pPr>
     </w:lvl>
   </w:abstractNum>
-  <w:abstractNum w:abstractNumId="31" w15:restartNumberingAfterBreak="0">
+  <w:abstractNum w:abstractNumId="31">
     <w:nsid w:val="799051AC"/>
     <w:multiLevelType w:val="multilevel"/>
     <w:tmpl w:val="04090023"/>
@@ -5098,7 +5141,7 @@
       </w:pPr>
     </w:lvl>
   </w:abstractNum>
-  <w:abstractNum w:abstractNumId="32" w15:restartNumberingAfterBreak="0">
+  <w:abstractNum w:abstractNumId="32">
     <w:nsid w:val="7E7B01F4"/>
     <w:multiLevelType w:val="hybridMultilevel"/>
     <w:tmpl w:val="4EF20644"/>
@@ -5396,7 +5439,7 @@
 </file>
 
 <file path=word/styles.xml><?xml version="1.0" encoding="utf-8"?>
-<w:styles xmlns:mc="http://schemas.openxmlformats.org/markup-compatibility/2006" xmlns:r="http://schemas.openxmlformats.org/officeDocument/2006/relationships" xmlns:w="http://schemas.openxmlformats.org/wordprocessingml/2006/main" xmlns:w14="http://schemas.microsoft.com/office/word/2010/wordml" xmlns:w15="http://schemas.microsoft.com/office/word/2012/wordml" xmlns:w16cid="http://schemas.microsoft.com/office/word/2016/wordml/cid" xmlns:w16se="http://schemas.microsoft.com/office/word/2015/wordml/symex" mc:Ignorable="w14 w15 w16se w16cid">
+<w:styles xmlns:mc="http://schemas.openxmlformats.org/markup-compatibility/2006" xmlns:r="http://schemas.openxmlformats.org/officeDocument/2006/relationships" xmlns:w="http://schemas.openxmlformats.org/wordprocessingml/2006/main" xmlns:w14="http://schemas.microsoft.com/office/word/2010/wordml" xmlns:w15="http://schemas.microsoft.com/office/word/2012/wordml" mc:Ignorable="w14 w15">
   <w:docDefaults>
     <w:rPrDefault>
       <w:rPr>
@@ -5406,7 +5449,7 @@
     </w:rPrDefault>
     <w:pPrDefault/>
   </w:docDefaults>
-  <w:latentStyles w:defLockedState="0" w:defUIPriority="0" w:defSemiHidden="0" w:defUnhideWhenUsed="0" w:defQFormat="0" w:count="375">
+  <w:latentStyles w:defLockedState="0" w:defUIPriority="0" w:defSemiHidden="0" w:defUnhideWhenUsed="0" w:defQFormat="0" w:count="382">
     <w:lsdException w:name="Normal" w:locked="1" w:qFormat="1"/>
     <w:lsdException w:name="heading 1" w:locked="1" w:uiPriority="9" w:qFormat="1"/>
     <w:lsdException w:name="heading 2" w:locked="1" w:semiHidden="1" w:uiPriority="9" w:unhideWhenUsed="1" w:qFormat="1"/>
@@ -6161,6 +6204,7 @@
       <w:lang w:val="en-US" w:eastAsia="en-US"/>
     </w:rPr>
     <w:tblPr>
+      <w:tblInd w:w="0" w:type="dxa"/>
       <w:tblBorders>
         <w:top w:val="single" w:sz="4" w:space="0" w:color="auto"/>
         <w:left w:val="single" w:sz="4" w:space="0" w:color="auto"/>
@@ -6169,6 +6213,12 @@
         <w:insideH w:val="single" w:sz="4" w:space="0" w:color="auto"/>
         <w:insideV w:val="single" w:sz="4" w:space="0" w:color="auto"/>
       </w:tblBorders>
+      <w:tblCellMar>
+        <w:top w:w="0" w:type="dxa"/>
+        <w:left w:w="108" w:type="dxa"/>
+        <w:bottom w:w="0" w:type="dxa"/>
+        <w:right w:w="108" w:type="dxa"/>
+      </w:tblCellMar>
     </w:tblPr>
   </w:style>
   <w:style w:type="character" w:styleId="Emphasis">
@@ -11677,7 +11727,7 @@
 </file>
 
 <file path=customXml/itemProps2.xml><?xml version="1.0" encoding="utf-8"?>
-<ds:datastoreItem xmlns:ds="http://schemas.openxmlformats.org/officeDocument/2006/customXml" ds:itemID="{5DED0D20-7893-4D52-93A6-E967C812F94C}">
+<ds:datastoreItem xmlns:ds="http://schemas.openxmlformats.org/officeDocument/2006/customXml" ds:itemID="{3C955789-A6FA-804D-8866-D79E4E48183C}">
   <ds:schemaRefs>
     <ds:schemaRef ds:uri="http://schemas.openxmlformats.org/officeDocument/2006/bibliography"/>
   </ds:schemaRefs>

</xml_diff>

<commit_message>
Edit report & addition to related work foler
</commit_message>
<xml_diff>
--- a/ML-1819-task-107-team-09.docx
+++ b/ML-1819-task-107-team-09.docx
@@ -633,7 +633,18 @@
           <w:szCs w:val="24"/>
           <w14:ligatures w14:val="standard"/>
         </w:rPr>
-        <w:t>988 words</w:t>
+        <w:t>1412</w:t>
+      </w:r>
+      <w:r>
+        <w:rPr>
+          <w:b w:val="0"/>
+          <w:bCs/>
+          <w:color w:val="FF0000"/>
+          <w:sz w:val="24"/>
+          <w:szCs w:val="24"/>
+          <w14:ligatures w14:val="standard"/>
+        </w:rPr>
+        <w:t xml:space="preserve"> words</w:t>
       </w:r>
     </w:p>
     <w:p>
@@ -761,13 +772,12 @@
           <w:noProof/>
           <w:sz w:val="35"/>
           <w:szCs w:val="20"/>
-          <w:lang w:val="en-GB" w:eastAsia="zh-CN"/>
         </w:rPr>
         <w:drawing>
-          <wp:inline distT="0" distB="0" distL="0" distR="0" wp14:anchorId="4F4771C7" wp14:editId="05A9E9FB">
-            <wp:extent cx="3024793" cy="2821940"/>
-            <wp:effectExtent l="0" t="0" r="0" b="0"/>
-            <wp:docPr id="2" name="Picture 2"/>
+          <wp:inline distT="0" distB="0" distL="0" distR="0" wp14:anchorId="0EBB2F83" wp14:editId="3E05AC96">
+            <wp:extent cx="3819525" cy="3071534"/>
+            <wp:effectExtent l="0" t="0" r="3175" b="1905"/>
+            <wp:docPr id="5" name="Picture 5"/>
             <wp:cNvGraphicFramePr>
               <a:graphicFrameLocks xmlns:a="http://schemas.openxmlformats.org/drawingml/2006/main" noChangeAspect="1"/>
             </wp:cNvGraphicFramePr>
@@ -775,17 +785,11 @@
               <a:graphicData uri="http://schemas.openxmlformats.org/drawingml/2006/picture">
                 <pic:pic xmlns:pic="http://schemas.openxmlformats.org/drawingml/2006/picture">
                   <pic:nvPicPr>
-                    <pic:cNvPr id="2" name="Screen Shot 2018-10-28 at 08.04.31.png"/>
+                    <pic:cNvPr id="5" name="Screenshot 2018-10-28 at 5.16.29 PM.png"/>
                     <pic:cNvPicPr/>
                   </pic:nvPicPr>
                   <pic:blipFill>
-                    <a:blip r:embed="rId15">
-                      <a:extLst>
-                        <a:ext uri="{28A0092B-C50C-407E-A947-70E740481C1C}">
-                          <a14:useLocalDpi xmlns:a14="http://schemas.microsoft.com/office/drawing/2010/main" val="0"/>
-                        </a:ext>
-                      </a:extLst>
-                    </a:blip>
+                    <a:blip r:embed="rId15"/>
                     <a:stretch>
                       <a:fillRect/>
                     </a:stretch>
@@ -793,7 +797,7 @@
                   <pic:spPr>
                     <a:xfrm>
                       <a:off x="0" y="0"/>
-                      <a:ext cx="3047114" cy="2842764"/>
+                      <a:ext cx="3833688" cy="3082923"/>
                     </a:xfrm>
                     <a:prstGeom prst="rect">
                       <a:avLst/>
@@ -805,6 +809,8 @@
           </wp:inline>
         </w:drawing>
       </w:r>
+      <w:bookmarkStart w:id="1" w:name="_GoBack"/>
+      <w:bookmarkEnd w:id="1"/>
     </w:p>
     <w:p>
       <w:pPr>
@@ -832,7 +838,6 @@
           <w:bCs/>
           <w14:ligatures w14:val="standard"/>
         </w:rPr>
-        <w:lastRenderedPageBreak/>
         <w:t>ML1819 Research Assignment 1</w:t>
       </w:r>
     </w:p>
@@ -1502,16 +1507,16 @@
         <w:t xml:space="preserve">First, we </w:t>
       </w:r>
       <w:r>
-        <w:t>manually removed all the extra columns such as user location that clearly don’t have any effect on gender, as well as all the rows that were predicted to be a brand.</w:t>
+        <w:t xml:space="preserve">manually removed all the extra columns such as user location that clearly don’t have any effect on gender, as well as all </w:t>
+      </w:r>
+      <w:r>
+        <w:t>the rows that were predicted to be a brand.</w:t>
       </w:r>
       <w:r>
         <w:t xml:space="preserve"> </w:t>
       </w:r>
       <w:r>
-        <w:t xml:space="preserve">In order to fine tune our labelled data, we removed all rows where the gender accuracy was </w:t>
-      </w:r>
-      <w:r>
-        <w:t xml:space="preserve">less than 80%. </w:t>
+        <w:t xml:space="preserve">In order to fine tune our labelled data, we removed all rows where the gender accuracy was less than 80%. </w:t>
       </w:r>
       <w:r>
         <w:t>Then, we</w:t>
@@ -1768,8 +1773,6 @@
       <w:r>
         <w:t>there are</w:t>
       </w:r>
-      <w:bookmarkStart w:id="1" w:name="_GoBack"/>
-      <w:bookmarkEnd w:id="1"/>
       <w:r>
         <w:t xml:space="preserve"> so many users picking them. </w:t>
       </w:r>
@@ -12488,7 +12491,7 @@
 </file>
 
 <file path=customXml/itemProps2.xml><?xml version="1.0" encoding="utf-8"?>
-<ds:datastoreItem xmlns:ds="http://schemas.openxmlformats.org/officeDocument/2006/customXml" ds:itemID="{CDF7B4B4-D43E-A644-AEFD-370B352EA58B}">
+<ds:datastoreItem xmlns:ds="http://schemas.openxmlformats.org/officeDocument/2006/customXml" ds:itemID="{808E8855-9EC2-8F40-9D2D-A2CAFC76C817}">
   <ds:schemaRefs>
     <ds:schemaRef ds:uri="http://schemas.openxmlformats.org/officeDocument/2006/bibliography"/>
   </ds:schemaRefs>

</xml_diff>

<commit_message>
reduce word count - 997 words
</commit_message>
<xml_diff>
--- a/ML-1819-task-107-team-09.docx
+++ b/ML-1819-task-107-team-09.docx
@@ -265,7 +265,7 @@
           <w:szCs w:val="22"/>
           <w14:ligatures w14:val="standard"/>
         </w:rPr>
-        <w:t>Plot and analyze the tweets count and favorite counts;</w:t>
+        <w:t>Plot and analyze the tweets count and favorite counts</w:t>
       </w:r>
       <w:r>
         <w:rPr>
@@ -275,7 +275,7 @@
           <w:szCs w:val="22"/>
           <w14:ligatures w14:val="standard"/>
         </w:rPr>
-        <w:t xml:space="preserve"> </w:t>
+        <w:t xml:space="preserve">, </w:t>
       </w:r>
       <w:r>
         <w:rPr>
@@ -285,7 +285,7 @@
           <w:szCs w:val="22"/>
           <w14:ligatures w14:val="standard"/>
         </w:rPr>
-        <w:t>Plot and analyze</w:t>
+        <w:t>side bar color and link color</w:t>
       </w:r>
       <w:r>
         <w:rPr>
@@ -295,7 +295,7 @@
           <w:szCs w:val="22"/>
           <w14:ligatures w14:val="standard"/>
         </w:rPr>
-        <w:t xml:space="preserve"> side bar color and link color; </w:t>
+        <w:t xml:space="preserve">, </w:t>
       </w:r>
       <w:r>
         <w:rPr>
@@ -305,7 +305,7 @@
           <w:szCs w:val="22"/>
           <w14:ligatures w14:val="standard"/>
         </w:rPr>
-        <w:t>Plot and analyze the color in RGB separately;</w:t>
+        <w:t>color in RGB separately</w:t>
       </w:r>
       <w:r>
         <w:rPr>
@@ -315,7 +315,7 @@
           <w:szCs w:val="22"/>
           <w14:ligatures w14:val="standard"/>
         </w:rPr>
-        <w:t xml:space="preserve"> </w:t>
+        <w:t>.</w:t>
       </w:r>
       <w:r>
         <w:rPr>
@@ -325,7 +325,7 @@
           <w:szCs w:val="22"/>
           <w14:ligatures w14:val="standard"/>
         </w:rPr>
-        <w:t>Process the tweet content and description and apply logistic regression on</w:t>
+        <w:t xml:space="preserve"> </w:t>
       </w:r>
       <w:r>
         <w:rPr>
@@ -335,10 +335,8 @@
           <w:szCs w:val="22"/>
           <w14:ligatures w14:val="standard"/>
         </w:rPr>
-        <w:t xml:space="preserve"> </w:t>
-      </w:r>
-      <w:proofErr w:type="spellStart"/>
-      <w:proofErr w:type="gramStart"/>
+        <w:t>Process the tweet content and description and apply logistic regression.</w:t>
+      </w:r>
       <w:r>
         <w:rPr>
           <w:b w:val="0"/>
@@ -347,8 +345,9 @@
           <w:szCs w:val="22"/>
           <w14:ligatures w14:val="standard"/>
         </w:rPr>
-        <w:t>it</w:t>
-      </w:r>
+        <w:t xml:space="preserve"> </w:t>
+      </w:r>
+      <w:proofErr w:type="gramStart"/>
       <w:r>
         <w:rPr>
           <w:b w:val="0"/>
@@ -357,9 +356,8 @@
           <w:szCs w:val="22"/>
           <w14:ligatures w14:val="standard"/>
         </w:rPr>
-        <w:t>.Write</w:t>
-      </w:r>
-      <w:proofErr w:type="spellEnd"/>
+        <w:t>Write</w:t>
+      </w:r>
       <w:proofErr w:type="gramEnd"/>
       <w:r>
         <w:rPr>
@@ -569,8 +567,10 @@
           <w:szCs w:val="22"/>
           <w14:ligatures w14:val="standard"/>
         </w:rPr>
-        <w:t>Plot and analyze the bar color hex into decimal and plot;</w:t>
-      </w:r>
+        <w:t xml:space="preserve">Plot and analyze the bar color hex into decimal and </w:t>
+      </w:r>
+      <w:bookmarkStart w:id="1" w:name="_GoBack"/>
+      <w:bookmarkEnd w:id="1"/>
       <w:r>
         <w:rPr>
           <w:b w:val="0"/>
@@ -579,7 +579,7 @@
           <w:szCs w:val="22"/>
           <w14:ligatures w14:val="standard"/>
         </w:rPr>
-        <w:t xml:space="preserve"> </w:t>
+        <w:t>plot;</w:t>
       </w:r>
       <w:r>
         <w:rPr>
@@ -589,6 +589,16 @@
           <w:szCs w:val="22"/>
           <w14:ligatures w14:val="standard"/>
         </w:rPr>
+        <w:t xml:space="preserve"> </w:t>
+      </w:r>
+      <w:r>
+        <w:rPr>
+          <w:b w:val="0"/>
+          <w:bCs/>
+          <w:sz w:val="22"/>
+          <w:szCs w:val="22"/>
+          <w14:ligatures w14:val="standard"/>
+        </w:rPr>
         <w:t>Write the report.</w:t>
       </w:r>
     </w:p>
@@ -628,23 +638,11 @@
         <w:rPr>
           <w:b w:val="0"/>
           <w:bCs/>
-          <w:color w:val="FF0000"/>
           <w:sz w:val="24"/>
           <w:szCs w:val="24"/>
           <w14:ligatures w14:val="standard"/>
         </w:rPr>
-        <w:t>1412</w:t>
-      </w:r>
-      <w:r>
-        <w:rPr>
-          <w:b w:val="0"/>
-          <w:bCs/>
-          <w:color w:val="FF0000"/>
-          <w:sz w:val="24"/>
-          <w:szCs w:val="24"/>
-          <w14:ligatures w14:val="standard"/>
-        </w:rPr>
-        <w:t xml:space="preserve"> words</w:t>
+        <w:t>997 words</w:t>
       </w:r>
     </w:p>
     <w:p>
@@ -809,8 +807,6 @@
           </wp:inline>
         </w:drawing>
       </w:r>
-      <w:bookmarkStart w:id="1" w:name="_GoBack"/>
-      <w:bookmarkEnd w:id="1"/>
     </w:p>
     <w:p>
       <w:pPr>
@@ -1270,13 +1266,37 @@
         <w:pStyle w:val="AbsHead"/>
       </w:pPr>
       <w:r>
-        <w:t>Gender prediction is an important tool that can be used to improve existing predictive models. Most existing works focusing on gender prediction through blogs or microblogs such as twitter generally focus on making use of analy</w:t>
+        <w:t xml:space="preserve">Gender prediction is an important tool that can be used to improve existing predictive models. </w:t>
+      </w:r>
+      <w:r>
+        <w:t>E</w:t>
+      </w:r>
+      <w:r>
+        <w:t>xisting works focus</w:t>
+      </w:r>
+      <w:r>
+        <w:t>ing</w:t>
+      </w:r>
+      <w:r>
+        <w:t xml:space="preserve"> on gender prediction through blogs or microblogs such as twitter generally mak</w:t>
+      </w:r>
+      <w:r>
+        <w:t>e</w:t>
+      </w:r>
+      <w:r>
+        <w:t xml:space="preserve"> use of analy</w:t>
       </w:r>
       <w:r>
         <w:t>s</w:t>
       </w:r>
       <w:r>
-        <w:t xml:space="preserve">ing the language used in text – in this case the tweets and user bio. </w:t>
+        <w:t>ing the language used in text – in this case tweets and user bio</w:t>
+      </w:r>
+      <w:r>
+        <w:t>graphy</w:t>
+      </w:r>
+      <w:r>
+        <w:t xml:space="preserve">. </w:t>
       </w:r>
     </w:p>
     <w:p>
@@ -1302,19 +1322,31 @@
         <w:t>u</w:t>
       </w:r>
       <w:r>
-        <w:t>rite counts per tweet, profile background colo</w:t>
+        <w:t>rite counts per tweet</w:t>
+      </w:r>
+      <w:r>
+        <w:t xml:space="preserve"> and </w:t>
+      </w:r>
+      <w:r>
+        <w:t>profile background colo</w:t>
       </w:r>
       <w:r>
         <w:t>u</w:t>
       </w:r>
       <w:r>
-        <w:t>rs and link colo</w:t>
-      </w:r>
-      <w:r>
-        <w:t>u</w:t>
-      </w:r>
-      <w:r>
-        <w:t xml:space="preserve">rs. </w:t>
+        <w:t>rs.</w:t>
+      </w:r>
+      <w:r>
+        <w:t xml:space="preserve"> </w:t>
+      </w:r>
+      <w:r>
+        <w:t xml:space="preserve">We will also </w:t>
+      </w:r>
+      <w:r>
+        <w:t xml:space="preserve">apply </w:t>
+      </w:r>
+      <w:r>
+        <w:t>natural language processing and machine learning algorithms to the text in tweets to understand the differences between male and female twitter users.</w:t>
       </w:r>
     </w:p>
     <w:p>
@@ -1322,7 +1354,10 @@
         <w:pStyle w:val="AbsHead"/>
       </w:pPr>
       <w:r>
-        <w:t>We will also be applying natural language processing and machine learning algorithms to the text in tweets to try and understand the differences between male and female twitter users.</w:t>
+        <w:t xml:space="preserve">2 </w:t>
+      </w:r>
+      <w:r>
+        <w:t>RELATED WORK</w:t>
       </w:r>
     </w:p>
     <w:p>
@@ -1330,17 +1365,6 @@
         <w:pStyle w:val="AbsHead"/>
       </w:pPr>
       <w:r>
-        <w:t xml:space="preserve">2 </w:t>
-      </w:r>
-      <w:r>
-        <w:t>RELATED WORK</w:t>
-      </w:r>
-    </w:p>
-    <w:p>
-      <w:pPr>
-        <w:pStyle w:val="AbsHead"/>
-      </w:pPr>
-      <w:r>
         <w:t xml:space="preserve">Predicting gender through social media data is generally </w:t>
       </w:r>
       <w:r>
@@ -1353,13 +1377,11 @@
         <w:t>a text classification problem</w:t>
       </w:r>
       <w:r>
-        <w:t xml:space="preserve">. </w:t>
-      </w:r>
-    </w:p>
-    <w:p>
-      <w:pPr>
-        <w:pStyle w:val="AbsHead"/>
-      </w:pPr>
+        <w:t>.</w:t>
+      </w:r>
+      <w:r>
+        <w:t xml:space="preserve"> </w:t>
+      </w:r>
       <w:r>
         <w:t xml:space="preserve">According to Chen </w:t>
       </w:r>
@@ -1379,7 +1401,19 @@
         <w:t>-Nearest Neighbour (KNN)</w:t>
       </w:r>
       <w:r>
-        <w:t xml:space="preserve"> is an effective and easy to implement machine learning algorithm, but not perfect for text classification</w:t>
+        <w:t xml:space="preserve"> is an effective and eas</w:t>
+      </w:r>
+      <w:r>
+        <w:t>ily</w:t>
+      </w:r>
+      <w:r>
+        <w:t xml:space="preserve"> implement</w:t>
+      </w:r>
+      <w:r>
+        <w:t xml:space="preserve">ed </w:t>
+      </w:r>
+      <w:r>
+        <w:t>machine learning algorithm, but not perfect for text classification</w:t>
       </w:r>
       <w:r>
         <w:t xml:space="preserve"> purposes</w:t>
@@ -1469,7 +1503,7 @@
         <w:t xml:space="preserve">dataset containing a list of tweets and related twitter profile information </w:t>
       </w:r>
       <w:r>
-        <w:t xml:space="preserve">such as tweet-counts, favourite counts, user biography, tweet contents, etc. </w:t>
+        <w:t xml:space="preserve">such as tweet-counts, favourite counts, user biography, etc. </w:t>
       </w:r>
       <w:r>
         <w:t xml:space="preserve">was </w:t>
@@ -1484,7 +1518,13 @@
         <w:t>].</w:t>
       </w:r>
       <w:r>
-        <w:t xml:space="preserve"> The dataset provides labelled data for twitter users that are either male, female or a brand.</w:t>
+        <w:t xml:space="preserve"> The dataset</w:t>
+      </w:r>
+      <w:r>
+        <w:t xml:space="preserve"> also provides labelled data on the user gender;</w:t>
+      </w:r>
+      <w:r>
+        <w:t xml:space="preserve"> male, female or brand.</w:t>
       </w:r>
     </w:p>
     <w:p>
@@ -1507,16 +1547,24 @@
         <w:t xml:space="preserve">First, we </w:t>
       </w:r>
       <w:r>
-        <w:t xml:space="preserve">manually removed all the extra columns such as user location that clearly don’t have any effect on gender, as well as all </w:t>
-      </w:r>
-      <w:r>
-        <w:t>the rows that were predicted to be a brand.</w:t>
+        <w:t>manually removed all the extra columns such as user location that clearly don’t have any effect on gender, as well as all the rows that were predicted to be a brand.</w:t>
       </w:r>
       <w:r>
         <w:t xml:space="preserve"> </w:t>
       </w:r>
-      <w:r>
-        <w:t xml:space="preserve">In order to fine tune our labelled data, we removed all rows where the gender accuracy was less than 80%. </w:t>
+      <w:proofErr w:type="gramStart"/>
+      <w:r>
+        <w:t>In order to</w:t>
+      </w:r>
+      <w:proofErr w:type="gramEnd"/>
+      <w:r>
+        <w:t xml:space="preserve"> fine tune our labelled data, we removed all rows where the gender </w:t>
+      </w:r>
+      <w:r>
+        <w:t xml:space="preserve">prediction </w:t>
+      </w:r>
+      <w:r>
+        <w:t xml:space="preserve">accuracy was less than 80%. </w:t>
       </w:r>
       <w:r>
         <w:t>Then, we</w:t>
@@ -1531,7 +1579,10 @@
         <w:t>ted</w:t>
       </w:r>
       <w:r>
-        <w:t xml:space="preserve"> different graphs using two features at a time to determine whether there are any obvious factors </w:t>
+        <w:t xml:space="preserve"> different graphs </w:t>
+      </w:r>
+      <w:r>
+        <w:t xml:space="preserve">using two features at a time to determine whether there are any obvious factors </w:t>
       </w:r>
       <w:r>
         <w:t xml:space="preserve">that clearly </w:t>
@@ -2004,7 +2055,25 @@
         <w:t xml:space="preserve"> used to distinguish between a twitter user’s gender. Our next </w:t>
       </w:r>
       <w:r>
-        <w:t xml:space="preserve">approach was to follow the related works methods and analyse both the tweet and the bio text and apply different machine learning algorithms to determine whether we can predict gender based on text data alone, and to what degree of accuracy. </w:t>
+        <w:t>approach was to follow the related works methods and analyse both the tweet and the bio</w:t>
+      </w:r>
+      <w:r>
+        <w:t>graphy</w:t>
+      </w:r>
+      <w:r>
+        <w:t xml:space="preserve"> text and apply different machine learning algorithms to </w:t>
+      </w:r>
+      <w:r>
+        <w:t xml:space="preserve">try and </w:t>
+      </w:r>
+      <w:r>
+        <w:t>predict gender based on text dat</w:t>
+      </w:r>
+      <w:r>
+        <w:t>a</w:t>
+      </w:r>
+      <w:r>
+        <w:t xml:space="preserve">, and to what accuracy. </w:t>
       </w:r>
     </w:p>
     <w:p>
@@ -2040,7 +2109,7 @@
         <w:pStyle w:val="AbsHead"/>
       </w:pPr>
       <w:r>
-        <w:t>Our first attempt was to look at the different features such as favourites counts, tweet counts, tweet content, user description content, background colour, link colour and even the number of hashtags used per tweet – labels that were easily obtained from the dataset. These labels were not a good discriminant for predicting gender.</w:t>
+        <w:t>Our first attempt was to look at the different features such as favourites counts, tweet counts, background colour, link colour and even the number of hashtags used per tweet – labels that were easily obtained from the dataset. These labels were not a good discriminant for predicting gender.</w:t>
       </w:r>
       <w:r>
         <w:tab/>
@@ -2051,7 +2120,19 @@
         <w:pStyle w:val="AbsHead"/>
       </w:pPr>
       <w:r>
-        <w:t xml:space="preserve">We created a bag-of-words algorithm that calculates the frequency of word usages per gender. A logistic regression classifier was then used to train our dataset on the top words. </w:t>
+        <w:t xml:space="preserve">We </w:t>
+      </w:r>
+      <w:r>
+        <w:t xml:space="preserve">then </w:t>
+      </w:r>
+      <w:r>
+        <w:t>created a bag-of-words algorithm that calculates the frequency of word usages per gender. A logistic regression classifier</w:t>
+      </w:r>
+      <w:r>
+        <w:t xml:space="preserve"> was used</w:t>
+      </w:r>
+      <w:r>
+        <w:t xml:space="preserve"> to train our dataset on the top words. </w:t>
       </w:r>
     </w:p>
     <w:p>
@@ -2065,7 +2146,13 @@
         <w:t>To improve on this result, we attempted to use a</w:t>
       </w:r>
       <w:r>
-        <w:t xml:space="preserve"> Naïve-Bayes algorithm instead of the logistic regression as still relatively weak – 57.27%.</w:t>
+        <w:t xml:space="preserve"> Naïve-Bayes algorithm instead of the logistic regression </w:t>
+      </w:r>
+      <w:r>
+        <w:t xml:space="preserve">but still had relatively weak results </w:t>
+      </w:r>
+      <w:r>
+        <w:t>– 57.27%.</w:t>
       </w:r>
     </w:p>
     <w:p>
@@ -2145,6 +2232,9 @@
             <w:pPr>
               <w:pStyle w:val="AbsHead"/>
             </w:pPr>
+            <w:r>
+              <w:t>First model</w:t>
+            </w:r>
           </w:p>
         </w:tc>
         <w:tc>
@@ -2320,13 +2410,7 @@
         <w:rPr>
           <w:b/>
         </w:rPr>
-        <w:t>3 –</w:t>
-      </w:r>
-      <w:r>
-        <w:rPr>
-          <w:b/>
-        </w:rPr>
-        <w:t xml:space="preserve"> Decision Boundary depicting our trained logistic regression</w:t>
+        <w:t>3 – Decision Boundary depicting our trained logistic regression</w:t>
       </w:r>
       <w:r>
         <w:rPr>
@@ -2353,7 +2437,13 @@
         <w:pStyle w:val="AbsHead"/>
       </w:pPr>
       <w:r>
-        <w:t>Previous works could successfully predict gender with an accuracy of 67.2% when only considering a randomly obtained tweet using an n-gram model [</w:t>
+        <w:t>Previous works could successfully predict gender with an accuracy of 67.2% when considering randomly obtained tweet</w:t>
+      </w:r>
+      <w:r>
+        <w:t>s</w:t>
+      </w:r>
+      <w:r>
+        <w:t xml:space="preserve"> using an n-gram model [</w:t>
       </w:r>
       <w:r>
         <w:t>6</w:t>
@@ -2506,10 +2596,19 @@
         <w:pStyle w:val="AbsHead"/>
       </w:pPr>
       <w:r>
-        <w:t xml:space="preserve">Given the limited amount of time available to work on this project, a lot of </w:t>
-      </w:r>
-      <w:r>
-        <w:t>ideas and proposal</w:t>
+        <w:t xml:space="preserve">Given the limited amount of time available </w:t>
+      </w:r>
+      <w:r>
+        <w:t xml:space="preserve">for </w:t>
+      </w:r>
+      <w:r>
+        <w:t xml:space="preserve">this project, </w:t>
+      </w:r>
+      <w:r>
+        <w:t xml:space="preserve">many </w:t>
+      </w:r>
+      <w:r>
+        <w:t>proposal</w:t>
       </w:r>
       <w:r>
         <w:t>s</w:t>
@@ -2523,7 +2622,25 @@
         <w:pStyle w:val="AbsHead"/>
       </w:pPr>
       <w:r>
-        <w:t xml:space="preserve">For starters, the provided dataset contained lots of extra useless information while also lacking information that could have been used such as more tweets per user. Creating our own larger dataset with a much higher number of users and tweets per user would have provided us with much more training data and better results. </w:t>
+        <w:t xml:space="preserve">For starters, the provided dataset contained extra information while also lacking </w:t>
+      </w:r>
+      <w:r>
+        <w:t xml:space="preserve">important information </w:t>
+      </w:r>
+      <w:r>
+        <w:t xml:space="preserve">such as </w:t>
+      </w:r>
+      <w:r>
+        <w:t xml:space="preserve">additional </w:t>
+      </w:r>
+      <w:r>
+        <w:t xml:space="preserve">tweets per user. Creating our own larger dataset with a </w:t>
+      </w:r>
+      <w:r>
+        <w:t xml:space="preserve">more </w:t>
+      </w:r>
+      <w:r>
+        <w:t xml:space="preserve">users and tweets per user would have provided us with much more training data and better results. </w:t>
       </w:r>
     </w:p>
     <w:p>
@@ -12491,7 +12608,7 @@
 </file>
 
 <file path=customXml/itemProps2.xml><?xml version="1.0" encoding="utf-8"?>
-<ds:datastoreItem xmlns:ds="http://schemas.openxmlformats.org/officeDocument/2006/customXml" ds:itemID="{808E8855-9EC2-8F40-9D2D-A2CAFC76C817}">
+<ds:datastoreItem xmlns:ds="http://schemas.openxmlformats.org/officeDocument/2006/customXml" ds:itemID="{D732DD8D-8680-44E2-A62E-F1FB250C6CA7}">
   <ds:schemaRefs>
     <ds:schemaRef ds:uri="http://schemas.openxmlformats.org/officeDocument/2006/bibliography"/>
   </ds:schemaRefs>

</xml_diff>